<commit_message>
* added Rad and TDD
</commit_message>
<xml_diff>
--- a/2015_Project architecture 3 (Barkat)/INFT580CIT185753.docx
+++ b/2015_Project architecture 3 (Barkat)/INFT580CIT185753.docx
@@ -4660,6 +4660,10 @@
     <w:sdt>
       <w:sdtPr>
         <w:rPr>
+          <w:rFonts w:asciiTheme="minorHAnsi" w:eastAsiaTheme="minorEastAsia" w:hAnsiTheme="minorHAnsi" w:cstheme="minorBidi"/>
+          <w:color w:val="auto"/>
+          <w:sz w:val="21"/>
+          <w:szCs w:val="21"/>
           <w:lang w:val="zh-TW"/>
         </w:rPr>
         <w:id w:val="-244642824"/>
@@ -4670,12 +4674,8 @@
       </w:sdtPr>
       <w:sdtEndPr>
         <w:rPr>
-          <w:rFonts w:asciiTheme="minorHAnsi" w:eastAsiaTheme="minorEastAsia" w:hAnsiTheme="minorHAnsi" w:cstheme="minorBidi"/>
           <w:b/>
           <w:bCs/>
-          <w:color w:val="auto"/>
-          <w:sz w:val="21"/>
-          <w:szCs w:val="21"/>
         </w:rPr>
       </w:sdtEndPr>
       <w:sdtContent>
@@ -8460,15 +8460,7 @@
         <w:t>understood, secondly</w:t>
       </w:r>
       <w:r>
-        <w:t xml:space="preserve"> are the </w:t>
-      </w:r>
-      <w:proofErr w:type="gramStart"/>
-      <w:r>
-        <w:t>requirements</w:t>
-      </w:r>
-      <w:proofErr w:type="gramEnd"/>
-      <w:r>
-        <w:t xml:space="preserve"> </w:t>
+        <w:t xml:space="preserve"> are the requirements </w:t>
       </w:r>
       <w:r>
         <w:t xml:space="preserve">agreed upon and documented. </w:t>
@@ -8543,14 +8535,12 @@
         </w:rPr>
         <w:t xml:space="preserve"> </w:t>
       </w:r>
-      <w:proofErr w:type="gramStart"/>
       <w:r>
         <w:rPr>
           <w:b/>
         </w:rPr>
-        <w:t>In</w:t>
-      </w:r>
-      <w:proofErr w:type="gramEnd"/>
+        <w:t>in</w:t>
+      </w:r>
       <w:r>
         <w:rPr>
           <w:b/>
@@ -8939,7 +8929,7 @@
     </w:p>
     <w:p>
       <w:r>
-        <w:t xml:space="preserve"> In this phase we would need to</w:t>
+        <w:t>In this phase we would need to</w:t>
       </w:r>
       <w:r>
         <w:rPr>
@@ -9624,8 +9614,310 @@
     </w:p>
     <w:p/>
     <w:p>
-      <w:r>
-        <w:t xml:space="preserve">4. Rapid Application Development............................................................. Error! Bookmark not defined. 4.1. The Methodology of RAD............................................................... Error! Bookmark not defined. 4.2. The Strengths of RAD..................................................................... Error! Bookmark not defined. 4.2.1. Customer Involvement........................................................... Error! Bookmark not defined. 4.2.2. Rapid Development................................................................ Error! Bookmark not defined. 4.2.3. Scheduled Development........................................................ Error! Bookmark not defined. 4.3. The Weaknesses of RAD................................................................. Error! Bookmark not defined. 4.3.1. CASE Reliance......................................................................... Error! Bookmark not defined. 4.3.2. Customer Control................................................................... Error! Bookmark not defined. 4.3.3. Feature Loss........................................................................... Error! Bookmark not defined. Project Architecture 3 Page 4 of 14 Assessment Task 2 4.3.4. Customer Integration Requirement....................................... Error! Bookmark not defined. 4.3.5. </w:t>
+      <w:pPr>
+        <w:pStyle w:val="1"/>
+      </w:pPr>
+      <w:r>
+        <w:t>Rapid Application Development</w:t>
+      </w:r>
+    </w:p>
+    <w:p>
+      <w:pPr>
+        <w:pStyle w:val="2"/>
+      </w:pPr>
+      <w:r>
+        <w:t xml:space="preserve">The Methodology of RAD </w:t>
+      </w:r>
+    </w:p>
+    <w:p>
+      <w:r>
+        <w:t xml:space="preserve">Rad is a </w:t>
+      </w:r>
+      <w:r>
+        <w:t xml:space="preserve">System development methodology </w:t>
+      </w:r>
+      <w:r>
+        <w:t>which</w:t>
+      </w:r>
+      <w:r>
+        <w:t xml:space="preserve"> was developed to respond to the need to delivery systems very fast. </w:t>
+      </w:r>
+      <w:r>
+        <w:t xml:space="preserve">It was </w:t>
+      </w:r>
+      <w:r>
+        <w:rPr>
+          <w:rFonts w:ascii="Arial" w:hAnsi="Arial" w:cs="Arial"/>
+          <w:color w:val="222222"/>
+          <w:shd w:val="clear" w:color="auto" w:fill="FFFFFF"/>
+        </w:rPr>
+        <w:t>follow</w:t>
+      </w:r>
+      <w:r>
+        <w:t xml:space="preserve"> </w:t>
+      </w:r>
+      <w:r>
+        <w:t xml:space="preserve">the </w:t>
+      </w:r>
+      <w:r>
+        <w:t>waterfall model</w:t>
+      </w:r>
+      <w:r>
+        <w:t xml:space="preserve"> idea.</w:t>
+      </w:r>
+      <w:r>
+        <w:t xml:space="preserve"> The able to use rad model there are some part of condition that we needed:</w:t>
+      </w:r>
+    </w:p>
+    <w:p>
+      <w:pPr>
+        <w:pStyle w:val="ac"/>
+        <w:numPr>
+          <w:ilvl w:val="0"/>
+          <w:numId w:val="10"/>
+        </w:numPr>
+      </w:pPr>
+      <w:r>
+        <w:t xml:space="preserve">Good if the business objectives is well defined and narrow. </w:t>
+      </w:r>
+    </w:p>
+    <w:p>
+      <w:pPr>
+        <w:pStyle w:val="ac"/>
+        <w:numPr>
+          <w:ilvl w:val="0"/>
+          <w:numId w:val="10"/>
+        </w:numPr>
+      </w:pPr>
+      <w:r>
+        <w:t xml:space="preserve">It is also suitable if the project decisions can be made by a small number of people. The project is &lt; 6 people </w:t>
+      </w:r>
+    </w:p>
+    <w:p>
+      <w:pPr>
+        <w:pStyle w:val="ac"/>
+        <w:numPr>
+          <w:ilvl w:val="0"/>
+          <w:numId w:val="10"/>
+        </w:numPr>
+      </w:pPr>
+      <w:r>
+        <w:t xml:space="preserve">Also the project technical architecture defined &amp; clear key technology components are in please and tested </w:t>
+      </w:r>
+    </w:p>
+    <w:p>
+      <w:pPr>
+        <w:pStyle w:val="ac"/>
+        <w:numPr>
+          <w:ilvl w:val="0"/>
+          <w:numId w:val="10"/>
+        </w:numPr>
+      </w:pPr>
+      <w:r>
+        <w:t xml:space="preserve">Project Technical requirements: </w:t>
+      </w:r>
+      <w:proofErr w:type="spellStart"/>
+      <w:r>
+        <w:t>reasinabke</w:t>
+      </w:r>
+      <w:proofErr w:type="spellEnd"/>
+      <w:r>
+        <w:t xml:space="preserve"> &amp; within capabilities of technology used </w:t>
+      </w:r>
+    </w:p>
+    <w:p/>
+    <w:p>
+      <w:r>
+        <w:t>The Rad has four phase which are:</w:t>
+      </w:r>
+    </w:p>
+    <w:p>
+      <w:pPr>
+        <w:pStyle w:val="3"/>
+      </w:pPr>
+      <w:r>
+        <w:t>Requirements planning Phase</w:t>
+      </w:r>
+    </w:p>
+    <w:p>
+      <w:r>
+        <w:t>This phase</w:t>
+      </w:r>
+      <w:r>
+        <w:t xml:space="preserve"> </w:t>
+      </w:r>
+      <w:r>
+        <w:t>combine system</w:t>
+      </w:r>
+      <w:r>
+        <w:t xml:space="preserve"> </w:t>
+      </w:r>
+      <w:r>
+        <w:t>analysis (</w:t>
+      </w:r>
+      <w:r>
+        <w:t xml:space="preserve">SDLC) and business needs together which are </w:t>
+      </w:r>
+    </w:p>
+    <w:p>
+      <w:r>
+        <w:t xml:space="preserve">Project scope </w:t>
+      </w:r>
+    </w:p>
+    <w:p>
+      <w:r>
+        <w:t>Constraints</w:t>
+      </w:r>
+    </w:p>
+    <w:p>
+      <w:r>
+        <w:t xml:space="preserve">System requirements </w:t>
+      </w:r>
+    </w:p>
+    <w:p>
+      <w:r>
+        <w:t>Requirement</w:t>
+      </w:r>
+      <w:r>
+        <w:t xml:space="preserve"> planning </w:t>
+      </w:r>
+      <w:r>
+        <w:t>phase</w:t>
+      </w:r>
+      <w:r>
+        <w:t xml:space="preserve"> </w:t>
+      </w:r>
+    </w:p>
+    <w:p/>
+    <w:p>
+      <w:pPr>
+        <w:pStyle w:val="3"/>
+      </w:pPr>
+      <w:r>
+        <w:t>User Design Phase</w:t>
+      </w:r>
+    </w:p>
+    <w:p>
+      <w:pPr>
+        <w:pStyle w:val="ac"/>
+        <w:numPr>
+          <w:ilvl w:val="4"/>
+          <w:numId w:val="9"/>
+        </w:numPr>
+      </w:pPr>
+      <w:r>
+        <w:t>Understand modify approve</w:t>
+      </w:r>
+    </w:p>
+    <w:p>
+      <w:pPr>
+        <w:pStyle w:val="ac"/>
+        <w:numPr>
+          <w:ilvl w:val="4"/>
+          <w:numId w:val="9"/>
+        </w:numPr>
+      </w:pPr>
+      <w:r>
+        <w:t xml:space="preserve">Working model needs </w:t>
+      </w:r>
+    </w:p>
+    <w:p/>
+    <w:p>
+      <w:pPr>
+        <w:pStyle w:val="3"/>
+      </w:pPr>
+      <w:r>
+        <w:t xml:space="preserve">Construction Phase </w:t>
+      </w:r>
+    </w:p>
+    <w:p>
+      <w:r>
+        <w:t xml:space="preserve">Users </w:t>
+      </w:r>
+      <w:proofErr w:type="spellStart"/>
+      <w:r>
+        <w:t>contuine</w:t>
+      </w:r>
+      <w:proofErr w:type="spellEnd"/>
+      <w:r>
+        <w:t xml:space="preserve"> </w:t>
+      </w:r>
+      <w:proofErr w:type="spellStart"/>
+      <w:r>
+        <w:t>parhicipate</w:t>
+      </w:r>
+      <w:proofErr w:type="spellEnd"/>
+      <w:r>
+        <w:t xml:space="preserve"> &amp; suggest </w:t>
+      </w:r>
+    </w:p>
+    <w:p>
+      <w:r>
+        <w:t xml:space="preserve">Program the application </w:t>
+      </w:r>
+    </w:p>
+    <w:p>
+      <w:r>
+        <w:t xml:space="preserve">Unit </w:t>
+      </w:r>
+      <w:r>
+        <w:t>integration</w:t>
+      </w:r>
+      <w:r>
+        <w:t xml:space="preserve"> </w:t>
+      </w:r>
+    </w:p>
+    <w:p>
+      <w:r>
+        <w:t xml:space="preserve">System testing </w:t>
+      </w:r>
+    </w:p>
+    <w:p/>
+    <w:p>
+      <w:pPr>
+        <w:pStyle w:val="3"/>
+      </w:pPr>
+      <w:r>
+        <w:t>Cut over Phase</w:t>
+      </w:r>
+    </w:p>
+    <w:p>
+      <w:r>
+        <w:t xml:space="preserve">Data conversion </w:t>
+      </w:r>
+    </w:p>
+    <w:p>
+      <w:r>
+        <w:t xml:space="preserve">Testing </w:t>
+      </w:r>
+    </w:p>
+    <w:p>
+      <w:r>
+        <w:t xml:space="preserve">Changeover </w:t>
+      </w:r>
+    </w:p>
+    <w:p>
+      <w:proofErr w:type="spellStart"/>
+      <w:r>
+        <w:t>Usertraining</w:t>
+      </w:r>
+      <w:proofErr w:type="spellEnd"/>
+      <w:r>
+        <w:t xml:space="preserve"> </w:t>
+      </w:r>
+    </w:p>
+    <w:p/>
+    <w:p/>
+    <w:p/>
+    <w:p/>
+    <w:p>
+      <w:proofErr w:type="gramStart"/>
+      <w:r>
+        <w:t>not</w:t>
+      </w:r>
+      <w:proofErr w:type="gramEnd"/>
+      <w:r>
+        <w:t xml:space="preserve"> defined. 4.2. The Strengths of RAD..................................................................... Error! Bookmark not defined. 4.2.1. Customer Involvement........................................................... Error! Bookmark not defined. 4.2.2. Rapid Development................................................................ Error! Bookmark not defined. 4.2.3. Scheduled Development........................................................ Error! Bookmark not defined. 4.3. The Weaknesses of RAD................................................................. Error! Bookmark not defined. 4.3.1. CASE Reliance......................................................................... Error! Bookmark not defined. 4.3.2. Customer Control................................................................... Error! Bookmark not defined. 4.3.3. Feature Loss........................................................................... Error! Bookmark not defined. Project Architecture 3 Page 4 of 14 Assessment Task 2 4.3.4. Customer Integration Requirement....................................... Error! Bookmark not defined. 4.3.5. </w:t>
       </w:r>
       <w:proofErr w:type="gramStart"/>
       <w:r>
@@ -9801,6 +10093,7 @@
         <w:rPr>
           <w:sz w:val="24"/>
         </w:rPr>
+        <w:lastRenderedPageBreak/>
         <w:t>User Story</w:t>
       </w:r>
       <w:bookmarkEnd w:id="36"/>
@@ -9808,11 +10101,7 @@
     </w:p>
     <w:p>
       <w:r>
-        <w:t xml:space="preserve">User story is a card that include information identifies who the end user is, what the end users wants. The model of the user story is most often written like: “As a [end user role], I want [the desire] so that [the rationale]”. The difference between product backlog and user story is the user </w:t>
-      </w:r>
-      <w:r>
-        <w:lastRenderedPageBreak/>
-        <w:t xml:space="preserve">story means “idea have not been proved” by the product </w:t>
+        <w:t xml:space="preserve">User story is a card that include information identifies who the end user is, what the end users wants. The model of the user story is most often written like: “As a [end user role], I want [the desire] so that [the rationale]”. The difference between product backlog and user story is the user story means “idea have not been proved” by the product </w:t>
       </w:r>
       <w:r>
         <w:t>owner, which</w:t>
@@ -9994,6 +10283,7 @@
     </w:p>
     <w:p>
       <w:r>
+        <w:lastRenderedPageBreak/>
         <w:t xml:space="preserve">Increased Motivation </w:t>
       </w:r>
     </w:p>
@@ -10029,7 +10319,6 @@
     <w:p>
       <w:proofErr w:type="spellStart"/>
       <w:r>
-        <w:lastRenderedPageBreak/>
         <w:t>Organisation</w:t>
       </w:r>
       <w:proofErr w:type="spellEnd"/>
@@ -10136,7 +10425,702 @@
     </w:p>
     <w:p>
       <w:r>
-        <w:t>Test-driven development is a programming technique where tests are written before the actual program code.</w:t>
+        <w:t xml:space="preserve">There are two different view that say what is TDD, the first is most find on the internet that says that TDD is a </w:t>
+      </w:r>
+      <w:r>
+        <w:rPr>
+          <w:rFonts w:ascii="Arial" w:hAnsi="Arial" w:cs="Arial"/>
+          <w:color w:val="222222"/>
+          <w:shd w:val="clear" w:color="auto" w:fill="FFFFFF"/>
+        </w:rPr>
+        <w:t xml:space="preserve">software development </w:t>
+      </w:r>
+      <w:r>
+        <w:rPr>
+          <w:rFonts w:ascii="Arial" w:hAnsi="Arial" w:cs="Arial"/>
+          <w:color w:val="222222"/>
+          <w:shd w:val="clear" w:color="auto" w:fill="FFFFFF"/>
+        </w:rPr>
+        <w:t>process, and is</w:t>
+      </w:r>
+      <w:r>
+        <w:rPr>
+          <w:rFonts w:ascii="Arial" w:hAnsi="Arial" w:cs="Arial"/>
+          <w:color w:val="222222"/>
+          <w:shd w:val="clear" w:color="auto" w:fill="FFFFFF"/>
+        </w:rPr>
+        <w:t xml:space="preserve"> second said it is a</w:t>
+      </w:r>
+      <w:r>
+        <w:rPr>
+          <w:rFonts w:ascii="Arial" w:hAnsi="Arial" w:cs="Arial"/>
+          <w:color w:val="222222"/>
+          <w:shd w:val="clear" w:color="auto" w:fill="FFFFFF"/>
+        </w:rPr>
+        <w:t xml:space="preserve"> programming technique</w:t>
+      </w:r>
+      <w:r>
+        <w:rPr>
+          <w:rFonts w:ascii="Arial" w:hAnsi="Arial" w:cs="Arial"/>
+          <w:color w:val="222222"/>
+          <w:shd w:val="clear" w:color="auto" w:fill="FFFFFF"/>
+        </w:rPr>
+        <w:t xml:space="preserve"> which in I lean towards to, the reason would be provide later in this section.</w:t>
+      </w:r>
+      <w:r>
+        <w:rPr>
+          <w:rFonts w:ascii="Arial" w:hAnsi="Arial" w:cs="Arial"/>
+          <w:color w:val="222222"/>
+          <w:shd w:val="clear" w:color="auto" w:fill="FFFFFF"/>
+        </w:rPr>
+        <w:t xml:space="preserve"> </w:t>
+      </w:r>
+    </w:p>
+    <w:p>
+      <w:r>
+        <w:t>As we can see from the above image TDD is really short. So since</w:t>
+      </w:r>
+      <w:r>
+        <w:t xml:space="preserve"> </w:t>
+      </w:r>
+      <w:r>
+        <w:t>it’s life</w:t>
+      </w:r>
+      <w:r>
+        <w:t>cycle  is so quick it should not take more than an hour to complete all of the steps</w:t>
+      </w:r>
+      <w:r>
+        <w:t xml:space="preserve"> .</w:t>
+      </w:r>
+      <w:r>
+        <w:t xml:space="preserve">The born or background of TDD is because to </w:t>
+      </w:r>
+      <w:r>
+        <w:t xml:space="preserve">other </w:t>
+      </w:r>
+      <w:r>
+        <w:rPr>
+          <w:rFonts w:ascii="Arial" w:hAnsi="Arial" w:cs="Arial"/>
+          <w:color w:val="222222"/>
+          <w:shd w:val="clear" w:color="auto" w:fill="FFFFFF"/>
+        </w:rPr>
+        <w:t>software development processes</w:t>
+      </w:r>
+      <w:r>
+        <w:t xml:space="preserve"> has the </w:t>
+      </w:r>
+      <w:r>
+        <w:t xml:space="preserve">following problems </w:t>
+      </w:r>
+    </w:p>
+    <w:p>
+      <w:pPr>
+        <w:pStyle w:val="ac"/>
+        <w:numPr>
+          <w:ilvl w:val="0"/>
+          <w:numId w:val="11"/>
+        </w:numPr>
+      </w:pPr>
+      <w:r>
+        <w:lastRenderedPageBreak/>
+        <w:t xml:space="preserve">In other </w:t>
+      </w:r>
+      <w:r>
+        <w:rPr>
+          <w:rFonts w:ascii="Arial" w:hAnsi="Arial" w:cs="Arial"/>
+          <w:color w:val="222222"/>
+          <w:shd w:val="clear" w:color="auto" w:fill="FFFFFF"/>
+        </w:rPr>
+        <w:t>software development processes</w:t>
+      </w:r>
+      <w:r>
+        <w:t xml:space="preserve"> coders</w:t>
+      </w:r>
+      <w:r>
+        <w:t xml:space="preserve"> are not confident of their code</w:t>
+      </w:r>
+      <w:r>
+        <w:t xml:space="preserve"> because you cover every single case  </w:t>
+      </w:r>
+    </w:p>
+    <w:p>
+      <w:pPr>
+        <w:pStyle w:val="ac"/>
+        <w:numPr>
+          <w:ilvl w:val="0"/>
+          <w:numId w:val="11"/>
+        </w:numPr>
+      </w:pPr>
+      <w:r>
+        <w:t xml:space="preserve">Because some of bug maybe </w:t>
+      </w:r>
+      <w:r>
+        <w:t>rely</w:t>
+      </w:r>
+      <w:r>
+        <w:t xml:space="preserve"> on the bug </w:t>
+      </w:r>
+      <w:r>
+        <w:t>behavior,</w:t>
+      </w:r>
+      <w:r>
+        <w:t xml:space="preserve"> then it will be impossible the remove something without breaking something else. </w:t>
+      </w:r>
+    </w:p>
+    <w:p/>
+    <w:p>
+      <w:pPr>
+        <w:pStyle w:val="ac"/>
+        <w:numPr>
+          <w:ilvl w:val="0"/>
+          <w:numId w:val="11"/>
+        </w:numPr>
+      </w:pPr>
+      <w:r>
+        <w:t>So by using TDD if</w:t>
+      </w:r>
+      <w:r>
+        <w:t xml:space="preserve"> you break something, just fix or revert </w:t>
+      </w:r>
+    </w:p>
+    <w:p>
+      <w:pPr>
+        <w:pStyle w:val="ac"/>
+        <w:numPr>
+          <w:ilvl w:val="0"/>
+          <w:numId w:val="11"/>
+        </w:numPr>
+      </w:pPr>
+      <w:r>
+        <w:t>The longer the bug is in the system</w:t>
+      </w:r>
+      <w:r>
+        <w:t xml:space="preserve">, the harder is it to fix and it higher cost it takes to fix the cost </w:t>
+      </w:r>
+    </w:p>
+    <w:p>
+      <w:pPr>
+        <w:pStyle w:val="ac"/>
+        <w:numPr>
+          <w:ilvl w:val="0"/>
+          <w:numId w:val="11"/>
+        </w:numPr>
+      </w:pPr>
+      <w:r>
+        <w:t xml:space="preserve">Second it is hard to remember why you </w:t>
+      </w:r>
+      <w:r>
+        <w:t>break</w:t>
+      </w:r>
+      <w:r>
+        <w:t xml:space="preserve">, and what you was trying </w:t>
+      </w:r>
+      <w:r>
+        <w:t>was your goal at that time.</w:t>
+      </w:r>
+      <w:r>
+        <w:t xml:space="preserve"> </w:t>
+      </w:r>
+    </w:p>
+    <w:p>
+      <w:pPr>
+        <w:pStyle w:val="ac"/>
+        <w:numPr>
+          <w:ilvl w:val="0"/>
+          <w:numId w:val="11"/>
+        </w:numPr>
+      </w:pPr>
+      <w:r>
+        <w:t xml:space="preserve">So TDD fix the bug </w:t>
+      </w:r>
+      <w:proofErr w:type="spellStart"/>
+      <w:r>
+        <w:t>inmentatly</w:t>
+      </w:r>
+      <w:proofErr w:type="spellEnd"/>
+      <w:r>
+        <w:t xml:space="preserve">. That is much </w:t>
+      </w:r>
+      <w:r>
+        <w:t>quicker</w:t>
+      </w:r>
+      <w:r>
+        <w:t xml:space="preserve"> than having a long testing phase at the end of the </w:t>
+      </w:r>
+      <w:r>
+        <w:t>development,</w:t>
+      </w:r>
+      <w:r>
+        <w:t xml:space="preserve"> it also makes you braver you don’t need to scared to change the existing code in case you break something because you know if you do break something you can find out straight away and be able to fix the bug</w:t>
+      </w:r>
+      <w:r>
+        <w:t xml:space="preserve"> or revere the code you added.</w:t>
+      </w:r>
+    </w:p>
+    <w:p>
+      <w:pPr>
+        <w:pStyle w:val="ac"/>
+        <w:numPr>
+          <w:ilvl w:val="0"/>
+          <w:numId w:val="11"/>
+        </w:numPr>
+      </w:pPr>
+      <w:r>
+        <w:t>There ar</w:t>
+      </w:r>
+      <w:r>
+        <w:t>e two points of view of TDD.</w:t>
+      </w:r>
+    </w:p>
+    <w:p>
+      <w:pPr>
+        <w:pStyle w:val="ac"/>
+        <w:numPr>
+          <w:ilvl w:val="0"/>
+          <w:numId w:val="11"/>
+        </w:numPr>
+      </w:pPr>
+      <w:r>
+        <w:t>T</w:t>
+      </w:r>
+      <w:r>
+        <w:t xml:space="preserve">he first which we when we search on Internet mostly say that TDD is software development process. </w:t>
+      </w:r>
+    </w:p>
+    <w:p>
+      <w:pPr>
+        <w:pStyle w:val="ac"/>
+        <w:numPr>
+          <w:ilvl w:val="0"/>
+          <w:numId w:val="11"/>
+        </w:numPr>
+      </w:pPr>
+      <w:r>
+        <w:t>The sec</w:t>
+      </w:r>
+      <w:r>
+        <w:t>ond which is search on the book which pointed out</w:t>
+      </w:r>
+      <w:r>
+        <w:t xml:space="preserve"> </w:t>
+      </w:r>
+      <w:r>
+        <w:t>Test-driven develo</w:t>
+      </w:r>
+      <w:r>
+        <w:t>pment is only a</w:t>
+      </w:r>
+      <w:r>
+        <w:t xml:space="preserve"> programming technique.</w:t>
+      </w:r>
+    </w:p>
+    <w:p>
+      <w:pPr>
+        <w:pStyle w:val="ac"/>
+        <w:numPr>
+          <w:ilvl w:val="0"/>
+          <w:numId w:val="11"/>
+        </w:numPr>
+      </w:pPr>
+      <w:r>
+        <w:t xml:space="preserve">As my point of view I mostly </w:t>
+      </w:r>
+      <w:r>
+        <w:t>lean towards</w:t>
+      </w:r>
+      <w:r>
+        <w:t xml:space="preserve"> the second points</w:t>
+      </w:r>
+      <w:r>
+        <w:t xml:space="preserve"> which I will explain later in this section</w:t>
+      </w:r>
+      <w:r>
+        <w:t>.</w:t>
+      </w:r>
+    </w:p>
+    <w:p>
+      <w:pPr>
+        <w:pStyle w:val="ac"/>
+        <w:numPr>
+          <w:ilvl w:val="0"/>
+          <w:numId w:val="11"/>
+        </w:numPr>
+      </w:pPr>
+      <w:r>
+        <w:t>When you write code</w:t>
+      </w:r>
+      <w:r>
+        <w:t xml:space="preserve"> you can’t make sure it 100% work</w:t>
+      </w:r>
+      <w:r>
+        <w:t>,</w:t>
+      </w:r>
+      <w:r>
+        <w:t xml:space="preserve"> even you can it takes a lot time to do</w:t>
+      </w:r>
+    </w:p>
+    <w:p>
+      <w:pPr>
+        <w:pStyle w:val="ac"/>
+        <w:numPr>
+          <w:ilvl w:val="0"/>
+          <w:numId w:val="11"/>
+        </w:numPr>
+      </w:pPr>
+      <w:r>
+        <w:t>Manual test.</w:t>
+      </w:r>
+    </w:p>
+    <w:p>
+      <w:pPr>
+        <w:pStyle w:val="ac"/>
+        <w:numPr>
+          <w:ilvl w:val="0"/>
+          <w:numId w:val="11"/>
+        </w:numPr>
+      </w:pPr>
+      <w:r>
+        <w:t xml:space="preserve">You can’t make sure that your code cover </w:t>
+      </w:r>
+      <w:r>
+        <w:t xml:space="preserve">everything and it </w:t>
+      </w:r>
+      <w:r>
+        <w:t>works.</w:t>
+      </w:r>
+    </w:p>
+    <w:p>
+      <w:pPr>
+        <w:pStyle w:val="ac"/>
+        <w:numPr>
+          <w:ilvl w:val="0"/>
+          <w:numId w:val="11"/>
+        </w:numPr>
+      </w:pPr>
+      <w:r>
+        <w:t>How</w:t>
+      </w:r>
+      <w:r>
+        <w:t xml:space="preserve"> do you know the code </w:t>
+      </w:r>
+      <w:r>
+        <w:t xml:space="preserve">that you are writing </w:t>
+      </w:r>
+      <w:r>
+        <w:t xml:space="preserve">today didn’t break the code </w:t>
+      </w:r>
+      <w:r>
+        <w:t>yesterday?</w:t>
+      </w:r>
+      <w:r>
+        <w:t xml:space="preserve"> </w:t>
+      </w:r>
+    </w:p>
+    <w:p>
+      <w:pPr>
+        <w:pStyle w:val="ac"/>
+        <w:numPr>
+          <w:ilvl w:val="0"/>
+          <w:numId w:val="11"/>
+        </w:numPr>
+      </w:pPr>
+      <w:r>
+        <w:t xml:space="preserve">And you would need to retest the whole product every change to make sure it did not break previous code. When working large </w:t>
+      </w:r>
+      <w:r>
+        <w:t>project,</w:t>
+      </w:r>
+      <w:r>
+        <w:t xml:space="preserve"> as we know the size of code base increa</w:t>
+      </w:r>
+      <w:r>
+        <w:t>se the cost of change is higher.</w:t>
+      </w:r>
+    </w:p>
+    <w:p>
+      <w:pPr>
+        <w:pStyle w:val="ac"/>
+        <w:numPr>
+          <w:ilvl w:val="0"/>
+          <w:numId w:val="11"/>
+        </w:numPr>
+      </w:pPr>
+      <w:r>
+        <w:t>TDD</w:t>
+      </w:r>
+      <w:r>
+        <w:t xml:space="preserve"> break downs things in to small steps </w:t>
+      </w:r>
+      <w:r>
+        <w:t xml:space="preserve">which only takes </w:t>
+      </w:r>
+      <w:proofErr w:type="spellStart"/>
+      <w:r>
+        <w:t>serval</w:t>
+      </w:r>
+      <w:proofErr w:type="spellEnd"/>
+      <w:r>
+        <w:t xml:space="preserve"> minutes. Since the process is so simple it will be hard to get a wrong </w:t>
+      </w:r>
+    </w:p>
+    <w:p>
+      <w:r>
+        <w:t>And</w:t>
+      </w:r>
+      <w:r>
+        <w:t xml:space="preserve"> TDD</w:t>
+      </w:r>
+      <w:r>
+        <w:t xml:space="preserve"> was born to solve all these</w:t>
+      </w:r>
+      <w:r>
+        <w:t xml:space="preserve"> </w:t>
+      </w:r>
+      <w:r>
+        <w:t>problem</w:t>
+      </w:r>
+      <w:r>
+        <w:t xml:space="preserve">. </w:t>
+      </w:r>
+    </w:p>
+    <w:p>
+      <w:r>
+        <w:t>TDD first</w:t>
+      </w:r>
+      <w:r>
+        <w:t xml:space="preserve"> start</w:t>
+      </w:r>
+      <w:r>
+        <w:t xml:space="preserve"> </w:t>
+      </w:r>
+      <w:r>
+        <w:t>writing</w:t>
+      </w:r>
+      <w:r>
+        <w:t xml:space="preserve"> </w:t>
+      </w:r>
+      <w:r>
+        <w:t>a</w:t>
+      </w:r>
+      <w:r>
+        <w:t xml:space="preserve"> test case (etc: able to login the game room)</w:t>
+      </w:r>
+      <w:r>
+        <w:t xml:space="preserve"> and include every possible case that can crash and not crash your program. After that you will write the test case</w:t>
+      </w:r>
+      <w:r>
+        <w:t xml:space="preserve"> by using </w:t>
+      </w:r>
+      <w:r>
+        <w:t>actual program code</w:t>
+      </w:r>
+      <w:r>
+        <w:t xml:space="preserve">, while you are writing the test case you will need to write functions and each function that you wrote you need to be test this process is called Unit Test which we will provide more details later on.   </w:t>
+      </w:r>
+    </w:p>
+    <w:p/>
+    <w:p>
+      <w:r>
+        <w:t xml:space="preserve">Test and design are one </w:t>
+      </w:r>
+    </w:p>
+    <w:p>
+      <w:r>
+        <w:t xml:space="preserve">Design the system by writing tests </w:t>
+      </w:r>
+    </w:p>
+    <w:p>
+      <w:r>
+        <w:t>Automated unit tests</w:t>
+      </w:r>
+    </w:p>
+    <w:p>
+      <w:hyperlink r:id="rId41" w:anchor="v=onepage&amp;q=%22Test-driven%20development%20is%20a%20programming%20technique%20where%20tests%20are%20written%20before%20the%20actual%20program%20code%22&amp;f=false" w:history="1">
+        <w:r>
+          <w:rPr>
+            <w:rStyle w:val="ad"/>
+          </w:rPr>
+          <w:t>https://books.google.com.au/books?id=ZhvUBwAAQBAJ&amp;pg=PA229&amp;lpg=PA229&amp;dq=%22Test-driven+development+is+a+programming+technique+where+tests+are+written+before+the+actua</w:t>
+        </w:r>
+        <w:r>
+          <w:rPr>
+            <w:rStyle w:val="ad"/>
+          </w:rPr>
+          <w:lastRenderedPageBreak/>
+          <w:t>l+program+code%22&amp;source=bl&amp;ots=a0JPBfcmw-&amp;sig=3N_yGQtHm46rfnIpAFOesgf7m7w&amp;hl=en&amp;sa=X&amp;ved=0CB0Q6AEwAGoVChMIrv-Dn8u8xwIVBV6mCh3HKgQM#v=onepage&amp;q=%22Test-driven%20development%20is%20a%20programming%20technique%20where%20tests%20are%20written%20before%20the%20actual%20program%20code%22&amp;f=false</w:t>
+        </w:r>
+      </w:hyperlink>
+    </w:p>
+    <w:p>
+      <w:pPr>
+        <w:rPr>
+          <w:rFonts w:ascii="Arial" w:hAnsi="Arial" w:cs="Arial"/>
+          <w:color w:val="222222"/>
+          <w:shd w:val="clear" w:color="auto" w:fill="FFFFFF"/>
+        </w:rPr>
+      </w:pPr>
+      <w:r>
+        <w:t>I don’</w:t>
+      </w:r>
+      <w:r>
+        <w:t>t agree is b</w:t>
+      </w:r>
+      <w:r>
+        <w:t xml:space="preserve">ecause </w:t>
+      </w:r>
+      <w:r>
+        <w:t>the word of</w:t>
+      </w:r>
+      <w:r>
+        <w:t xml:space="preserve"> </w:t>
+      </w:r>
+      <w:r>
+        <w:rPr>
+          <w:rFonts w:ascii="Arial" w:hAnsi="Arial" w:cs="Arial"/>
+          <w:color w:val="222222"/>
+          <w:shd w:val="clear" w:color="auto" w:fill="FFFFFF"/>
+        </w:rPr>
+        <w:t>software development processes</w:t>
+      </w:r>
+      <w:r>
+        <w:rPr>
+          <w:rFonts w:ascii="Arial" w:hAnsi="Arial" w:cs="Arial"/>
+          <w:color w:val="222222"/>
+          <w:shd w:val="clear" w:color="auto" w:fill="FFFFFF"/>
+        </w:rPr>
+        <w:t xml:space="preserve"> means </w:t>
+      </w:r>
+    </w:p>
+    <w:p>
+      <w:pPr>
+        <w:rPr>
+          <w:rFonts w:ascii="Arial" w:hAnsi="Arial" w:cs="Arial"/>
+          <w:color w:val="222222"/>
+          <w:shd w:val="clear" w:color="auto" w:fill="FFFFFF"/>
+        </w:rPr>
+      </w:pPr>
+      <w:r>
+        <w:rPr>
+          <w:rFonts w:ascii="Arial" w:hAnsi="Arial" w:cs="Arial"/>
+          <w:color w:val="222222"/>
+          <w:shd w:val="clear" w:color="auto" w:fill="FFFFFF"/>
+        </w:rPr>
+        <w:t>Software: T</w:t>
+      </w:r>
+      <w:r>
+        <w:rPr>
+          <w:rFonts w:ascii="Arial" w:hAnsi="Arial" w:cs="Arial"/>
+          <w:color w:val="222222"/>
+        </w:rPr>
+        <w:t>he programs used to direct the operation of a computer</w:t>
+      </w:r>
+    </w:p>
+    <w:p>
+      <w:pPr>
+        <w:rPr>
+          <w:rFonts w:ascii="Arial" w:hAnsi="Arial" w:cs="Arial"/>
+          <w:color w:val="222222"/>
+          <w:shd w:val="clear" w:color="auto" w:fill="FFFFFF"/>
+        </w:rPr>
+      </w:pPr>
+      <w:r>
+        <w:rPr>
+          <w:rFonts w:ascii="Arial" w:hAnsi="Arial" w:cs="Arial"/>
+          <w:color w:val="222222"/>
+          <w:shd w:val="clear" w:color="auto" w:fill="FFFFFF"/>
+        </w:rPr>
+        <w:t xml:space="preserve">Development: a significant consequence/ event </w:t>
+      </w:r>
+    </w:p>
+    <w:p>
+      <w:pPr>
+        <w:rPr>
+          <w:rFonts w:ascii="Arial" w:hAnsi="Arial" w:cs="Arial"/>
+          <w:color w:val="222222"/>
+          <w:shd w:val="clear" w:color="auto" w:fill="FFFFFF"/>
+        </w:rPr>
+      </w:pPr>
+      <w:r>
+        <w:rPr>
+          <w:rFonts w:ascii="Arial" w:hAnsi="Arial" w:cs="Arial"/>
+          <w:color w:val="222222"/>
+          <w:shd w:val="clear" w:color="auto" w:fill="FFFFFF"/>
+        </w:rPr>
+        <w:t xml:space="preserve">Processes: a series of actions or steps taken in order to achieve a particular end </w:t>
+      </w:r>
+    </w:p>
+    <w:p>
+      <w:r>
+        <w:t>Which me</w:t>
+      </w:r>
+      <w:bookmarkStart w:id="48" w:name="_GoBack"/>
+      <w:bookmarkEnd w:id="48"/>
+      <w:r>
+        <w:t>ans</w:t>
+      </w:r>
+      <w:r>
+        <w:t xml:space="preserve"> software development process is</w:t>
+      </w:r>
+      <w:r>
+        <w:t xml:space="preserve"> a series of action to achieve a program that can direct operate on a computer. </w:t>
+      </w:r>
+      <w:r>
+        <w:t xml:space="preserve">Which the problem comes from the word </w:t>
+      </w:r>
+      <w:r>
+        <w:t>computer,</w:t>
+      </w:r>
+      <w:r>
+        <w:t xml:space="preserve"> to able to a program direct </w:t>
+      </w:r>
+      <w:r>
+        <w:t xml:space="preserve">work on a computer it also include a GUI design of the </w:t>
+      </w:r>
+    </w:p>
+    <w:p>
+      <w:r>
+        <w:t>It does not h</w:t>
+      </w:r>
+      <w:r>
+        <w:t>ave</w:t>
+      </w:r>
+      <w:r>
+        <w:t xml:space="preserve"> a requirement process the make sure the customer requi</w:t>
+      </w:r>
+      <w:r>
+        <w:t>rements before making sure that this is what the customer needs</w:t>
+      </w:r>
+      <w:r>
+        <w:t xml:space="preserve">. </w:t>
+      </w:r>
+      <w:r>
+        <w:t xml:space="preserve">Even the TDD has a </w:t>
+      </w:r>
+      <w:r>
+        <w:t>design</w:t>
+      </w:r>
+      <w:r>
+        <w:t>, implement, test phase so</w:t>
+      </w:r>
+      <w:r>
+        <w:t xml:space="preserve"> from my understanding it sounds like </w:t>
+      </w:r>
+      <w:r>
+        <w:t>it is more like a technique</w:t>
+      </w:r>
+      <w:r>
+        <w:t xml:space="preserve">/method </w:t>
+      </w:r>
+      <w:r>
+        <w:t xml:space="preserve">for programming </w:t>
+      </w:r>
+      <w:r>
+        <w:t xml:space="preserve">that how you can program your software. </w:t>
+      </w:r>
+    </w:p>
+    <w:p>
+      <w:r>
+        <w:t>http://dictionary.reference.com/browse/software</w:t>
       </w:r>
     </w:p>
     <w:p>
@@ -10167,6 +11151,398 @@
           <w:szCs w:val="32"/>
         </w:rPr>
       </w:pPr>
+      <w:r>
+        <w:rPr>
+          <w:rFonts w:asciiTheme="majorHAnsi" w:eastAsiaTheme="majorEastAsia" w:hAnsiTheme="majorHAnsi" w:cstheme="majorBidi"/>
+          <w:color w:val="11B1EA" w:themeColor="accent2" w:themeShade="BF"/>
+          <w:sz w:val="24"/>
+          <w:szCs w:val="32"/>
+        </w:rPr>
+        <w:t>There are 3 types unit test</w:t>
+      </w:r>
+    </w:p>
+    <w:p>
+      <w:pPr>
+        <w:rPr>
+          <w:rFonts w:asciiTheme="majorHAnsi" w:eastAsiaTheme="majorEastAsia" w:hAnsiTheme="majorHAnsi" w:cstheme="majorBidi"/>
+          <w:color w:val="11B1EA" w:themeColor="accent2" w:themeShade="BF"/>
+          <w:sz w:val="24"/>
+          <w:szCs w:val="32"/>
+        </w:rPr>
+      </w:pPr>
+      <w:r>
+        <w:rPr>
+          <w:rFonts w:asciiTheme="majorHAnsi" w:eastAsiaTheme="majorEastAsia" w:hAnsiTheme="majorHAnsi" w:cstheme="majorBidi"/>
+          <w:color w:val="11B1EA" w:themeColor="accent2" w:themeShade="BF"/>
+          <w:sz w:val="24"/>
+          <w:szCs w:val="32"/>
+        </w:rPr>
+        <w:t>Return Value Test</w:t>
+      </w:r>
+    </w:p>
+    <w:p>
+      <w:pPr>
+        <w:rPr>
+          <w:rFonts w:asciiTheme="majorHAnsi" w:eastAsiaTheme="majorEastAsia" w:hAnsiTheme="majorHAnsi" w:cstheme="majorBidi"/>
+          <w:color w:val="11B1EA" w:themeColor="accent2" w:themeShade="BF"/>
+          <w:sz w:val="24"/>
+          <w:szCs w:val="32"/>
+        </w:rPr>
+      </w:pPr>
+      <w:r>
+        <w:rPr>
+          <w:rFonts w:asciiTheme="majorHAnsi" w:eastAsiaTheme="majorEastAsia" w:hAnsiTheme="majorHAnsi" w:cstheme="majorBidi"/>
+          <w:color w:val="11B1EA" w:themeColor="accent2" w:themeShade="BF"/>
+          <w:sz w:val="24"/>
+          <w:szCs w:val="32"/>
+        </w:rPr>
+        <w:t xml:space="preserve">State Test </w:t>
+      </w:r>
+    </w:p>
+    <w:p>
+      <w:pPr>
+        <w:rPr>
+          <w:rFonts w:asciiTheme="majorHAnsi" w:eastAsiaTheme="majorEastAsia" w:hAnsiTheme="majorHAnsi" w:cstheme="majorBidi"/>
+          <w:color w:val="11B1EA" w:themeColor="accent2" w:themeShade="BF"/>
+          <w:sz w:val="24"/>
+          <w:szCs w:val="32"/>
+        </w:rPr>
+      </w:pPr>
+      <w:r>
+        <w:rPr>
+          <w:rFonts w:asciiTheme="majorHAnsi" w:eastAsiaTheme="majorEastAsia" w:hAnsiTheme="majorHAnsi" w:cstheme="majorBidi"/>
+          <w:color w:val="11B1EA" w:themeColor="accent2" w:themeShade="BF"/>
+          <w:sz w:val="24"/>
+          <w:szCs w:val="32"/>
+        </w:rPr>
+        <w:t>Interaction Test</w:t>
+      </w:r>
+    </w:p>
+    <w:p>
+      <w:pPr>
+        <w:rPr>
+          <w:rFonts w:asciiTheme="majorHAnsi" w:eastAsiaTheme="majorEastAsia" w:hAnsiTheme="majorHAnsi" w:cstheme="majorBidi"/>
+          <w:color w:val="11B1EA" w:themeColor="accent2" w:themeShade="BF"/>
+          <w:sz w:val="24"/>
+          <w:szCs w:val="32"/>
+        </w:rPr>
+      </w:pPr>
+    </w:p>
+    <w:p>
+      <w:pPr>
+        <w:rPr>
+          <w:rFonts w:asciiTheme="majorHAnsi" w:eastAsiaTheme="majorEastAsia" w:hAnsiTheme="majorHAnsi" w:cstheme="majorBidi"/>
+          <w:color w:val="11B1EA" w:themeColor="accent2" w:themeShade="BF"/>
+          <w:sz w:val="24"/>
+          <w:szCs w:val="32"/>
+        </w:rPr>
+      </w:pPr>
+      <w:r>
+        <w:rPr>
+          <w:rFonts w:asciiTheme="majorHAnsi" w:eastAsiaTheme="majorEastAsia" w:hAnsiTheme="majorHAnsi" w:cstheme="majorBidi"/>
+          <w:color w:val="11B1EA" w:themeColor="accent2" w:themeShade="BF"/>
+          <w:sz w:val="24"/>
+          <w:szCs w:val="32"/>
+        </w:rPr>
+        <w:t>Return Value Test</w:t>
+      </w:r>
+    </w:p>
+    <w:p>
+      <w:pPr>
+        <w:rPr>
+          <w:rFonts w:asciiTheme="majorHAnsi" w:eastAsiaTheme="majorEastAsia" w:hAnsiTheme="majorHAnsi" w:cstheme="majorBidi"/>
+          <w:color w:val="11B1EA" w:themeColor="accent2" w:themeShade="BF"/>
+          <w:sz w:val="24"/>
+          <w:szCs w:val="32"/>
+        </w:rPr>
+      </w:pPr>
+      <w:r>
+        <w:rPr>
+          <w:rFonts w:asciiTheme="majorHAnsi" w:eastAsiaTheme="majorEastAsia" w:hAnsiTheme="majorHAnsi" w:cstheme="majorBidi"/>
+          <w:color w:val="11B1EA" w:themeColor="accent2" w:themeShade="BF"/>
+          <w:sz w:val="24"/>
+          <w:szCs w:val="32"/>
+        </w:rPr>
+        <w:t xml:space="preserve">3 section </w:t>
+      </w:r>
+    </w:p>
+    <w:p>
+      <w:pPr>
+        <w:rPr>
+          <w:rFonts w:asciiTheme="majorHAnsi" w:eastAsiaTheme="majorEastAsia" w:hAnsiTheme="majorHAnsi" w:cstheme="majorBidi"/>
+          <w:color w:val="11B1EA" w:themeColor="accent2" w:themeShade="BF"/>
+          <w:sz w:val="24"/>
+          <w:szCs w:val="32"/>
+        </w:rPr>
+      </w:pPr>
+      <w:proofErr w:type="gramStart"/>
+      <w:r>
+        <w:rPr>
+          <w:rFonts w:asciiTheme="majorHAnsi" w:eastAsiaTheme="majorEastAsia" w:hAnsiTheme="majorHAnsi" w:cstheme="majorBidi"/>
+          <w:color w:val="11B1EA" w:themeColor="accent2" w:themeShade="BF"/>
+          <w:sz w:val="24"/>
+          <w:szCs w:val="32"/>
+        </w:rPr>
+        <w:t>Arrange :</w:t>
+      </w:r>
+      <w:proofErr w:type="gramEnd"/>
+      <w:r>
+        <w:rPr>
+          <w:rFonts w:asciiTheme="majorHAnsi" w:eastAsiaTheme="majorEastAsia" w:hAnsiTheme="majorHAnsi" w:cstheme="majorBidi"/>
+          <w:color w:val="11B1EA" w:themeColor="accent2" w:themeShade="BF"/>
+          <w:sz w:val="24"/>
+          <w:szCs w:val="32"/>
+        </w:rPr>
+        <w:t xml:space="preserve"> set up object</w:t>
+      </w:r>
+    </w:p>
+    <w:p>
+      <w:pPr>
+        <w:rPr>
+          <w:rFonts w:asciiTheme="majorHAnsi" w:eastAsiaTheme="majorEastAsia" w:hAnsiTheme="majorHAnsi" w:cstheme="majorBidi"/>
+          <w:color w:val="11B1EA" w:themeColor="accent2" w:themeShade="BF"/>
+          <w:sz w:val="24"/>
+          <w:szCs w:val="32"/>
+        </w:rPr>
+      </w:pPr>
+      <w:proofErr w:type="gramStart"/>
+      <w:r>
+        <w:rPr>
+          <w:rFonts w:asciiTheme="majorHAnsi" w:eastAsiaTheme="majorEastAsia" w:hAnsiTheme="majorHAnsi" w:cstheme="majorBidi"/>
+          <w:color w:val="11B1EA" w:themeColor="accent2" w:themeShade="BF"/>
+          <w:sz w:val="24"/>
+          <w:szCs w:val="32"/>
+        </w:rPr>
+        <w:t>Act :</w:t>
+      </w:r>
+      <w:proofErr w:type="gramEnd"/>
+      <w:r>
+        <w:rPr>
+          <w:rFonts w:asciiTheme="majorHAnsi" w:eastAsiaTheme="majorEastAsia" w:hAnsiTheme="majorHAnsi" w:cstheme="majorBidi"/>
+          <w:color w:val="11B1EA" w:themeColor="accent2" w:themeShade="BF"/>
+          <w:sz w:val="24"/>
+          <w:szCs w:val="32"/>
+        </w:rPr>
+        <w:t xml:space="preserve"> Call </w:t>
+      </w:r>
+      <w:proofErr w:type="spellStart"/>
+      <w:r>
+        <w:rPr>
+          <w:rFonts w:asciiTheme="majorHAnsi" w:eastAsiaTheme="majorEastAsia" w:hAnsiTheme="majorHAnsi" w:cstheme="majorBidi"/>
+          <w:color w:val="11B1EA" w:themeColor="accent2" w:themeShade="BF"/>
+          <w:sz w:val="24"/>
+          <w:szCs w:val="32"/>
+        </w:rPr>
+        <w:t>methid</w:t>
+      </w:r>
+      <w:proofErr w:type="spellEnd"/>
+      <w:r>
+        <w:rPr>
+          <w:rFonts w:asciiTheme="majorHAnsi" w:eastAsiaTheme="majorEastAsia" w:hAnsiTheme="majorHAnsi" w:cstheme="majorBidi"/>
+          <w:color w:val="11B1EA" w:themeColor="accent2" w:themeShade="BF"/>
+          <w:sz w:val="24"/>
+          <w:szCs w:val="32"/>
+        </w:rPr>
+        <w:t xml:space="preserve"> that return value </w:t>
+      </w:r>
+    </w:p>
+    <w:p>
+      <w:pPr>
+        <w:rPr>
+          <w:rFonts w:asciiTheme="majorHAnsi" w:eastAsiaTheme="majorEastAsia" w:hAnsiTheme="majorHAnsi" w:cstheme="majorBidi"/>
+          <w:color w:val="11B1EA" w:themeColor="accent2" w:themeShade="BF"/>
+          <w:sz w:val="24"/>
+          <w:szCs w:val="32"/>
+        </w:rPr>
+      </w:pPr>
+      <w:proofErr w:type="gramStart"/>
+      <w:r>
+        <w:rPr>
+          <w:rFonts w:asciiTheme="majorHAnsi" w:eastAsiaTheme="majorEastAsia" w:hAnsiTheme="majorHAnsi" w:cstheme="majorBidi"/>
+          <w:color w:val="11B1EA" w:themeColor="accent2" w:themeShade="BF"/>
+          <w:sz w:val="24"/>
+          <w:szCs w:val="32"/>
+        </w:rPr>
+        <w:t>Assert :</w:t>
+      </w:r>
+      <w:proofErr w:type="gramEnd"/>
+      <w:r>
+        <w:rPr>
+          <w:rFonts w:asciiTheme="majorHAnsi" w:eastAsiaTheme="majorEastAsia" w:hAnsiTheme="majorHAnsi" w:cstheme="majorBidi"/>
+          <w:color w:val="11B1EA" w:themeColor="accent2" w:themeShade="BF"/>
+          <w:sz w:val="24"/>
+          <w:szCs w:val="32"/>
+        </w:rPr>
+        <w:t xml:space="preserve"> Compare against expected value</w:t>
+      </w:r>
+    </w:p>
+    <w:p>
+      <w:pPr>
+        <w:rPr>
+          <w:rFonts w:asciiTheme="majorHAnsi" w:eastAsiaTheme="majorEastAsia" w:hAnsiTheme="majorHAnsi" w:cstheme="majorBidi"/>
+          <w:color w:val="11B1EA" w:themeColor="accent2" w:themeShade="BF"/>
+          <w:sz w:val="24"/>
+          <w:szCs w:val="32"/>
+        </w:rPr>
+      </w:pPr>
+      <w:r>
+        <w:rPr>
+          <w:rFonts w:asciiTheme="majorHAnsi" w:eastAsiaTheme="majorEastAsia" w:hAnsiTheme="majorHAnsi" w:cstheme="majorBidi"/>
+          <w:color w:val="11B1EA" w:themeColor="accent2" w:themeShade="BF"/>
+          <w:sz w:val="24"/>
+          <w:szCs w:val="32"/>
+        </w:rPr>
+        <w:t xml:space="preserve"> </w:t>
+      </w:r>
+    </w:p>
+    <w:p>
+      <w:pPr>
+        <w:rPr>
+          <w:rFonts w:asciiTheme="majorHAnsi" w:eastAsiaTheme="majorEastAsia" w:hAnsiTheme="majorHAnsi" w:cstheme="majorBidi"/>
+          <w:color w:val="11B1EA" w:themeColor="accent2" w:themeShade="BF"/>
+          <w:sz w:val="24"/>
+          <w:szCs w:val="32"/>
+        </w:rPr>
+      </w:pPr>
+      <w:r>
+        <w:rPr>
+          <w:rFonts w:asciiTheme="majorHAnsi" w:eastAsiaTheme="majorEastAsia" w:hAnsiTheme="majorHAnsi" w:cstheme="majorBidi"/>
+          <w:color w:val="11B1EA" w:themeColor="accent2" w:themeShade="BF"/>
+          <w:sz w:val="24"/>
+          <w:szCs w:val="32"/>
+        </w:rPr>
+        <w:t xml:space="preserve">State Test </w:t>
+      </w:r>
+    </w:p>
+    <w:p>
+      <w:pPr>
+        <w:rPr>
+          <w:rFonts w:asciiTheme="majorHAnsi" w:eastAsiaTheme="majorEastAsia" w:hAnsiTheme="majorHAnsi" w:cstheme="majorBidi"/>
+          <w:color w:val="11B1EA" w:themeColor="accent2" w:themeShade="BF"/>
+          <w:sz w:val="24"/>
+          <w:szCs w:val="32"/>
+        </w:rPr>
+      </w:pPr>
+      <w:proofErr w:type="gramStart"/>
+      <w:r>
+        <w:rPr>
+          <w:rFonts w:asciiTheme="majorHAnsi" w:eastAsiaTheme="majorEastAsia" w:hAnsiTheme="majorHAnsi" w:cstheme="majorBidi"/>
+          <w:color w:val="11B1EA" w:themeColor="accent2" w:themeShade="BF"/>
+          <w:sz w:val="24"/>
+          <w:szCs w:val="32"/>
+        </w:rPr>
+        <w:t>Arrange :</w:t>
+      </w:r>
+      <w:proofErr w:type="gramEnd"/>
+      <w:r>
+        <w:rPr>
+          <w:rFonts w:asciiTheme="majorHAnsi" w:eastAsiaTheme="majorEastAsia" w:hAnsiTheme="majorHAnsi" w:cstheme="majorBidi"/>
+          <w:color w:val="11B1EA" w:themeColor="accent2" w:themeShade="BF"/>
+          <w:sz w:val="24"/>
+          <w:szCs w:val="32"/>
+        </w:rPr>
+        <w:t xml:space="preserve"> set up object</w:t>
+      </w:r>
+    </w:p>
+    <w:p>
+      <w:pPr>
+        <w:rPr>
+          <w:rFonts w:asciiTheme="majorHAnsi" w:eastAsiaTheme="majorEastAsia" w:hAnsiTheme="majorHAnsi" w:cstheme="majorBidi"/>
+          <w:color w:val="11B1EA" w:themeColor="accent2" w:themeShade="BF"/>
+          <w:sz w:val="24"/>
+          <w:szCs w:val="32"/>
+        </w:rPr>
+      </w:pPr>
+      <w:proofErr w:type="gramStart"/>
+      <w:r>
+        <w:rPr>
+          <w:rFonts w:asciiTheme="majorHAnsi" w:eastAsiaTheme="majorEastAsia" w:hAnsiTheme="majorHAnsi" w:cstheme="majorBidi"/>
+          <w:color w:val="11B1EA" w:themeColor="accent2" w:themeShade="BF"/>
+          <w:sz w:val="24"/>
+          <w:szCs w:val="32"/>
+        </w:rPr>
+        <w:t>Act :</w:t>
+      </w:r>
+      <w:proofErr w:type="gramEnd"/>
+      <w:r>
+        <w:rPr>
+          <w:rFonts w:asciiTheme="majorHAnsi" w:eastAsiaTheme="majorEastAsia" w:hAnsiTheme="majorHAnsi" w:cstheme="majorBidi"/>
+          <w:color w:val="11B1EA" w:themeColor="accent2" w:themeShade="BF"/>
+          <w:sz w:val="24"/>
+          <w:szCs w:val="32"/>
+        </w:rPr>
+        <w:t xml:space="preserve"> Call method </w:t>
+      </w:r>
+    </w:p>
+    <w:p>
+      <w:pPr>
+        <w:rPr>
+          <w:rFonts w:asciiTheme="majorHAnsi" w:eastAsiaTheme="majorEastAsia" w:hAnsiTheme="majorHAnsi" w:cstheme="majorBidi"/>
+          <w:color w:val="11B1EA" w:themeColor="accent2" w:themeShade="BF"/>
+          <w:sz w:val="24"/>
+          <w:szCs w:val="32"/>
+        </w:rPr>
+      </w:pPr>
+      <w:proofErr w:type="gramStart"/>
+      <w:r>
+        <w:rPr>
+          <w:rFonts w:asciiTheme="majorHAnsi" w:eastAsiaTheme="majorEastAsia" w:hAnsiTheme="majorHAnsi" w:cstheme="majorBidi"/>
+          <w:color w:val="11B1EA" w:themeColor="accent2" w:themeShade="BF"/>
+          <w:sz w:val="24"/>
+          <w:szCs w:val="32"/>
+        </w:rPr>
+        <w:t>Assert :</w:t>
+      </w:r>
+      <w:proofErr w:type="gramEnd"/>
+      <w:r>
+        <w:rPr>
+          <w:rFonts w:asciiTheme="majorHAnsi" w:eastAsiaTheme="majorEastAsia" w:hAnsiTheme="majorHAnsi" w:cstheme="majorBidi"/>
+          <w:color w:val="11B1EA" w:themeColor="accent2" w:themeShade="BF"/>
+          <w:sz w:val="24"/>
+          <w:szCs w:val="32"/>
+        </w:rPr>
+        <w:t xml:space="preserve"> Query object in some way</w:t>
+      </w:r>
+    </w:p>
+    <w:p>
+      <w:pPr>
+        <w:rPr>
+          <w:rFonts w:asciiTheme="majorHAnsi" w:eastAsiaTheme="majorEastAsia" w:hAnsiTheme="majorHAnsi" w:cstheme="majorBidi"/>
+          <w:color w:val="11B1EA" w:themeColor="accent2" w:themeShade="BF"/>
+          <w:sz w:val="24"/>
+          <w:szCs w:val="32"/>
+        </w:rPr>
+      </w:pPr>
+    </w:p>
+    <w:p>
+      <w:pPr>
+        <w:rPr>
+          <w:rFonts w:asciiTheme="majorHAnsi" w:eastAsiaTheme="majorEastAsia" w:hAnsiTheme="majorHAnsi" w:cstheme="majorBidi"/>
+          <w:color w:val="11B1EA" w:themeColor="accent2" w:themeShade="BF"/>
+          <w:sz w:val="24"/>
+          <w:szCs w:val="32"/>
+        </w:rPr>
+      </w:pPr>
+      <w:r>
+        <w:rPr>
+          <w:rFonts w:asciiTheme="majorHAnsi" w:eastAsiaTheme="majorEastAsia" w:hAnsiTheme="majorHAnsi" w:cstheme="majorBidi"/>
+          <w:color w:val="11B1EA" w:themeColor="accent2" w:themeShade="BF"/>
+          <w:sz w:val="24"/>
+          <w:szCs w:val="32"/>
+        </w:rPr>
+        <w:lastRenderedPageBreak/>
+        <w:t>Interaction Test</w:t>
+      </w:r>
+    </w:p>
+    <w:p>
+      <w:pPr>
+        <w:rPr>
+          <w:rFonts w:asciiTheme="majorHAnsi" w:eastAsiaTheme="majorEastAsia" w:hAnsiTheme="majorHAnsi" w:cstheme="majorBidi"/>
+          <w:color w:val="11B1EA" w:themeColor="accent2" w:themeShade="BF"/>
+          <w:sz w:val="24"/>
+          <w:szCs w:val="32"/>
+        </w:rPr>
+      </w:pPr>
     </w:p>
     <w:p>
       <w:pPr>
@@ -10175,17 +11551,16 @@
           <w:sz w:val="28"/>
         </w:rPr>
       </w:pPr>
-      <w:bookmarkStart w:id="48" w:name="_Toc428008483"/>
-      <w:bookmarkStart w:id="49" w:name="_Toc428008532"/>
+      <w:bookmarkStart w:id="49" w:name="_Toc428008483"/>
+      <w:bookmarkStart w:id="50" w:name="_Toc428008532"/>
       <w:r>
         <w:rPr>
           <w:sz w:val="28"/>
         </w:rPr>
-        <w:lastRenderedPageBreak/>
         <w:t>The Strengths of TDD</w:t>
       </w:r>
-      <w:bookmarkEnd w:id="48"/>
       <w:bookmarkEnd w:id="49"/>
+      <w:bookmarkEnd w:id="50"/>
       <w:r>
         <w:rPr>
           <w:sz w:val="28"/>
@@ -10200,16 +11575,16 @@
           <w:sz w:val="24"/>
         </w:rPr>
       </w:pPr>
-      <w:bookmarkStart w:id="50" w:name="_Toc428008484"/>
-      <w:bookmarkStart w:id="51" w:name="_Toc428008533"/>
+      <w:bookmarkStart w:id="51" w:name="_Toc428008484"/>
+      <w:bookmarkStart w:id="52" w:name="_Toc428008533"/>
       <w:r>
         <w:rPr>
           <w:sz w:val="24"/>
         </w:rPr>
         <w:t>Quality Improvement</w:t>
       </w:r>
-      <w:bookmarkEnd w:id="50"/>
       <w:bookmarkEnd w:id="51"/>
+      <w:bookmarkEnd w:id="52"/>
     </w:p>
     <w:p>
       <w:pPr>
@@ -10218,16 +11593,16 @@
           <w:sz w:val="24"/>
         </w:rPr>
       </w:pPr>
-      <w:bookmarkStart w:id="52" w:name="_Toc428008485"/>
-      <w:bookmarkStart w:id="53" w:name="_Toc428008534"/>
+      <w:bookmarkStart w:id="53" w:name="_Toc428008485"/>
+      <w:bookmarkStart w:id="54" w:name="_Toc428008534"/>
       <w:r>
         <w:rPr>
           <w:sz w:val="24"/>
         </w:rPr>
         <w:t>Fast Development</w:t>
       </w:r>
-      <w:bookmarkEnd w:id="52"/>
       <w:bookmarkEnd w:id="53"/>
+      <w:bookmarkEnd w:id="54"/>
     </w:p>
     <w:p>
       <w:pPr>
@@ -10236,16 +11611,16 @@
           <w:sz w:val="24"/>
         </w:rPr>
       </w:pPr>
-      <w:bookmarkStart w:id="54" w:name="_Toc428008486"/>
-      <w:bookmarkStart w:id="55" w:name="_Toc428008535"/>
+      <w:bookmarkStart w:id="55" w:name="_Toc428008486"/>
+      <w:bookmarkStart w:id="56" w:name="_Toc428008535"/>
       <w:r>
         <w:rPr>
           <w:sz w:val="24"/>
         </w:rPr>
         <w:t>High Code Coverage</w:t>
       </w:r>
-      <w:bookmarkEnd w:id="54"/>
       <w:bookmarkEnd w:id="55"/>
+      <w:bookmarkEnd w:id="56"/>
     </w:p>
     <w:p>
       <w:pPr>
@@ -10254,8 +11629,8 @@
           <w:sz w:val="24"/>
         </w:rPr>
       </w:pPr>
-      <w:bookmarkStart w:id="56" w:name="_Toc428008487"/>
-      <w:bookmarkStart w:id="57" w:name="_Toc428008536"/>
+      <w:bookmarkStart w:id="57" w:name="_Toc428008487"/>
+      <w:bookmarkStart w:id="58" w:name="_Toc428008536"/>
       <w:r>
         <w:rPr>
           <w:sz w:val="24"/>
@@ -10268,8 +11643,8 @@
         </w:rPr>
         <w:t>courages Separation of Concerns</w:t>
       </w:r>
-      <w:bookmarkEnd w:id="56"/>
       <w:bookmarkEnd w:id="57"/>
+      <w:bookmarkEnd w:id="58"/>
     </w:p>
     <w:p>
       <w:pPr>
@@ -10278,16 +11653,16 @@
           <w:sz w:val="24"/>
         </w:rPr>
       </w:pPr>
-      <w:bookmarkStart w:id="58" w:name="_Toc428008488"/>
-      <w:bookmarkStart w:id="59" w:name="_Toc428008537"/>
+      <w:bookmarkStart w:id="59" w:name="_Toc428008488"/>
+      <w:bookmarkStart w:id="60" w:name="_Toc428008537"/>
       <w:r>
         <w:rPr>
           <w:sz w:val="24"/>
         </w:rPr>
         <w:t>Rapid Responsiveness</w:t>
       </w:r>
-      <w:bookmarkEnd w:id="58"/>
       <w:bookmarkEnd w:id="59"/>
+      <w:bookmarkEnd w:id="60"/>
     </w:p>
     <w:p>
       <w:pPr>
@@ -10315,16 +11690,16 @@
           <w:sz w:val="24"/>
         </w:rPr>
       </w:pPr>
-      <w:bookmarkStart w:id="60" w:name="_Toc428008489"/>
-      <w:bookmarkStart w:id="61" w:name="_Toc428008538"/>
+      <w:bookmarkStart w:id="61" w:name="_Toc428008489"/>
+      <w:bookmarkStart w:id="62" w:name="_Toc428008538"/>
       <w:r>
         <w:rPr>
           <w:sz w:val="24"/>
         </w:rPr>
         <w:t>Little Management Guidance</w:t>
       </w:r>
-      <w:bookmarkEnd w:id="60"/>
       <w:bookmarkEnd w:id="61"/>
+      <w:bookmarkEnd w:id="62"/>
       <w:r>
         <w:rPr>
           <w:sz w:val="24"/>
@@ -10339,16 +11714,16 @@
           <w:sz w:val="24"/>
         </w:rPr>
       </w:pPr>
-      <w:bookmarkStart w:id="62" w:name="_Toc428008490"/>
-      <w:bookmarkStart w:id="63" w:name="_Toc428008539"/>
+      <w:bookmarkStart w:id="63" w:name="_Toc428008490"/>
+      <w:bookmarkStart w:id="64" w:name="_Toc428008539"/>
       <w:r>
         <w:rPr>
           <w:sz w:val="24"/>
         </w:rPr>
         <w:t>Difficult to Test Components</w:t>
       </w:r>
-      <w:bookmarkEnd w:id="62"/>
       <w:bookmarkEnd w:id="63"/>
+      <w:bookmarkEnd w:id="64"/>
     </w:p>
     <w:p>
       <w:pPr>
@@ -10357,16 +11732,16 @@
           <w:sz w:val="24"/>
         </w:rPr>
       </w:pPr>
-      <w:bookmarkStart w:id="64" w:name="_Toc428008491"/>
-      <w:bookmarkStart w:id="65" w:name="_Toc428008540"/>
+      <w:bookmarkStart w:id="65" w:name="_Toc428008491"/>
+      <w:bookmarkStart w:id="66" w:name="_Toc428008540"/>
       <w:r>
         <w:rPr>
           <w:sz w:val="24"/>
         </w:rPr>
         <w:t>Test Suite Speed</w:t>
       </w:r>
-      <w:bookmarkEnd w:id="64"/>
       <w:bookmarkEnd w:id="65"/>
+      <w:bookmarkEnd w:id="66"/>
     </w:p>
     <w:p>
       <w:pPr>
@@ -10375,16 +11750,16 @@
           <w:sz w:val="24"/>
         </w:rPr>
       </w:pPr>
-      <w:bookmarkStart w:id="66" w:name="_Toc428008492"/>
-      <w:bookmarkStart w:id="67" w:name="_Toc428008541"/>
+      <w:bookmarkStart w:id="67" w:name="_Toc428008492"/>
+      <w:bookmarkStart w:id="68" w:name="_Toc428008541"/>
       <w:r>
         <w:rPr>
           <w:sz w:val="24"/>
         </w:rPr>
         <w:t>Training Difficulties</w:t>
       </w:r>
-      <w:bookmarkEnd w:id="66"/>
       <w:bookmarkEnd w:id="67"/>
+      <w:bookmarkEnd w:id="68"/>
       <w:r>
         <w:rPr>
           <w:sz w:val="24"/>
@@ -10399,16 +11774,16 @@
           <w:sz w:val="24"/>
         </w:rPr>
       </w:pPr>
-      <w:bookmarkStart w:id="68" w:name="_Toc428008493"/>
-      <w:bookmarkStart w:id="69" w:name="_Toc428008542"/>
+      <w:bookmarkStart w:id="69" w:name="_Toc428008493"/>
+      <w:bookmarkStart w:id="70" w:name="_Toc428008542"/>
       <w:r>
         <w:rPr>
           <w:sz w:val="24"/>
         </w:rPr>
         <w:t>Test Development Time</w:t>
       </w:r>
-      <w:bookmarkEnd w:id="68"/>
       <w:bookmarkEnd w:id="69"/>
+      <w:bookmarkEnd w:id="70"/>
     </w:p>
     <w:p>
       <w:pPr>
@@ -10423,7 +11798,7 @@
           <w:rFonts w:cs="Arial"/>
         </w:rPr>
       </w:pPr>
-      <w:hyperlink r:id="rId41" w:history="1">
+      <w:hyperlink r:id="rId42" w:history="1">
         <w:r>
           <w:rPr>
             <w:rStyle w:val="ad"/>
@@ -10446,7 +11821,7 @@
           <w:rFonts w:cs="Arial"/>
         </w:rPr>
       </w:pPr>
-      <w:hyperlink r:id="rId42" w:history="1">
+      <w:hyperlink r:id="rId43" w:history="1">
         <w:r>
           <w:rPr>
             <w:rStyle w:val="ad"/>
@@ -10467,13 +11842,13 @@
       <w:pPr>
         <w:pStyle w:val="1"/>
       </w:pPr>
-      <w:bookmarkStart w:id="70" w:name="_Toc428008494"/>
-      <w:bookmarkStart w:id="71" w:name="_Toc428008543"/>
+      <w:bookmarkStart w:id="71" w:name="_Toc428008494"/>
+      <w:bookmarkStart w:id="72" w:name="_Toc428008543"/>
       <w:r>
         <w:t>Extreme Programming</w:t>
       </w:r>
-      <w:bookmarkEnd w:id="70"/>
       <w:bookmarkEnd w:id="71"/>
+      <w:bookmarkEnd w:id="72"/>
     </w:p>
     <w:p>
       <w:pPr>
@@ -10482,16 +11857,16 @@
           <w:sz w:val="28"/>
         </w:rPr>
       </w:pPr>
-      <w:bookmarkStart w:id="72" w:name="_Toc428008495"/>
-      <w:bookmarkStart w:id="73" w:name="_Toc428008544"/>
+      <w:bookmarkStart w:id="73" w:name="_Toc428008495"/>
+      <w:bookmarkStart w:id="74" w:name="_Toc428008544"/>
       <w:r>
         <w:rPr>
           <w:sz w:val="28"/>
         </w:rPr>
         <w:t>The Methodology of Extreme Programming</w:t>
       </w:r>
-      <w:bookmarkEnd w:id="72"/>
       <w:bookmarkEnd w:id="73"/>
+      <w:bookmarkEnd w:id="74"/>
       <w:r>
         <w:rPr>
           <w:sz w:val="28"/>
@@ -10506,16 +11881,16 @@
           <w:sz w:val="24"/>
         </w:rPr>
       </w:pPr>
-      <w:bookmarkStart w:id="74" w:name="_Toc428008496"/>
-      <w:bookmarkStart w:id="75" w:name="_Toc428008545"/>
+      <w:bookmarkStart w:id="75" w:name="_Toc428008496"/>
+      <w:bookmarkStart w:id="76" w:name="_Toc428008545"/>
       <w:r>
         <w:rPr>
           <w:sz w:val="24"/>
         </w:rPr>
         <w:t>The Extreme Programming Lifecycle</w:t>
       </w:r>
-      <w:bookmarkEnd w:id="74"/>
       <w:bookmarkEnd w:id="75"/>
+      <w:bookmarkEnd w:id="76"/>
       <w:r>
         <w:rPr>
           <w:sz w:val="24"/>
@@ -10630,6 +12005,7 @@
     </w:p>
     <w:p>
       <w:r>
+        <w:lastRenderedPageBreak/>
         <w:t>Notice that</w:t>
       </w:r>
       <w:r>
@@ -10642,7 +12018,6 @@
         <w:pStyle w:val="4"/>
       </w:pPr>
       <w:r>
-        <w:lastRenderedPageBreak/>
         <w:t xml:space="preserve">Planning Phase </w:t>
       </w:r>
     </w:p>
@@ -11055,6 +12430,7 @@
         <w:rPr>
           <w:color w:val="000000" w:themeColor="text1"/>
         </w:rPr>
+        <w:lastRenderedPageBreak/>
         <w:t>This phase</w:t>
       </w:r>
       <w:r>
@@ -11077,17 +12453,16 @@
           <w:sz w:val="24"/>
         </w:rPr>
       </w:pPr>
-      <w:bookmarkStart w:id="76" w:name="_Toc428008497"/>
-      <w:bookmarkStart w:id="77" w:name="_Toc428008546"/>
+      <w:bookmarkStart w:id="77" w:name="_Toc428008497"/>
+      <w:bookmarkStart w:id="78" w:name="_Toc428008546"/>
       <w:r>
         <w:rPr>
           <w:sz w:val="24"/>
         </w:rPr>
-        <w:lastRenderedPageBreak/>
         <w:t>Extreme Programming Activities</w:t>
       </w:r>
-      <w:bookmarkEnd w:id="76"/>
       <w:bookmarkEnd w:id="77"/>
+      <w:bookmarkEnd w:id="78"/>
     </w:p>
     <w:p>
       <w:pPr>
@@ -11256,16 +12631,16 @@
           <w:sz w:val="24"/>
         </w:rPr>
       </w:pPr>
-      <w:bookmarkStart w:id="78" w:name="_Toc428008498"/>
-      <w:bookmarkStart w:id="79" w:name="_Toc428008547"/>
+      <w:bookmarkStart w:id="79" w:name="_Toc428008498"/>
+      <w:bookmarkStart w:id="80" w:name="_Toc428008547"/>
       <w:r>
         <w:rPr>
           <w:sz w:val="24"/>
         </w:rPr>
         <w:t>Programming Values</w:t>
       </w:r>
-      <w:bookmarkEnd w:id="78"/>
       <w:bookmarkEnd w:id="79"/>
+      <w:bookmarkEnd w:id="80"/>
       <w:r>
         <w:rPr>
           <w:sz w:val="24"/>
@@ -11302,6 +12677,7 @@
         </w:numPr>
       </w:pPr>
       <w:r>
+        <w:lastRenderedPageBreak/>
         <w:t>Stress on good communication between all stakeholders—customers , team members and project managers</w:t>
       </w:r>
     </w:p>
@@ -11331,7 +12707,6 @@
     </w:p>
     <w:p>
       <w:r>
-        <w:lastRenderedPageBreak/>
         <w:t xml:space="preserve">Simplicity </w:t>
       </w:r>
     </w:p>
@@ -11473,16 +12848,16 @@
           <w:sz w:val="28"/>
         </w:rPr>
       </w:pPr>
-      <w:bookmarkStart w:id="80" w:name="_Toc428008499"/>
-      <w:bookmarkStart w:id="81" w:name="_Toc428008548"/>
+      <w:bookmarkStart w:id="81" w:name="_Toc428008499"/>
+      <w:bookmarkStart w:id="82" w:name="_Toc428008548"/>
       <w:r>
         <w:rPr>
           <w:sz w:val="28"/>
         </w:rPr>
         <w:t>The Strengths of Extreme Programming</w:t>
       </w:r>
-      <w:bookmarkEnd w:id="80"/>
       <w:bookmarkEnd w:id="81"/>
+      <w:bookmarkEnd w:id="82"/>
     </w:p>
     <w:p>
       <w:pPr>
@@ -11491,16 +12866,16 @@
           <w:sz w:val="24"/>
         </w:rPr>
       </w:pPr>
-      <w:bookmarkStart w:id="82" w:name="_Toc428008500"/>
-      <w:bookmarkStart w:id="83" w:name="_Toc428008549"/>
+      <w:bookmarkStart w:id="83" w:name="_Toc428008500"/>
+      <w:bookmarkStart w:id="84" w:name="_Toc428008549"/>
       <w:r>
         <w:rPr>
           <w:sz w:val="24"/>
         </w:rPr>
         <w:t>Test Driven Development</w:t>
       </w:r>
-      <w:bookmarkEnd w:id="82"/>
       <w:bookmarkEnd w:id="83"/>
+      <w:bookmarkEnd w:id="84"/>
       <w:r>
         <w:rPr>
           <w:sz w:val="24"/>
@@ -11515,16 +12890,16 @@
           <w:sz w:val="24"/>
         </w:rPr>
       </w:pPr>
-      <w:bookmarkStart w:id="84" w:name="_Toc428008501"/>
-      <w:bookmarkStart w:id="85" w:name="_Toc428008550"/>
+      <w:bookmarkStart w:id="85" w:name="_Toc428008501"/>
+      <w:bookmarkStart w:id="86" w:name="_Toc428008550"/>
       <w:r>
         <w:rPr>
           <w:sz w:val="24"/>
         </w:rPr>
         <w:t>Customer Integration</w:t>
       </w:r>
-      <w:bookmarkEnd w:id="84"/>
       <w:bookmarkEnd w:id="85"/>
+      <w:bookmarkEnd w:id="86"/>
     </w:p>
     <w:p>
       <w:pPr>
@@ -11533,16 +12908,16 @@
           <w:sz w:val="24"/>
         </w:rPr>
       </w:pPr>
-      <w:bookmarkStart w:id="86" w:name="_Toc428008502"/>
-      <w:bookmarkStart w:id="87" w:name="_Toc428008551"/>
+      <w:bookmarkStart w:id="87" w:name="_Toc428008502"/>
+      <w:bookmarkStart w:id="88" w:name="_Toc428008551"/>
       <w:r>
         <w:rPr>
           <w:sz w:val="24"/>
         </w:rPr>
         <w:t>Refactoring</w:t>
       </w:r>
-      <w:bookmarkEnd w:id="86"/>
       <w:bookmarkEnd w:id="87"/>
+      <w:bookmarkEnd w:id="88"/>
     </w:p>
     <w:p>
       <w:pPr>
@@ -11551,16 +12926,16 @@
           <w:sz w:val="24"/>
         </w:rPr>
       </w:pPr>
-      <w:bookmarkStart w:id="88" w:name="_Toc428008503"/>
-      <w:bookmarkStart w:id="89" w:name="_Toc428008552"/>
+      <w:bookmarkStart w:id="89" w:name="_Toc428008503"/>
+      <w:bookmarkStart w:id="90" w:name="_Toc428008552"/>
       <w:r>
         <w:rPr>
           <w:sz w:val="24"/>
         </w:rPr>
         <w:t>Pair Programming</w:t>
       </w:r>
-      <w:bookmarkEnd w:id="88"/>
       <w:bookmarkEnd w:id="89"/>
+      <w:bookmarkEnd w:id="90"/>
       <w:r>
         <w:rPr>
           <w:sz w:val="24"/>
@@ -11594,16 +12969,16 @@
           <w:sz w:val="24"/>
         </w:rPr>
       </w:pPr>
-      <w:bookmarkStart w:id="90" w:name="_Toc428008504"/>
-      <w:bookmarkStart w:id="91" w:name="_Toc428008553"/>
+      <w:bookmarkStart w:id="91" w:name="_Toc428008504"/>
+      <w:bookmarkStart w:id="92" w:name="_Toc428008553"/>
       <w:r>
         <w:rPr>
           <w:sz w:val="24"/>
         </w:rPr>
         <w:t>Customer Integration</w:t>
       </w:r>
-      <w:bookmarkEnd w:id="90"/>
       <w:bookmarkEnd w:id="91"/>
+      <w:bookmarkEnd w:id="92"/>
     </w:p>
     <w:p>
       <w:pPr>
@@ -11612,16 +12987,16 @@
           <w:sz w:val="24"/>
         </w:rPr>
       </w:pPr>
-      <w:bookmarkStart w:id="92" w:name="_Toc428008505"/>
-      <w:bookmarkStart w:id="93" w:name="_Toc428008554"/>
+      <w:bookmarkStart w:id="93" w:name="_Toc428008505"/>
+      <w:bookmarkStart w:id="94" w:name="_Toc428008554"/>
       <w:r>
         <w:rPr>
           <w:sz w:val="24"/>
         </w:rPr>
         <w:t>Undocumented Requirements</w:t>
       </w:r>
-      <w:bookmarkEnd w:id="92"/>
       <w:bookmarkEnd w:id="93"/>
+      <w:bookmarkEnd w:id="94"/>
     </w:p>
     <w:p>
       <w:pPr>
@@ -11630,8 +13005,8 @@
           <w:sz w:val="24"/>
         </w:rPr>
       </w:pPr>
-      <w:bookmarkStart w:id="94" w:name="_Toc428008506"/>
-      <w:bookmarkStart w:id="95" w:name="_Toc428008555"/>
+      <w:bookmarkStart w:id="95" w:name="_Toc428008506"/>
+      <w:bookmarkStart w:id="96" w:name="_Toc428008555"/>
       <w:proofErr w:type="spellStart"/>
       <w:r>
         <w:rPr>
@@ -11646,8 +13021,8 @@
         </w:rPr>
         <w:t xml:space="preserve"> Size</w:t>
       </w:r>
-      <w:bookmarkEnd w:id="94"/>
       <w:bookmarkEnd w:id="95"/>
+      <w:bookmarkEnd w:id="96"/>
     </w:p>
     <w:p>
       <w:pPr>
@@ -11656,8 +13031,8 @@
           <w:sz w:val="24"/>
         </w:rPr>
       </w:pPr>
-      <w:bookmarkStart w:id="96" w:name="_Toc428008507"/>
-      <w:bookmarkStart w:id="97" w:name="_Toc428008556"/>
+      <w:bookmarkStart w:id="97" w:name="_Toc428008507"/>
+      <w:bookmarkStart w:id="98" w:name="_Toc428008556"/>
       <w:proofErr w:type="spellStart"/>
       <w:r>
         <w:rPr>
@@ -11672,8 +13047,8 @@
         </w:rPr>
         <w:t xml:space="preserve"> Readiness</w:t>
       </w:r>
-      <w:bookmarkEnd w:id="96"/>
       <w:bookmarkEnd w:id="97"/>
+      <w:bookmarkEnd w:id="98"/>
     </w:p>
     <w:p>
       <w:pPr>
@@ -11682,16 +13057,16 @@
           <w:sz w:val="24"/>
         </w:rPr>
       </w:pPr>
-      <w:bookmarkStart w:id="98" w:name="_Toc428008508"/>
-      <w:bookmarkStart w:id="99" w:name="_Toc428008557"/>
+      <w:bookmarkStart w:id="99" w:name="_Toc428008508"/>
+      <w:bookmarkStart w:id="100" w:name="_Toc428008557"/>
       <w:r>
         <w:rPr>
           <w:sz w:val="24"/>
         </w:rPr>
         <w:t>Minimal Management Principles</w:t>
       </w:r>
-      <w:bookmarkEnd w:id="98"/>
       <w:bookmarkEnd w:id="99"/>
+      <w:bookmarkEnd w:id="100"/>
     </w:p>
     <w:p/>
     <w:p/>
@@ -11711,6 +13086,7 @@
         <w:pStyle w:val="1"/>
       </w:pPr>
       <w:r>
+        <w:lastRenderedPageBreak/>
         <w:t>Proposed Methodology</w:t>
       </w:r>
     </w:p>
@@ -11736,7 +13112,6 @@
         <w:pStyle w:val="3"/>
       </w:pPr>
       <w:r>
-        <w:lastRenderedPageBreak/>
         <w:t>DEVELOPMENT LIFT CYCLE</w:t>
       </w:r>
     </w:p>
@@ -11825,7 +13200,7 @@
       </w:r>
     </w:p>
     <w:p>
-      <w:hyperlink r:id="rId43" w:history="1">
+      <w:hyperlink r:id="rId44" w:history="1">
         <w:r>
           <w:rPr>
             <w:rStyle w:val="ad"/>
@@ -11835,7 +13210,7 @@
       </w:hyperlink>
     </w:p>
     <w:p>
-      <w:hyperlink r:id="rId44" w:history="1">
+      <w:hyperlink r:id="rId45" w:history="1">
         <w:r>
           <w:rPr>
             <w:rStyle w:val="ad"/>
@@ -11845,7 +13220,7 @@
       </w:hyperlink>
     </w:p>
     <w:p>
-      <w:hyperlink r:id="rId45" w:history="1">
+      <w:hyperlink r:id="rId46" w:history="1">
         <w:r>
           <w:rPr>
             <w:rStyle w:val="ad"/>
@@ -11855,7 +13230,7 @@
       </w:hyperlink>
     </w:p>
     <w:p>
-      <w:hyperlink r:id="rId46" w:history="1">
+      <w:hyperlink r:id="rId47" w:history="1">
         <w:r>
           <w:rPr>
             <w:rStyle w:val="ad"/>
@@ -11864,13 +13239,10 @@
         </w:r>
       </w:hyperlink>
     </w:p>
-    <w:p>
-      <w:bookmarkStart w:id="100" w:name="_GoBack"/>
-      <w:bookmarkEnd w:id="100"/>
-    </w:p>
+    <w:p/>
     <w:sectPr>
-      <w:headerReference w:type="default" r:id="rId47"/>
-      <w:footerReference w:type="default" r:id="rId48"/>
+      <w:headerReference w:type="default" r:id="rId48"/>
+      <w:footerReference w:type="default" r:id="rId49"/>
       <w:pgSz w:w="11906" w:h="16838" w:code="9"/>
       <w:pgMar w:top="1440" w:right="1440" w:bottom="1440" w:left="1440" w:header="709" w:footer="709" w:gutter="0"/>
       <w:cols w:space="708"/>
@@ -11936,7 +13308,7 @@
         <w:b/>
         <w:noProof/>
       </w:rPr>
-      <w:t>21</w:t>
+      <w:t>23</w:t>
     </w:r>
     <w:r>
       <w:rPr>
@@ -11970,7 +13342,7 @@
         <w:b/>
         <w:noProof/>
       </w:rPr>
-      <w:t>21</w:t>
+      <w:t>24</w:t>
     </w:r>
     <w:r>
       <w:rPr>
@@ -12056,7 +13428,7 @@
   <w:abstractNum w:abstractNumId="0">
     <w:nsid w:val="0E25570C"/>
     <w:multiLevelType w:val="multilevel"/>
-    <w:tmpl w:val="5C9088B6"/>
+    <w:tmpl w:val="01E61C64"/>
     <w:lvl w:ilvl="0">
       <w:start w:val="1"/>
       <w:numFmt w:val="bullet"/>
@@ -12121,20 +13493,16 @@
         <w:sz w:val="20"/>
       </w:rPr>
     </w:lvl>
-    <w:lvl w:ilvl="4" w:tentative="1">
+    <w:lvl w:ilvl="4">
       <w:start w:val="1"/>
-      <w:numFmt w:val="bullet"/>
-      <w:lvlText w:val=""/>
+      <w:numFmt w:val="decimal"/>
+      <w:lvlText w:val="%5."/>
       <w:lvlJc w:val="left"/>
       <w:pPr>
-        <w:tabs>
-          <w:tab w:val="num" w:pos="3600"/>
-        </w:tabs>
         <w:ind w:left="3600" w:hanging="360"/>
       </w:pPr>
       <w:rPr>
-        <w:rFonts w:ascii="Wingdings" w:hAnsi="Wingdings" w:hint="default"/>
-        <w:sz w:val="20"/>
+        <w:rFonts w:hint="default"/>
       </w:rPr>
     </w:lvl>
     <w:lvl w:ilvl="5" w:tentative="1">
@@ -12429,6 +13797,232 @@
     </w:lvl>
   </w:abstractNum>
   <w:abstractNum w:abstractNumId="3">
+    <w:nsid w:val="451E46DC"/>
+    <w:multiLevelType w:val="hybridMultilevel"/>
+    <w:tmpl w:val="4F165316"/>
+    <w:lvl w:ilvl="0" w:tplc="04090001">
+      <w:start w:val="1"/>
+      <w:numFmt w:val="bullet"/>
+      <w:lvlText w:val=""/>
+      <w:lvlJc w:val="left"/>
+      <w:pPr>
+        <w:ind w:left="720" w:hanging="360"/>
+      </w:pPr>
+      <w:rPr>
+        <w:rFonts w:ascii="Symbol" w:hAnsi="Symbol" w:hint="default"/>
+      </w:rPr>
+    </w:lvl>
+    <w:lvl w:ilvl="1" w:tplc="04090003" w:tentative="1">
+      <w:start w:val="1"/>
+      <w:numFmt w:val="bullet"/>
+      <w:lvlText w:val="o"/>
+      <w:lvlJc w:val="left"/>
+      <w:pPr>
+        <w:ind w:left="1440" w:hanging="360"/>
+      </w:pPr>
+      <w:rPr>
+        <w:rFonts w:ascii="Courier New" w:hAnsi="Courier New" w:cs="Courier New" w:hint="default"/>
+      </w:rPr>
+    </w:lvl>
+    <w:lvl w:ilvl="2" w:tplc="04090005" w:tentative="1">
+      <w:start w:val="1"/>
+      <w:numFmt w:val="bullet"/>
+      <w:lvlText w:val=""/>
+      <w:lvlJc w:val="left"/>
+      <w:pPr>
+        <w:ind w:left="2160" w:hanging="360"/>
+      </w:pPr>
+      <w:rPr>
+        <w:rFonts w:ascii="Wingdings" w:hAnsi="Wingdings" w:hint="default"/>
+      </w:rPr>
+    </w:lvl>
+    <w:lvl w:ilvl="3" w:tplc="04090001" w:tentative="1">
+      <w:start w:val="1"/>
+      <w:numFmt w:val="bullet"/>
+      <w:lvlText w:val=""/>
+      <w:lvlJc w:val="left"/>
+      <w:pPr>
+        <w:ind w:left="2880" w:hanging="360"/>
+      </w:pPr>
+      <w:rPr>
+        <w:rFonts w:ascii="Symbol" w:hAnsi="Symbol" w:hint="default"/>
+      </w:rPr>
+    </w:lvl>
+    <w:lvl w:ilvl="4" w:tplc="04090003" w:tentative="1">
+      <w:start w:val="1"/>
+      <w:numFmt w:val="bullet"/>
+      <w:lvlText w:val="o"/>
+      <w:lvlJc w:val="left"/>
+      <w:pPr>
+        <w:ind w:left="3600" w:hanging="360"/>
+      </w:pPr>
+      <w:rPr>
+        <w:rFonts w:ascii="Courier New" w:hAnsi="Courier New" w:cs="Courier New" w:hint="default"/>
+      </w:rPr>
+    </w:lvl>
+    <w:lvl w:ilvl="5" w:tplc="04090005" w:tentative="1">
+      <w:start w:val="1"/>
+      <w:numFmt w:val="bullet"/>
+      <w:lvlText w:val=""/>
+      <w:lvlJc w:val="left"/>
+      <w:pPr>
+        <w:ind w:left="4320" w:hanging="360"/>
+      </w:pPr>
+      <w:rPr>
+        <w:rFonts w:ascii="Wingdings" w:hAnsi="Wingdings" w:hint="default"/>
+      </w:rPr>
+    </w:lvl>
+    <w:lvl w:ilvl="6" w:tplc="04090001" w:tentative="1">
+      <w:start w:val="1"/>
+      <w:numFmt w:val="bullet"/>
+      <w:lvlText w:val=""/>
+      <w:lvlJc w:val="left"/>
+      <w:pPr>
+        <w:ind w:left="5040" w:hanging="360"/>
+      </w:pPr>
+      <w:rPr>
+        <w:rFonts w:ascii="Symbol" w:hAnsi="Symbol" w:hint="default"/>
+      </w:rPr>
+    </w:lvl>
+    <w:lvl w:ilvl="7" w:tplc="04090003" w:tentative="1">
+      <w:start w:val="1"/>
+      <w:numFmt w:val="bullet"/>
+      <w:lvlText w:val="o"/>
+      <w:lvlJc w:val="left"/>
+      <w:pPr>
+        <w:ind w:left="5760" w:hanging="360"/>
+      </w:pPr>
+      <w:rPr>
+        <w:rFonts w:ascii="Courier New" w:hAnsi="Courier New" w:cs="Courier New" w:hint="default"/>
+      </w:rPr>
+    </w:lvl>
+    <w:lvl w:ilvl="8" w:tplc="04090005" w:tentative="1">
+      <w:start w:val="1"/>
+      <w:numFmt w:val="bullet"/>
+      <w:lvlText w:val=""/>
+      <w:lvlJc w:val="left"/>
+      <w:pPr>
+        <w:ind w:left="6480" w:hanging="360"/>
+      </w:pPr>
+      <w:rPr>
+        <w:rFonts w:ascii="Wingdings" w:hAnsi="Wingdings" w:hint="default"/>
+      </w:rPr>
+    </w:lvl>
+  </w:abstractNum>
+  <w:abstractNum w:abstractNumId="4">
+    <w:nsid w:val="4C2D2E3F"/>
+    <w:multiLevelType w:val="hybridMultilevel"/>
+    <w:tmpl w:val="C65650D4"/>
+    <w:lvl w:ilvl="0" w:tplc="04090001">
+      <w:start w:val="1"/>
+      <w:numFmt w:val="bullet"/>
+      <w:lvlText w:val=""/>
+      <w:lvlJc w:val="left"/>
+      <w:pPr>
+        <w:ind w:left="720" w:hanging="360"/>
+      </w:pPr>
+      <w:rPr>
+        <w:rFonts w:ascii="Symbol" w:hAnsi="Symbol" w:hint="default"/>
+      </w:rPr>
+    </w:lvl>
+    <w:lvl w:ilvl="1" w:tplc="04090003" w:tentative="1">
+      <w:start w:val="1"/>
+      <w:numFmt w:val="bullet"/>
+      <w:lvlText w:val="o"/>
+      <w:lvlJc w:val="left"/>
+      <w:pPr>
+        <w:ind w:left="1440" w:hanging="360"/>
+      </w:pPr>
+      <w:rPr>
+        <w:rFonts w:ascii="Courier New" w:hAnsi="Courier New" w:cs="Courier New" w:hint="default"/>
+      </w:rPr>
+    </w:lvl>
+    <w:lvl w:ilvl="2" w:tplc="04090005" w:tentative="1">
+      <w:start w:val="1"/>
+      <w:numFmt w:val="bullet"/>
+      <w:lvlText w:val=""/>
+      <w:lvlJc w:val="left"/>
+      <w:pPr>
+        <w:ind w:left="2160" w:hanging="360"/>
+      </w:pPr>
+      <w:rPr>
+        <w:rFonts w:ascii="Wingdings" w:hAnsi="Wingdings" w:hint="default"/>
+      </w:rPr>
+    </w:lvl>
+    <w:lvl w:ilvl="3" w:tplc="04090001" w:tentative="1">
+      <w:start w:val="1"/>
+      <w:numFmt w:val="bullet"/>
+      <w:lvlText w:val=""/>
+      <w:lvlJc w:val="left"/>
+      <w:pPr>
+        <w:ind w:left="2880" w:hanging="360"/>
+      </w:pPr>
+      <w:rPr>
+        <w:rFonts w:ascii="Symbol" w:hAnsi="Symbol" w:hint="default"/>
+      </w:rPr>
+    </w:lvl>
+    <w:lvl w:ilvl="4" w:tplc="04090003" w:tentative="1">
+      <w:start w:val="1"/>
+      <w:numFmt w:val="bullet"/>
+      <w:lvlText w:val="o"/>
+      <w:lvlJc w:val="left"/>
+      <w:pPr>
+        <w:ind w:left="3600" w:hanging="360"/>
+      </w:pPr>
+      <w:rPr>
+        <w:rFonts w:ascii="Courier New" w:hAnsi="Courier New" w:cs="Courier New" w:hint="default"/>
+      </w:rPr>
+    </w:lvl>
+    <w:lvl w:ilvl="5" w:tplc="04090005" w:tentative="1">
+      <w:start w:val="1"/>
+      <w:numFmt w:val="bullet"/>
+      <w:lvlText w:val=""/>
+      <w:lvlJc w:val="left"/>
+      <w:pPr>
+        <w:ind w:left="4320" w:hanging="360"/>
+      </w:pPr>
+      <w:rPr>
+        <w:rFonts w:ascii="Wingdings" w:hAnsi="Wingdings" w:hint="default"/>
+      </w:rPr>
+    </w:lvl>
+    <w:lvl w:ilvl="6" w:tplc="04090001" w:tentative="1">
+      <w:start w:val="1"/>
+      <w:numFmt w:val="bullet"/>
+      <w:lvlText w:val=""/>
+      <w:lvlJc w:val="left"/>
+      <w:pPr>
+        <w:ind w:left="5040" w:hanging="360"/>
+      </w:pPr>
+      <w:rPr>
+        <w:rFonts w:ascii="Symbol" w:hAnsi="Symbol" w:hint="default"/>
+      </w:rPr>
+    </w:lvl>
+    <w:lvl w:ilvl="7" w:tplc="04090003" w:tentative="1">
+      <w:start w:val="1"/>
+      <w:numFmt w:val="bullet"/>
+      <w:lvlText w:val="o"/>
+      <w:lvlJc w:val="left"/>
+      <w:pPr>
+        <w:ind w:left="5760" w:hanging="360"/>
+      </w:pPr>
+      <w:rPr>
+        <w:rFonts w:ascii="Courier New" w:hAnsi="Courier New" w:cs="Courier New" w:hint="default"/>
+      </w:rPr>
+    </w:lvl>
+    <w:lvl w:ilvl="8" w:tplc="04090005" w:tentative="1">
+      <w:start w:val="1"/>
+      <w:numFmt w:val="bullet"/>
+      <w:lvlText w:val=""/>
+      <w:lvlJc w:val="left"/>
+      <w:pPr>
+        <w:ind w:left="6480" w:hanging="360"/>
+      </w:pPr>
+      <w:rPr>
+        <w:rFonts w:ascii="Wingdings" w:hAnsi="Wingdings" w:hint="default"/>
+      </w:rPr>
+    </w:lvl>
+  </w:abstractNum>
+  <w:abstractNum w:abstractNumId="5">
     <w:nsid w:val="5216510B"/>
     <w:multiLevelType w:val="multilevel"/>
     <w:tmpl w:val="D7C42B36"/>
@@ -12577,7 +14171,7 @@
       </w:rPr>
     </w:lvl>
   </w:abstractNum>
-  <w:abstractNum w:abstractNumId="4">
+  <w:abstractNum w:abstractNumId="6">
     <w:nsid w:val="535E7871"/>
     <w:multiLevelType w:val="hybridMultilevel"/>
     <w:tmpl w:val="A1E45226"/>
@@ -12690,7 +14284,7 @@
       </w:pPr>
     </w:lvl>
   </w:abstractNum>
-  <w:abstractNum w:abstractNumId="5">
+  <w:abstractNum w:abstractNumId="7">
     <w:nsid w:val="57407E4C"/>
     <w:multiLevelType w:val="hybridMultilevel"/>
     <w:tmpl w:val="084CC2B2"/>
@@ -12776,7 +14370,7 @@
       </w:pPr>
     </w:lvl>
   </w:abstractNum>
-  <w:abstractNum w:abstractNumId="6">
+  <w:abstractNum w:abstractNumId="8">
     <w:nsid w:val="63F619F1"/>
     <w:multiLevelType w:val="hybridMultilevel"/>
     <w:tmpl w:val="ED707412"/>
@@ -12889,7 +14483,7 @@
       </w:rPr>
     </w:lvl>
   </w:abstractNum>
-  <w:abstractNum w:abstractNumId="7">
+  <w:abstractNum w:abstractNumId="9">
     <w:nsid w:val="660E6158"/>
     <w:multiLevelType w:val="hybridMultilevel"/>
     <w:tmpl w:val="64E8A2EE"/>
@@ -13002,7 +14596,7 @@
       </w:rPr>
     </w:lvl>
   </w:abstractNum>
-  <w:abstractNum w:abstractNumId="8">
+  <w:abstractNum w:abstractNumId="10">
     <w:nsid w:val="6B4E5347"/>
     <w:multiLevelType w:val="hybridMultilevel"/>
     <w:tmpl w:val="0ECAC22A"/>
@@ -13116,10 +14710,10 @@
     </w:lvl>
   </w:abstractNum>
   <w:num w:numId="1">
-    <w:abstractNumId w:val="5"/>
+    <w:abstractNumId w:val="7"/>
   </w:num>
   <w:num w:numId="2">
-    <w:abstractNumId w:val="4"/>
+    <w:abstractNumId w:val="6"/>
     <w:lvlOverride w:ilvl="0"/>
     <w:lvlOverride w:ilvl="1">
       <w:startOverride w:val="1"/>
@@ -13147,25 +14741,31 @@
     </w:lvlOverride>
   </w:num>
   <w:num w:numId="3">
-    <w:abstractNumId w:val="8"/>
+    <w:abstractNumId w:val="10"/>
   </w:num>
   <w:num w:numId="4">
     <w:abstractNumId w:val="2"/>
   </w:num>
   <w:num w:numId="5">
-    <w:abstractNumId w:val="6"/>
+    <w:abstractNumId w:val="8"/>
   </w:num>
   <w:num w:numId="6">
-    <w:abstractNumId w:val="7"/>
+    <w:abstractNumId w:val="9"/>
   </w:num>
   <w:num w:numId="7">
-    <w:abstractNumId w:val="3"/>
+    <w:abstractNumId w:val="5"/>
   </w:num>
   <w:num w:numId="8">
     <w:abstractNumId w:val="1"/>
   </w:num>
   <w:num w:numId="9">
     <w:abstractNumId w:val="0"/>
+  </w:num>
+  <w:num w:numId="10">
+    <w:abstractNumId w:val="4"/>
+  </w:num>
+  <w:num w:numId="11">
+    <w:abstractNumId w:val="3"/>
   </w:num>
 </w:numbering>
 </file>
@@ -13780,6 +15380,7 @@
   <w:style w:type="character" w:default="1" w:styleId="a0">
     <w:name w:val="Default Paragraph Font"/>
     <w:uiPriority w:val="1"/>
+    <w:semiHidden/>
     <w:unhideWhenUsed/>
   </w:style>
   <w:style w:type="table" w:default="1" w:styleId="a1">
@@ -14407,6 +16008,11 @@
       <w:ind w:left="420"/>
     </w:pPr>
   </w:style>
+  <w:style w:type="character" w:customStyle="1" w:styleId="oneclick-link">
+    <w:name w:val="oneclick-link"/>
+    <w:basedOn w:val="a0"/>
+    <w:rsid w:val="00D5070B"/>
+  </w:style>
 </w:styles>
 </file>
 
@@ -14676,7 +16282,7 @@
 </file>
 
 <file path=customXml/itemProps1.xml><?xml version="1.0" encoding="utf-8"?>
-<ds:datastoreItem xmlns:ds="http://schemas.openxmlformats.org/officeDocument/2006/customXml" ds:itemID="{4E7EA1EA-CD84-4A41-A0D8-9DD08D8BF52C}">
+<ds:datastoreItem xmlns:ds="http://schemas.openxmlformats.org/officeDocument/2006/customXml" ds:itemID="{A9288D0B-3F58-4611-A016-5195C8E6DC3E}">
   <ds:schemaRefs>
     <ds:schemaRef ds:uri="http://schemas.openxmlformats.org/officeDocument/2006/bibliography"/>
   </ds:schemaRefs>

</xml_diff>

<commit_message>
+ added photo * edit doc
</commit_message>
<xml_diff>
--- a/2015_Project architecture 3 (Barkat)/INFT580CIT185753.docx
+++ b/2015_Project architecture 3 (Barkat)/INFT580CIT185753.docx
@@ -211,33 +211,8 @@
           <w:rFonts w:ascii="Calibri" w:hAnsi="Calibri"/>
           <w:b/>
         </w:rPr>
-        <w:t xml:space="preserve">Student Name: </w:t>
-      </w:r>
-      <w:proofErr w:type="spellStart"/>
-      <w:r>
-        <w:rPr>
-          <w:rFonts w:ascii="Calibri" w:hAnsi="Calibri"/>
-          <w:b/>
-        </w:rPr>
-        <w:t>xxxxx</w:t>
-      </w:r>
-      <w:proofErr w:type="spellEnd"/>
-      <w:r>
-        <w:rPr>
-          <w:rFonts w:ascii="Calibri" w:hAnsi="Calibri"/>
-          <w:b/>
-        </w:rPr>
-        <w:t xml:space="preserve"> </w:t>
-      </w:r>
-      <w:proofErr w:type="spellStart"/>
-      <w:r>
-        <w:rPr>
-          <w:rFonts w:ascii="Calibri" w:hAnsi="Calibri"/>
-          <w:b/>
-        </w:rPr>
-        <w:t>yyyyyy</w:t>
-      </w:r>
-      <w:proofErr w:type="spellEnd"/>
+        <w:t>Student Name: xxxxx yyyyyy</w:t>
+      </w:r>
     </w:p>
     <w:p>
       <w:pPr>
@@ -9280,15 +9255,7 @@
       </w:pPr>
       <w:hyperlink r:id="rId27" w:anchor="Functional_vs_non-functional_testing" w:history="1">
         <w:r>
-          <w:t xml:space="preserve">5.8 Functional </w:t>
-        </w:r>
-        <w:proofErr w:type="spellStart"/>
-        <w:r>
-          <w:t>vs</w:t>
-        </w:r>
-        <w:proofErr w:type="spellEnd"/>
-        <w:r>
-          <w:t xml:space="preserve"> non-functional testing</w:t>
+          <w:t>5.8 Functional vs non-functional testing</w:t>
         </w:r>
       </w:hyperlink>
     </w:p>
@@ -9574,31 +9541,7 @@
     </w:p>
     <w:p>
       <w:r>
-        <w:t xml:space="preserve">3.2. The Strengths of the Waterfall </w:t>
-      </w:r>
-      <w:proofErr w:type="gramStart"/>
-      <w:r>
-        <w:t>Model ...........................................</w:t>
-      </w:r>
-      <w:proofErr w:type="gramEnd"/>
-      <w:r>
-        <w:t xml:space="preserve"> Error! Bookmark not defined. 3.2.1. Fixed Requirements............................................................... Error! Bookmark not defined. 3.2.2. Clear Phases........................................................................... Error! Bookmark not defined. 3.2.3. Focused </w:t>
-      </w:r>
-      <w:proofErr w:type="gramStart"/>
-      <w:r>
-        <w:t>Development ...........................................................</w:t>
-      </w:r>
-      <w:proofErr w:type="gramEnd"/>
-      <w:r>
-        <w:t xml:space="preserve"> Error! Bookmark not defined. 3.3. The Weaknesses of the Waterfall Model....................................... Error! Bookmark not defined. 3.3.1. Reduced Customer </w:t>
-      </w:r>
-      <w:proofErr w:type="gramStart"/>
-      <w:r>
-        <w:t>Feedback ................................................</w:t>
-      </w:r>
-      <w:proofErr w:type="gramEnd"/>
-      <w:r>
-        <w:t xml:space="preserve"> Error! Bookmark not defined. 3.3.2. Inflexibility.............................................................................. Error! Bookmark not defined. 3.3.3. Increased Planning................................................................. Error! Bookmark not defined. 3.3.4. Requirements Control............................................................ Error! Bookmark not defined.</w:t>
+        <w:t>3.2. The Strengths of the Waterfall Model ........................................... Error! Bookmark not defined. 3.2.1. Fixed Requirements............................................................... Error! Bookmark not defined. 3.2.2. Clear Phases........................................................................... Error! Bookmark not defined. 3.2.3. Focused Development ........................................................... Error! Bookmark not defined. 3.3. The Weaknesses of the Waterfall Model....................................... Error! Bookmark not defined. 3.3.1. Reduced Customer Feedback ................................................ Error! Bookmark not defined. 3.3.2. Inflexibility.............................................................................. Error! Bookmark not defined. 3.3.3. Increased Planning................................................................. Error! Bookmark not defined. 3.3.4. Requirements Control............................................................ Error! Bookmark not defined.</w:t>
       </w:r>
     </w:p>
     <w:p/>
@@ -9643,21 +9586,27 @@
         <w:t xml:space="preserve"> was developed to respond to the need to delivery systems very fast. </w:t>
       </w:r>
       <w:r>
-        <w:t xml:space="preserve">It was </w:t>
+        <w:t xml:space="preserve">It </w:t>
+      </w:r>
+      <w:r>
+        <w:rPr>
+          <w:color w:val="FF0000"/>
+        </w:rPr>
+        <w:t xml:space="preserve">was </w:t>
       </w:r>
       <w:r>
         <w:rPr>
           <w:rFonts w:ascii="Arial" w:hAnsi="Arial" w:cs="Arial"/>
-          <w:color w:val="222222"/>
+          <w:color w:val="FF0000"/>
           <w:shd w:val="clear" w:color="auto" w:fill="FFFFFF"/>
         </w:rPr>
         <w:t>follow</w:t>
       </w:r>
       <w:r>
-        <w:t xml:space="preserve"> </w:t>
-      </w:r>
-      <w:r>
-        <w:t xml:space="preserve">the </w:t>
+        <w:rPr>
+          <w:color w:val="FF0000"/>
+        </w:rPr>
+        <w:t xml:space="preserve"> the </w:t>
       </w:r>
       <w:r>
         <w:t>waterfall model</w:t>
@@ -9714,18 +9663,14 @@
         </w:numPr>
       </w:pPr>
       <w:r>
-        <w:t xml:space="preserve">Project Technical requirements: </w:t>
-      </w:r>
-      <w:proofErr w:type="spellStart"/>
-      <w:r>
-        <w:t>reasinabke</w:t>
-      </w:r>
-      <w:proofErr w:type="spellEnd"/>
-      <w:r>
-        <w:t xml:space="preserve"> &amp; within capabilities of technology used </w:t>
-      </w:r>
-    </w:p>
-    <w:p/>
+        <w:t xml:space="preserve">Project Technical requirements: reasinabke &amp; within capabilities of technology used </w:t>
+      </w:r>
+    </w:p>
+    <w:p>
+      <w:r>
+        <w:t xml:space="preserve">There are two different ways of RAD model , which says </w:t>
+      </w:r>
+    </w:p>
     <w:p>
       <w:r>
         <w:t>The Rad has four phase which are:</w:t>
@@ -9760,21 +9705,49 @@
       </w:r>
     </w:p>
     <w:p>
+      <w:pPr>
+        <w:pStyle w:val="ac"/>
+        <w:numPr>
+          <w:ilvl w:val="0"/>
+          <w:numId w:val="12"/>
+        </w:numPr>
+      </w:pPr>
       <w:r>
         <w:t xml:space="preserve">Project scope </w:t>
       </w:r>
     </w:p>
     <w:p>
+      <w:pPr>
+        <w:pStyle w:val="ac"/>
+        <w:numPr>
+          <w:ilvl w:val="0"/>
+          <w:numId w:val="12"/>
+        </w:numPr>
+      </w:pPr>
       <w:r>
         <w:t>Constraints</w:t>
       </w:r>
     </w:p>
     <w:p>
+      <w:pPr>
+        <w:pStyle w:val="ac"/>
+        <w:numPr>
+          <w:ilvl w:val="0"/>
+          <w:numId w:val="12"/>
+        </w:numPr>
+      </w:pPr>
       <w:r>
         <w:t xml:space="preserve">System requirements </w:t>
       </w:r>
     </w:p>
     <w:p>
+      <w:pPr>
+        <w:pStyle w:val="ac"/>
+        <w:numPr>
+          <w:ilvl w:val="0"/>
+          <w:numId w:val="12"/>
+        </w:numPr>
+      </w:pPr>
       <w:r>
         <w:t>Requirement</w:t>
       </w:r>
@@ -9832,40 +9805,24 @@
     </w:p>
     <w:p>
       <w:r>
-        <w:t xml:space="preserve">Users </w:t>
-      </w:r>
-      <w:proofErr w:type="spellStart"/>
-      <w:r>
-        <w:t>contuine</w:t>
-      </w:r>
-      <w:proofErr w:type="spellEnd"/>
+        <w:t xml:space="preserve">Users contuine parhicipate &amp; suggest </w:t>
+      </w:r>
+    </w:p>
+    <w:p>
+      <w:r>
+        <w:t xml:space="preserve">Program the application </w:t>
+      </w:r>
+    </w:p>
+    <w:p>
+      <w:r>
+        <w:t xml:space="preserve">Unit </w:t>
+      </w:r>
+      <w:r>
+        <w:t>integration</w:t>
+      </w:r>
       <w:r>
         <w:t xml:space="preserve"> </w:t>
       </w:r>
-      <w:proofErr w:type="spellStart"/>
-      <w:r>
-        <w:t>parhicipate</w:t>
-      </w:r>
-      <w:proofErr w:type="spellEnd"/>
-      <w:r>
-        <w:t xml:space="preserve"> &amp; suggest </w:t>
-      </w:r>
-    </w:p>
-    <w:p>
-      <w:r>
-        <w:t xml:space="preserve">Program the application </w:t>
-      </w:r>
-    </w:p>
-    <w:p>
-      <w:r>
-        <w:t xml:space="preserve">Unit </w:t>
-      </w:r>
-      <w:r>
-        <w:t>integration</w:t>
-      </w:r>
-      <w:r>
-        <w:t xml:space="preserve"> </w:t>
-      </w:r>
     </w:p>
     <w:p>
       <w:r>
@@ -9878,6 +9835,7 @@
         <w:pStyle w:val="3"/>
       </w:pPr>
       <w:r>
+        <w:lastRenderedPageBreak/>
         <w:t>Cut over Phase</w:t>
       </w:r>
     </w:p>
@@ -9897,453 +9855,634 @@
       </w:r>
     </w:p>
     <w:p>
-      <w:proofErr w:type="spellStart"/>
-      <w:r>
-        <w:t>Usertraining</w:t>
-      </w:r>
-      <w:proofErr w:type="spellEnd"/>
-      <w:r>
-        <w:t xml:space="preserve"> </w:t>
+      <w:r>
+        <w:t xml:space="preserve">Usertraining </w:t>
+      </w:r>
+    </w:p>
+    <w:p>
+      <w:r>
+        <w:t xml:space="preserve">The second </w:t>
+      </w:r>
+      <w:r>
+        <w:t xml:space="preserve">one has </w:t>
+      </w:r>
+    </w:p>
+    <w:p>
+      <w:pPr>
+        <w:spacing w:after="240" w:line="360" w:lineRule="atLeast"/>
+        <w:ind w:left="48" w:right="48"/>
+        <w:jc w:val="both"/>
+        <w:rPr>
+          <w:rFonts w:ascii="Arial" w:eastAsia="Times New Roman" w:hAnsi="Arial" w:cs="Arial"/>
+          <w:color w:val="000000"/>
+        </w:rPr>
+      </w:pPr>
+      <w:r>
+        <w:rPr>
+          <w:rFonts w:ascii="Arial" w:eastAsia="Times New Roman" w:hAnsi="Arial" w:cs="Arial"/>
+          <w:color w:val="000000"/>
+        </w:rPr>
+        <w:t>They catergaery things into model</w:t>
+      </w:r>
+      <w:bookmarkStart w:id="28" w:name="_GoBack"/>
+      <w:bookmarkEnd w:id="28"/>
+    </w:p>
+    <w:p>
+      <w:pPr>
+        <w:spacing w:after="240" w:line="360" w:lineRule="atLeast"/>
+        <w:ind w:left="48" w:right="48"/>
+        <w:jc w:val="both"/>
+        <w:rPr>
+          <w:rFonts w:ascii="Arial" w:eastAsia="Times New Roman" w:hAnsi="Arial" w:cs="Arial"/>
+          <w:color w:val="000000"/>
+        </w:rPr>
+      </w:pPr>
+      <w:r>
+        <w:rPr>
+          <w:rFonts w:ascii="Arial" w:eastAsia="Times New Roman" w:hAnsi="Arial" w:cs="Arial"/>
+          <w:color w:val="000000"/>
+        </w:rPr>
+        <w:t>RAD model distributes the analysis, design, build, and test phases into a series of short, iterative development cycles. Following are the phases of RAD Model:</w:t>
+      </w:r>
+    </w:p>
+    <w:p>
+      <w:pPr>
+        <w:numPr>
+          <w:ilvl w:val="0"/>
+          <w:numId w:val="13"/>
+        </w:numPr>
+        <w:spacing w:after="240" w:line="360" w:lineRule="atLeast"/>
+        <w:ind w:left="768" w:right="48"/>
+        <w:jc w:val="both"/>
+        <w:rPr>
+          <w:rFonts w:ascii="Arial" w:eastAsia="Times New Roman" w:hAnsi="Arial" w:cs="Arial"/>
+          <w:color w:val="000000"/>
+        </w:rPr>
+      </w:pPr>
+      <w:r>
+        <w:rPr>
+          <w:rFonts w:ascii="Arial" w:eastAsia="Times New Roman" w:hAnsi="Arial" w:cs="Arial"/>
+          <w:b/>
+          <w:bCs/>
+          <w:color w:val="000000"/>
+        </w:rPr>
+        <w:t>Business Modeling:</w:t>
+      </w:r>
+      <w:r>
+        <w:rPr>
+          <w:rFonts w:ascii="Arial" w:eastAsia="Times New Roman" w:hAnsi="Arial" w:cs="Arial"/>
+          <w:color w:val="000000"/>
+        </w:rPr>
+        <w:t> The business model for the product under development is designed in terms of flow of information and the distribution of information between various business channels. A complete business analysis is performed to find the vital information for business, how it can be obtained, how and when is the information processed and what are the factors driving successful flow of information.</w:t>
+      </w:r>
+    </w:p>
+    <w:p>
+      <w:pPr>
+        <w:numPr>
+          <w:ilvl w:val="0"/>
+          <w:numId w:val="13"/>
+        </w:numPr>
+        <w:spacing w:after="240" w:line="360" w:lineRule="atLeast"/>
+        <w:ind w:left="768" w:right="48"/>
+        <w:jc w:val="both"/>
+        <w:rPr>
+          <w:rFonts w:ascii="Arial" w:eastAsia="Times New Roman" w:hAnsi="Arial" w:cs="Arial"/>
+          <w:color w:val="000000"/>
+        </w:rPr>
+      </w:pPr>
+      <w:r>
+        <w:rPr>
+          <w:rFonts w:ascii="Arial" w:eastAsia="Times New Roman" w:hAnsi="Arial" w:cs="Arial"/>
+          <w:b/>
+          <w:bCs/>
+          <w:color w:val="000000"/>
+        </w:rPr>
+        <w:t>Data Modeling:</w:t>
+      </w:r>
+      <w:r>
+        <w:rPr>
+          <w:rFonts w:ascii="Arial" w:eastAsia="Times New Roman" w:hAnsi="Arial" w:cs="Arial"/>
+          <w:color w:val="000000"/>
+        </w:rPr>
+        <w:t> The information gathered in the Business Modeling phase is reviewed and analyzed to form sets of data objects vital for the business. The attributes of all data sets is identified and defined. The relation between these data objects are established and defined in detail in relevance to the business model.</w:t>
+      </w:r>
+    </w:p>
+    <w:p>
+      <w:pPr>
+        <w:numPr>
+          <w:ilvl w:val="0"/>
+          <w:numId w:val="13"/>
+        </w:numPr>
+        <w:spacing w:after="240" w:line="360" w:lineRule="atLeast"/>
+        <w:ind w:left="768" w:right="48"/>
+        <w:jc w:val="both"/>
+        <w:rPr>
+          <w:rFonts w:ascii="Arial" w:eastAsia="Times New Roman" w:hAnsi="Arial" w:cs="Arial"/>
+          <w:color w:val="000000"/>
+        </w:rPr>
+      </w:pPr>
+      <w:r>
+        <w:rPr>
+          <w:rFonts w:ascii="Arial" w:eastAsia="Times New Roman" w:hAnsi="Arial" w:cs="Arial"/>
+          <w:b/>
+          <w:bCs/>
+          <w:color w:val="000000"/>
+        </w:rPr>
+        <w:t>Process Modeling:</w:t>
+      </w:r>
+      <w:r>
+        <w:rPr>
+          <w:rFonts w:ascii="Arial" w:eastAsia="Times New Roman" w:hAnsi="Arial" w:cs="Arial"/>
+          <w:color w:val="000000"/>
+        </w:rPr>
+        <w:t> The data object sets defined in the Data Modeling phase are converted to establish the business information flow needed to achieve specific business objectives as per the business model. The process model for any changes or enhancements to the data object sets is defined in this phase. Process descriptions for adding , deleting, retrieving or modifying a data object are given.</w:t>
+      </w:r>
+    </w:p>
+    <w:p>
+      <w:pPr>
+        <w:numPr>
+          <w:ilvl w:val="0"/>
+          <w:numId w:val="13"/>
+        </w:numPr>
+        <w:spacing w:after="240" w:line="360" w:lineRule="atLeast"/>
+        <w:ind w:left="768" w:right="48"/>
+        <w:jc w:val="both"/>
+        <w:rPr>
+          <w:rFonts w:ascii="Arial" w:eastAsia="Times New Roman" w:hAnsi="Arial" w:cs="Arial"/>
+          <w:color w:val="000000"/>
+        </w:rPr>
+      </w:pPr>
+      <w:r>
+        <w:rPr>
+          <w:rFonts w:ascii="Arial" w:eastAsia="Times New Roman" w:hAnsi="Arial" w:cs="Arial"/>
+          <w:b/>
+          <w:bCs/>
+          <w:color w:val="000000"/>
+        </w:rPr>
+        <w:t>Application Generation:</w:t>
+      </w:r>
+      <w:r>
+        <w:rPr>
+          <w:rFonts w:ascii="Arial" w:eastAsia="Times New Roman" w:hAnsi="Arial" w:cs="Arial"/>
+          <w:color w:val="000000"/>
+        </w:rPr>
+        <w:t> The actual system is built and coding is done by using automation tools to convert process and data models into actual prototypes.</w:t>
+      </w:r>
+    </w:p>
+    <w:p>
+      <w:pPr>
+        <w:numPr>
+          <w:ilvl w:val="0"/>
+          <w:numId w:val="13"/>
+        </w:numPr>
+        <w:spacing w:after="240" w:line="360" w:lineRule="atLeast"/>
+        <w:ind w:left="768" w:right="48"/>
+        <w:jc w:val="both"/>
+        <w:rPr>
+          <w:rFonts w:ascii="Arial" w:eastAsia="Times New Roman" w:hAnsi="Arial" w:cs="Arial"/>
+          <w:color w:val="000000"/>
+        </w:rPr>
+      </w:pPr>
+      <w:r>
+        <w:rPr>
+          <w:rFonts w:ascii="Arial" w:eastAsia="Times New Roman" w:hAnsi="Arial" w:cs="Arial"/>
+          <w:b/>
+          <w:bCs/>
+          <w:color w:val="000000"/>
+        </w:rPr>
+        <w:t>Testing and Turnover:</w:t>
+      </w:r>
+      <w:r>
+        <w:rPr>
+          <w:rFonts w:ascii="Arial" w:eastAsia="Times New Roman" w:hAnsi="Arial" w:cs="Arial"/>
+          <w:color w:val="000000"/>
+        </w:rPr>
+        <w:t>The overall testing time is reduced in RAD model as the prototypes are independently tested during every iteration. However the data flow and the interfaces between all the components need to be thoroughly tested with complete test coverage. Since most of the programming components have already been tested, it reduces the risk of any major issues.</w:t>
       </w:r>
     </w:p>
     <w:p/>
     <w:p/>
     <w:p/>
+    <w:p>
+      <w:r>
+        <w:t>not defined. 4.2. The Strengths of RAD..................................................................... Error! Bookmark not defined. 4.2.1. Customer Involvement........................................................... Error! Bookmark not defined. 4.2.2. Rapid Development................................................................ Error! Bookmark not defined. 4.2.3. Scheduled Development........................................................ Error! Bookmark not defined. 4.3. The Weaknesses of RAD................................................................. Error! Bookmark not defined. 4.3.1. CASE Reliance......................................................................... Error! Bookmark not defined. 4.3.2. Customer Control................................................................... Error! Bookmark not defined. 4.3.3. Feature Loss........................................................................... Error! Bookmark not defined. Project Architecture 3 Page 4 of 14 Assessment Task 2 4.3.4. Customer Integration Requirement....................................... Error! Bookmark not defined. 4.3.5. Training .................................................................................. Error! Bookmark not defined.</w:t>
+      </w:r>
+    </w:p>
+    <w:p>
+      <w:pPr>
+        <w:pStyle w:val="1"/>
+        <w:rPr>
+          <w:sz w:val="32"/>
+        </w:rPr>
+      </w:pPr>
+      <w:bookmarkStart w:id="29" w:name="_Toc428008473"/>
+      <w:bookmarkStart w:id="30" w:name="_Toc428008522"/>
+      <w:r>
+        <w:rPr>
+          <w:sz w:val="32"/>
+        </w:rPr>
+        <w:t>Scrum</w:t>
+      </w:r>
+      <w:bookmarkEnd w:id="29"/>
+      <w:bookmarkEnd w:id="30"/>
+      <w:r>
+        <w:rPr>
+          <w:sz w:val="32"/>
+        </w:rPr>
+        <w:t xml:space="preserve"> </w:t>
+      </w:r>
+    </w:p>
+    <w:p>
+      <w:pPr>
+        <w:pStyle w:val="2"/>
+        <w:rPr>
+          <w:sz w:val="24"/>
+        </w:rPr>
+      </w:pPr>
+      <w:bookmarkStart w:id="31" w:name="_Toc428008474"/>
+      <w:bookmarkStart w:id="32" w:name="_Toc428008523"/>
+      <w:r>
+        <w:rPr>
+          <w:sz w:val="24"/>
+        </w:rPr>
+        <w:t>The Methodology of Scrum</w:t>
+      </w:r>
+      <w:bookmarkEnd w:id="31"/>
+      <w:bookmarkEnd w:id="32"/>
+      <w:r>
+        <w:rPr>
+          <w:sz w:val="24"/>
+        </w:rPr>
+        <w:t xml:space="preserve"> </w:t>
+      </w:r>
+    </w:p>
     <w:p/>
     <w:p>
-      <w:proofErr w:type="gramStart"/>
-      <w:r>
-        <w:t>not</w:t>
-      </w:r>
-      <w:proofErr w:type="gramEnd"/>
-      <w:r>
-        <w:t xml:space="preserve"> defined. 4.2. The Strengths of RAD..................................................................... Error! Bookmark not defined. 4.2.1. Customer Involvement........................................................... Error! Bookmark not defined. 4.2.2. Rapid Development................................................................ Error! Bookmark not defined. 4.2.3. Scheduled Development........................................................ Error! Bookmark not defined. 4.3. The Weaknesses of RAD................................................................. Error! Bookmark not defined. 4.3.1. CASE Reliance......................................................................... Error! Bookmark not defined. 4.3.2. Customer Control................................................................... Error! Bookmark not defined. 4.3.3. Feature Loss........................................................................... Error! Bookmark not defined. Project Architecture 3 Page 4 of 14 Assessment Task 2 4.3.4. Customer Integration Requirement....................................... Error! Bookmark not defined. 4.3.5. </w:t>
-      </w:r>
-      <w:proofErr w:type="gramStart"/>
-      <w:r>
-        <w:t>Training ..................................................................................</w:t>
-      </w:r>
-      <w:proofErr w:type="gramEnd"/>
-      <w:r>
-        <w:t xml:space="preserve"> Error! Bookmark not defined.</w:t>
-      </w:r>
+      <w:pPr>
+        <w:pStyle w:val="3"/>
+        <w:rPr>
+          <w:sz w:val="24"/>
+        </w:rPr>
+      </w:pPr>
+      <w:bookmarkStart w:id="33" w:name="_Toc428008475"/>
+      <w:bookmarkStart w:id="34" w:name="_Toc428008524"/>
+      <w:r>
+        <w:rPr>
+          <w:sz w:val="24"/>
+        </w:rPr>
+        <w:t>Product Backlog</w:t>
+      </w:r>
+      <w:bookmarkEnd w:id="33"/>
+      <w:bookmarkEnd w:id="34"/>
+      <w:r>
+        <w:rPr>
+          <w:sz w:val="24"/>
+        </w:rPr>
+        <w:t xml:space="preserve"> </w:t>
+      </w:r>
+    </w:p>
+    <w:p>
+      <w:r>
+        <w:t xml:space="preserve">Product Backlog </w:t>
+      </w:r>
+      <w:r>
+        <w:t>is a card that include the features you wanted in this product also it contain a short description of all functionally desired in the product</w:t>
+      </w:r>
+      <w:r>
+        <w:t xml:space="preserve"> , the description usually includes the following format , As a ….. I want ……..</w:t>
+      </w:r>
+      <w:r>
+        <w:t xml:space="preserve">. Usually the product owner we begin writing down everything that is more than enough for the first sprint. Notice that the Scrum product backlog is allowed to grow and change as more is leaned about the product and its customers. The product backlog have different types of items </w:t>
+      </w:r>
+      <w:r>
+        <w:t>including:</w:t>
+      </w:r>
+      <w:r>
+        <w:t xml:space="preserve"> </w:t>
+      </w:r>
+      <w:r>
+        <w:t>Features,</w:t>
+      </w:r>
+      <w:r>
+        <w:t xml:space="preserve"> </w:t>
+      </w:r>
+      <w:r>
+        <w:t>Bugs,</w:t>
+      </w:r>
+      <w:r>
+        <w:t xml:space="preserve"> Technical work and Knowledge acquisition.</w:t>
+      </w:r>
+      <w:r>
+        <w:t xml:space="preserve"> </w:t>
+      </w:r>
+    </w:p>
+    <w:p>
+      <w:pPr>
+        <w:pStyle w:val="3"/>
+        <w:rPr>
+          <w:sz w:val="24"/>
+        </w:rPr>
+      </w:pPr>
+      <w:bookmarkStart w:id="35" w:name="_Toc428008476"/>
+      <w:bookmarkStart w:id="36" w:name="_Toc428008525"/>
+      <w:r>
+        <w:rPr>
+          <w:sz w:val="24"/>
+        </w:rPr>
+        <w:t>Sprint</w:t>
+      </w:r>
+      <w:bookmarkEnd w:id="35"/>
+      <w:bookmarkEnd w:id="36"/>
+      <w:r>
+        <w:rPr>
+          <w:sz w:val="24"/>
+        </w:rPr>
+        <w:t xml:space="preserve"> </w:t>
+      </w:r>
+    </w:p>
+    <w:p>
+      <w:r>
+        <w:t xml:space="preserve">You can imagine a sprint is a loop. </w:t>
+      </w:r>
+      <w:r>
+        <w:t xml:space="preserve">Which inside the loop contains what work would be need to done in a set of period of time no matter how basic the </w:t>
+      </w:r>
+      <w:r>
+        <w:t>product is</w:t>
+      </w:r>
+      <w:r>
+        <w:t>.</w:t>
+      </w:r>
+      <w:r>
+        <w:t xml:space="preserve"> Every sprints begins with the sprint planning meeting, in which the product owner and the team discuss which stories will be move from the product backlog to the sprint backlog. The product owner will have responsibility of the product owner to determine</w:t>
+      </w:r>
+      <w:r>
+        <w:t xml:space="preserve"> what work the team will do, the product owner cannot add more or micromanage. The product can cancel a sprint. It only should happen it if the business needs changes.</w:t>
+      </w:r>
+    </w:p>
+    <w:p>
+      <w:pPr>
+        <w:pStyle w:val="3"/>
+        <w:rPr>
+          <w:sz w:val="24"/>
+        </w:rPr>
+      </w:pPr>
+      <w:bookmarkStart w:id="37" w:name="_Toc428008477"/>
+      <w:bookmarkStart w:id="38" w:name="_Toc428008526"/>
+      <w:r>
+        <w:rPr>
+          <w:sz w:val="24"/>
+        </w:rPr>
+        <w:t>User Story</w:t>
+      </w:r>
+      <w:bookmarkEnd w:id="37"/>
+      <w:bookmarkEnd w:id="38"/>
+    </w:p>
+    <w:p>
+      <w:r>
+        <w:t xml:space="preserve">User story is a card that include information identifies who the end user is, what the end users wants. The model of the user story is most often written like: “As a [end user role], I want [the desire] so that [the rationale]”. The difference between product backlog and user story is the user story means “idea have not been proved” by the product </w:t>
+      </w:r>
+      <w:r>
+        <w:t>owner, which</w:t>
+      </w:r>
+      <w:r>
+        <w:t xml:space="preserve"> the product backlog is “ideas that have been proved” by the owner.</w:t>
+      </w:r>
+    </w:p>
+    <w:p>
+      <w:pPr>
+        <w:pStyle w:val="3"/>
+        <w:rPr>
+          <w:sz w:val="24"/>
+        </w:rPr>
+      </w:pPr>
+      <w:bookmarkStart w:id="39" w:name="_Toc428008478"/>
+      <w:bookmarkStart w:id="40" w:name="_Toc428008527"/>
+      <w:r>
+        <w:rPr>
+          <w:sz w:val="24"/>
+        </w:rPr>
+        <w:t>Roles</w:t>
+      </w:r>
+      <w:bookmarkEnd w:id="39"/>
+      <w:bookmarkEnd w:id="40"/>
+      <w:r>
+        <w:rPr>
+          <w:sz w:val="24"/>
+        </w:rPr>
+        <w:t xml:space="preserve"> </w:t>
+      </w:r>
+    </w:p>
+    <w:p>
+      <w:r>
+        <w:t xml:space="preserve">Product Owner </w:t>
+      </w:r>
+    </w:p>
+    <w:p>
+      <w:r>
+        <w:t xml:space="preserve">The product owner is typically a project’s key stakeholder. </w:t>
+      </w:r>
+      <w:r>
+        <w:t>T</w:t>
+      </w:r>
+      <w:r>
+        <w:t>he</w:t>
+      </w:r>
+      <w:r>
+        <w:t xml:space="preserve"> product owner responsibilities</w:t>
+      </w:r>
+      <w:r>
+        <w:t xml:space="preserve"> is to</w:t>
+      </w:r>
+      <w:r>
+        <w:t xml:space="preserve"> have a vision of what he or she wishes to build</w:t>
+      </w:r>
+      <w:r>
+        <w:t xml:space="preserve">, and convey that vision to the scrum team. </w:t>
+      </w:r>
+      <w:r>
+        <w:t>So</w:t>
+      </w:r>
+      <w:r>
+        <w:t xml:space="preserve"> to be able the successfully starting any agile software development project</w:t>
+      </w:r>
+      <w:r>
+        <w:t xml:space="preserve"> the product owner would have reasonability to decide what should be in the product backlog and what shouldn’</w:t>
+      </w:r>
+      <w:r>
+        <w:t xml:space="preserve">t be </w:t>
+      </w:r>
+      <w:r>
+        <w:lastRenderedPageBreak/>
+        <w:t>and also they have will select the amount of work they believe the team can do each sprint , and how much will be required. The large part of the product owner is to communicate. The product owner requires working closely with key stakeholders throughout the organization and beyond, so he or she must be able to communicate different messages to different people about the project at any given time.</w:t>
+      </w:r>
+    </w:p>
+    <w:p>
+      <w:r>
+        <w:t xml:space="preserve">Scrum Master </w:t>
+      </w:r>
+    </w:p>
+    <w:p>
+      <w:r>
+        <w:t xml:space="preserve">The responsibilities of the scrum master is making sure a scrum team lives by the value and practices of scrum. The scrum master is like a coach in the team try the push the team </w:t>
+      </w:r>
+      <w:r>
+        <w:t xml:space="preserve">to </w:t>
+      </w:r>
+      <w:r>
+        <w:t>their</w:t>
+      </w:r>
+      <w:r>
+        <w:t xml:space="preserve"> best </w:t>
+      </w:r>
+      <w:r>
+        <w:t>performs</w:t>
+      </w:r>
+      <w:r>
+        <w:t>. The scrum master also needs to know how</w:t>
+      </w:r>
+      <w:r>
+        <w:t xml:space="preserve"> it can create a balance between the project key stakeholder and the scrum team. To able to maximum the team performs. He or she would need to remove any impediments to process, facilitating meetings and doing things like working with the product owner to make sure the product backlog is in good shape and ready for the next sprint.  </w:t>
+      </w:r>
+      <w:r>
+        <w:t xml:space="preserve">Also the scrum master make sure that no </w:t>
+      </w:r>
+      <w:r>
+        <w:t>team members</w:t>
+      </w:r>
+      <w:r>
+        <w:t xml:space="preserve"> overcommit themselves to what they can achieve during a sprint due to pressure from anoverly aggressive product owner. </w:t>
+      </w:r>
+      <w:r>
+        <w:t xml:space="preserve">The scrum Master is commonly filled by a former project manager or a technical team leader but there are no limits of who should be the scrum master. </w:t>
+      </w:r>
+    </w:p>
+    <w:p/>
+    <w:p>
+      <w:r>
+        <w:t>Scrum Team</w:t>
+      </w:r>
+    </w:p>
+    <w:p>
+      <w:r>
+        <w:t>A Scrum team in a </w:t>
+      </w:r>
+      <w:hyperlink r:id="rId39" w:history="1">
+        <w:r>
+          <w:t>Scrum</w:t>
+        </w:r>
+      </w:hyperlink>
+      <w:r>
+        <w:t> environment does not include any of the traditional software engineering roles such as programmer, designer, tester or architect. Everyone on the project works together to complete the set of work they have collectively committed to complete within a sprint. Because of this, Scrum teams develop a deep form of camaraderie and a feeling that "we're all in this together."</w:t>
+      </w:r>
+      <w:r>
+        <w:t xml:space="preserve"> </w:t>
+      </w:r>
+      <w:r>
+        <w:t>A</w:t>
+      </w:r>
+      <w:r>
+        <w:t xml:space="preserve"> typical scrum team is usually from five to nine people. Rather than scaling by having a large team. Scrum recommend that projects scale through teams to teams. I n this way projects with more than 500 people and have consulted on projects with more than 1000.</w:t>
+      </w:r>
+    </w:p>
+    <w:p/>
+    <w:p>
+      <w:pPr>
+        <w:pStyle w:val="2"/>
+        <w:rPr>
+          <w:sz w:val="28"/>
+        </w:rPr>
+      </w:pPr>
+      <w:bookmarkStart w:id="41" w:name="_Toc428008479"/>
+      <w:bookmarkStart w:id="42" w:name="_Toc428008528"/>
+      <w:r>
+        <w:rPr>
+          <w:sz w:val="28"/>
+        </w:rPr>
+        <w:t>The Strengths of Scrum</w:t>
+      </w:r>
+      <w:bookmarkEnd w:id="41"/>
+      <w:bookmarkEnd w:id="42"/>
+      <w:r>
+        <w:rPr>
+          <w:sz w:val="28"/>
+        </w:rPr>
+        <w:t xml:space="preserve"> </w:t>
+      </w:r>
+    </w:p>
+    <w:p>
+      <w:r>
+        <w:t xml:space="preserve">Easy Adoption </w:t>
+      </w:r>
+    </w:p>
+    <w:p>
+      <w:r>
+        <w:t xml:space="preserve">Short Development Cycles </w:t>
+      </w:r>
+    </w:p>
+    <w:p>
+      <w:r>
+        <w:t>Reduced Planning</w:t>
+      </w:r>
+    </w:p>
+    <w:p>
+      <w:r>
+        <w:t xml:space="preserve">Increased Motivation </w:t>
+      </w:r>
+    </w:p>
+    <w:p>
+      <w:pPr>
+        <w:pStyle w:val="2"/>
+        <w:rPr>
+          <w:sz w:val="28"/>
+        </w:rPr>
+      </w:pPr>
+      <w:bookmarkStart w:id="43" w:name="_Toc428008480"/>
+      <w:bookmarkStart w:id="44" w:name="_Toc428008529"/>
+      <w:r>
+        <w:rPr>
+          <w:sz w:val="28"/>
+        </w:rPr>
+        <w:t>The Weaknesses of Scrum</w:t>
+      </w:r>
+      <w:bookmarkEnd w:id="43"/>
+      <w:bookmarkEnd w:id="44"/>
+      <w:r>
+        <w:rPr>
+          <w:sz w:val="28"/>
+        </w:rPr>
+        <w:t xml:space="preserve"> </w:t>
+      </w:r>
+    </w:p>
+    <w:p>
+      <w:r>
+        <w:t>Integrated Testing</w:t>
+      </w:r>
+    </w:p>
+    <w:p>
+      <w:r>
+        <w:t xml:space="preserve">Organisation </w:t>
+      </w:r>
+    </w:p>
+    <w:p>
+      <w:pPr>
+        <w:rPr>
+          <w:rFonts w:cs="Arial"/>
+        </w:rPr>
+      </w:pPr>
     </w:p>
     <w:p>
       <w:pPr>
         <w:pStyle w:val="1"/>
-        <w:rPr>
-          <w:sz w:val="32"/>
-        </w:rPr>
-      </w:pPr>
-      <w:bookmarkStart w:id="28" w:name="_Toc428008473"/>
-      <w:bookmarkStart w:id="29" w:name="_Toc428008522"/>
-      <w:r>
-        <w:rPr>
-          <w:sz w:val="32"/>
-        </w:rPr>
-        <w:t>Scrum</w:t>
-      </w:r>
-      <w:bookmarkEnd w:id="28"/>
-      <w:bookmarkEnd w:id="29"/>
-      <w:r>
-        <w:rPr>
-          <w:sz w:val="32"/>
-        </w:rPr>
-        <w:t xml:space="preserve"> </w:t>
-      </w:r>
-    </w:p>
-    <w:p>
-      <w:pPr>
-        <w:pStyle w:val="2"/>
-        <w:rPr>
-          <w:sz w:val="24"/>
-        </w:rPr>
-      </w:pPr>
-      <w:bookmarkStart w:id="30" w:name="_Toc428008474"/>
-      <w:bookmarkStart w:id="31" w:name="_Toc428008523"/>
-      <w:r>
-        <w:rPr>
-          <w:sz w:val="24"/>
-        </w:rPr>
-        <w:t>The Methodology of Scrum</w:t>
-      </w:r>
-      <w:bookmarkEnd w:id="30"/>
-      <w:bookmarkEnd w:id="31"/>
-      <w:r>
-        <w:rPr>
-          <w:sz w:val="24"/>
-        </w:rPr>
-        <w:t xml:space="preserve"> </w:t>
-      </w:r>
-    </w:p>
-    <w:p/>
-    <w:p>
-      <w:pPr>
-        <w:pStyle w:val="3"/>
-        <w:rPr>
-          <w:sz w:val="24"/>
-        </w:rPr>
-      </w:pPr>
-      <w:bookmarkStart w:id="32" w:name="_Toc428008475"/>
-      <w:bookmarkStart w:id="33" w:name="_Toc428008524"/>
-      <w:r>
-        <w:rPr>
-          <w:sz w:val="24"/>
-        </w:rPr>
-        <w:t>Product Backlog</w:t>
-      </w:r>
-      <w:bookmarkEnd w:id="32"/>
-      <w:bookmarkEnd w:id="33"/>
-      <w:r>
-        <w:rPr>
-          <w:sz w:val="24"/>
-        </w:rPr>
-        <w:t xml:space="preserve"> </w:t>
-      </w:r>
-    </w:p>
-    <w:p>
-      <w:r>
-        <w:t xml:space="preserve">Product Backlog </w:t>
-      </w:r>
-      <w:r>
-        <w:t>is a card that include the features you wanted in this product also it contain a short description of all functionally desired in the product</w:t>
-      </w:r>
-      <w:r>
-        <w:t xml:space="preserve"> , the description usually includes the following format , As a ….. I want ……..</w:t>
-      </w:r>
-      <w:r>
-        <w:t xml:space="preserve">. Usually the product owner we begin writing down everything that is more than enough for the first sprint. Notice that the Scrum product backlog is allowed to grow and change as more is leaned about the product and its customers. The product backlog have different types of items </w:t>
-      </w:r>
-      <w:r>
-        <w:t>including:</w:t>
-      </w:r>
-      <w:r>
-        <w:t xml:space="preserve"> </w:t>
-      </w:r>
-      <w:r>
-        <w:t>Features,</w:t>
-      </w:r>
-      <w:r>
-        <w:t xml:space="preserve"> </w:t>
-      </w:r>
-      <w:r>
-        <w:t>Bugs,</w:t>
-      </w:r>
-      <w:r>
-        <w:t xml:space="preserve"> Technical work and Knowledge acquisition.</w:t>
-      </w:r>
-      <w:r>
-        <w:t xml:space="preserve"> </w:t>
-      </w:r>
-    </w:p>
-    <w:p>
-      <w:pPr>
-        <w:pStyle w:val="3"/>
-        <w:rPr>
-          <w:sz w:val="24"/>
-        </w:rPr>
-      </w:pPr>
-      <w:bookmarkStart w:id="34" w:name="_Toc428008476"/>
-      <w:bookmarkStart w:id="35" w:name="_Toc428008525"/>
-      <w:r>
-        <w:rPr>
-          <w:sz w:val="24"/>
-        </w:rPr>
-        <w:t>Sprint</w:t>
-      </w:r>
-      <w:bookmarkEnd w:id="34"/>
-      <w:bookmarkEnd w:id="35"/>
-      <w:r>
-        <w:rPr>
-          <w:sz w:val="24"/>
-        </w:rPr>
-        <w:t xml:space="preserve"> </w:t>
-      </w:r>
-    </w:p>
-    <w:p>
-      <w:r>
-        <w:t xml:space="preserve">You can imagine a sprint is a loop. </w:t>
-      </w:r>
-      <w:r>
-        <w:t xml:space="preserve">Which inside the loop contains what work would be need to done in a set of period of time no matter how basic the </w:t>
-      </w:r>
-      <w:r>
-        <w:t>product is</w:t>
-      </w:r>
-      <w:r>
-        <w:t>.</w:t>
-      </w:r>
-      <w:r>
-        <w:t xml:space="preserve"> Every sprints begins with the sprint planning meeting, in which the product owner and the team discuss which stories will be move from the product backlog to the sprint backlog. The product owner will have responsibility of the product owner to determine</w:t>
-      </w:r>
-      <w:r>
-        <w:t xml:space="preserve"> what work the team will do, the product owner cannot add more or micromanage. The product can cancel a sprint. It only should happen it if the business needs changes.</w:t>
-      </w:r>
-    </w:p>
-    <w:p>
-      <w:pPr>
-        <w:pStyle w:val="3"/>
-        <w:rPr>
-          <w:sz w:val="24"/>
-        </w:rPr>
-      </w:pPr>
-      <w:bookmarkStart w:id="36" w:name="_Toc428008477"/>
-      <w:bookmarkStart w:id="37" w:name="_Toc428008526"/>
-      <w:r>
-        <w:rPr>
-          <w:sz w:val="24"/>
-        </w:rPr>
+      </w:pPr>
+      <w:bookmarkStart w:id="45" w:name="_Toc428008481"/>
+      <w:bookmarkStart w:id="46" w:name="_Toc428008530"/>
+      <w:r>
         <w:lastRenderedPageBreak/>
-        <w:t>User Story</w:t>
-      </w:r>
-      <w:bookmarkEnd w:id="36"/>
-      <w:bookmarkEnd w:id="37"/>
-    </w:p>
-    <w:p>
-      <w:r>
-        <w:t xml:space="preserve">User story is a card that include information identifies who the end user is, what the end users wants. The model of the user story is most often written like: “As a [end user role], I want [the desire] so that [the rationale]”. The difference between product backlog and user story is the user story means “idea have not been proved” by the product </w:t>
-      </w:r>
-      <w:r>
-        <w:t>owner, which</w:t>
-      </w:r>
-      <w:r>
-        <w:t xml:space="preserve"> the product backlog is “ideas that have been proved” by the owner.</w:t>
-      </w:r>
-    </w:p>
-    <w:p>
-      <w:pPr>
-        <w:pStyle w:val="3"/>
-        <w:rPr>
-          <w:sz w:val="24"/>
-        </w:rPr>
-      </w:pPr>
-      <w:bookmarkStart w:id="38" w:name="_Toc428008478"/>
-      <w:bookmarkStart w:id="39" w:name="_Toc428008527"/>
-      <w:r>
-        <w:rPr>
-          <w:sz w:val="24"/>
-        </w:rPr>
-        <w:t>Roles</w:t>
-      </w:r>
-      <w:bookmarkEnd w:id="38"/>
-      <w:bookmarkEnd w:id="39"/>
-      <w:r>
-        <w:rPr>
-          <w:sz w:val="24"/>
-        </w:rPr>
-        <w:t xml:space="preserve"> </w:t>
-      </w:r>
-    </w:p>
-    <w:p>
-      <w:r>
-        <w:t xml:space="preserve">Product Owner </w:t>
-      </w:r>
-    </w:p>
-    <w:p>
-      <w:r>
-        <w:t xml:space="preserve">The product owner is typically a project’s key stakeholder. </w:t>
-      </w:r>
-      <w:r>
-        <w:t>Since the</w:t>
-      </w:r>
-      <w:r>
-        <w:t xml:space="preserve"> product owner responsibilities is to have a vision of what he or she wishes to build</w:t>
-      </w:r>
-      <w:r>
-        <w:t xml:space="preserve">, and convey that vision to the scrum team. </w:t>
-      </w:r>
-      <w:r>
-        <w:t>So</w:t>
-      </w:r>
-      <w:r>
-        <w:t xml:space="preserve"> to be able the successfully starting any agile software development project</w:t>
-      </w:r>
-      <w:r>
-        <w:t xml:space="preserve"> the product owner would have reasonability to decide what should be in the product backlog and what shouldn’</w:t>
-      </w:r>
-      <w:r>
-        <w:t>t be and also they have will select the amount of work they believe the team can do each sprint , and how much will be required. The large part of the product owner is to communicate. The product owner requires working closely with key stakeholders throughout the organization and beyond, so he or she must be able to communicate different messages to different people about the project at any given time.</w:t>
-      </w:r>
-    </w:p>
-    <w:p>
-      <w:r>
-        <w:t xml:space="preserve">Scrum Master </w:t>
-      </w:r>
-    </w:p>
-    <w:p>
-      <w:r>
-        <w:t xml:space="preserve">The responsibilities of the scrum master is making sure a scrum team lives by the value and practices of scrum. The scrum master is like a coach in the team try the push the team </w:t>
-      </w:r>
-      <w:r>
-        <w:t xml:space="preserve">to </w:t>
-      </w:r>
-      <w:r>
-        <w:t>their</w:t>
-      </w:r>
-      <w:r>
-        <w:t xml:space="preserve"> best </w:t>
-      </w:r>
-      <w:r>
-        <w:t>performs</w:t>
-      </w:r>
-      <w:r>
-        <w:t>. The scrum master also needs to know how</w:t>
-      </w:r>
-      <w:r>
-        <w:t xml:space="preserve"> it can create a balance between the project key stakeholder and the scrum team. To able to maximum the team performs. He or she would need to remove any impediments to process, facilitating meetings and doing things like working with the product owner to make sure the product backlog is in good shape and ready for the next sprint.  </w:t>
-      </w:r>
-      <w:r>
-        <w:t xml:space="preserve">Also the scrum master make sure that no </w:t>
-      </w:r>
-      <w:r>
-        <w:t>team members</w:t>
-      </w:r>
-      <w:r>
-        <w:t xml:space="preserve"> overcommit themselves to what they can achieve during a sprint due to pressure from </w:t>
-      </w:r>
-      <w:proofErr w:type="spellStart"/>
-      <w:r>
-        <w:t>anoverly</w:t>
-      </w:r>
-      <w:proofErr w:type="spellEnd"/>
-      <w:r>
-        <w:t xml:space="preserve"> aggressive product owner. </w:t>
-      </w:r>
-      <w:r>
-        <w:t xml:space="preserve">The scrum Master is commonly filled by a former project manager or a technical team leader but there are no limits of who should be the scrum master. </w:t>
-      </w:r>
-    </w:p>
-    <w:p/>
-    <w:p>
-      <w:r>
-        <w:t>Scrum Team</w:t>
-      </w:r>
-    </w:p>
-    <w:p>
-      <w:r>
-        <w:t>A Scrum team in a </w:t>
-      </w:r>
-      <w:hyperlink r:id="rId39" w:history="1">
-        <w:r>
-          <w:t>Scrum</w:t>
-        </w:r>
-      </w:hyperlink>
-      <w:r>
-        <w:t> environment does not include any of the traditional software engineering roles such as programmer, designer, tester or architect. Everyone on the project works together to complete the set of work they have collectively committed to complete within a sprint. Because of this, Scrum teams develop a deep form of camaraderie and a feeling that "we're all in this together."</w:t>
-      </w:r>
-      <w:r>
-        <w:t xml:space="preserve"> </w:t>
-      </w:r>
-      <w:r>
-        <w:t>A</w:t>
-      </w:r>
-      <w:r>
-        <w:t xml:space="preserve"> typical scrum team is usually from five to nine people. Rather than scaling by having a large team. Scrum recommend that projects scale through teams to teams. I n this way projects with more than 500 people and have consulted on projects with more than 1000.</w:t>
-      </w:r>
-    </w:p>
-    <w:p/>
-    <w:p>
-      <w:pPr>
-        <w:pStyle w:val="2"/>
-        <w:rPr>
-          <w:sz w:val="28"/>
-        </w:rPr>
-      </w:pPr>
-      <w:bookmarkStart w:id="40" w:name="_Toc428008479"/>
-      <w:bookmarkStart w:id="41" w:name="_Toc428008528"/>
-      <w:r>
-        <w:rPr>
-          <w:sz w:val="28"/>
-        </w:rPr>
-        <w:t>The Strengths of Scrum</w:t>
-      </w:r>
-      <w:bookmarkEnd w:id="40"/>
-      <w:bookmarkEnd w:id="41"/>
-      <w:r>
-        <w:rPr>
-          <w:sz w:val="28"/>
-        </w:rPr>
-        <w:t xml:space="preserve"> </w:t>
-      </w:r>
-    </w:p>
-    <w:p>
-      <w:r>
-        <w:t xml:space="preserve">Easy Adoption </w:t>
-      </w:r>
-    </w:p>
-    <w:p>
-      <w:r>
-        <w:t xml:space="preserve">Short Development Cycles </w:t>
-      </w:r>
-    </w:p>
-    <w:p>
-      <w:r>
-        <w:t>Reduced Planning</w:t>
-      </w:r>
-    </w:p>
-    <w:p>
-      <w:r>
-        <w:lastRenderedPageBreak/>
-        <w:t xml:space="preserve">Increased Motivation </w:t>
-      </w:r>
-    </w:p>
-    <w:p>
-      <w:pPr>
-        <w:pStyle w:val="2"/>
-        <w:rPr>
-          <w:sz w:val="28"/>
-        </w:rPr>
-      </w:pPr>
-      <w:bookmarkStart w:id="42" w:name="_Toc428008480"/>
-      <w:bookmarkStart w:id="43" w:name="_Toc428008529"/>
-      <w:r>
-        <w:rPr>
-          <w:sz w:val="28"/>
-        </w:rPr>
-        <w:t>The Weaknesses of Scrum</w:t>
-      </w:r>
-      <w:bookmarkEnd w:id="42"/>
-      <w:bookmarkEnd w:id="43"/>
-      <w:r>
-        <w:rPr>
-          <w:sz w:val="28"/>
-        </w:rPr>
-        <w:t xml:space="preserve"> </w:t>
-      </w:r>
-    </w:p>
-    <w:p>
-      <w:r>
-        <w:t>Integrated Testing</w:t>
-      </w:r>
-    </w:p>
-    <w:p>
-      <w:proofErr w:type="spellStart"/>
-      <w:r>
-        <w:t>Organisation</w:t>
-      </w:r>
-      <w:proofErr w:type="spellEnd"/>
-      <w:r>
-        <w:t xml:space="preserve"> </w:t>
-      </w:r>
-    </w:p>
-    <w:p>
-      <w:pPr>
-        <w:rPr>
-          <w:rFonts w:cs="Arial"/>
-        </w:rPr>
-      </w:pPr>
-    </w:p>
-    <w:p>
-      <w:pPr>
-        <w:pStyle w:val="1"/>
-      </w:pPr>
-      <w:bookmarkStart w:id="44" w:name="_Toc428008481"/>
-      <w:bookmarkStart w:id="45" w:name="_Toc428008530"/>
-      <w:r>
         <w:t>TDD</w:t>
       </w:r>
-      <w:bookmarkEnd w:id="44"/>
       <w:bookmarkEnd w:id="45"/>
+      <w:bookmarkEnd w:id="46"/>
     </w:p>
     <w:p>
       <w:pPr>
@@ -10412,16 +10551,16 @@
           <w:sz w:val="28"/>
         </w:rPr>
       </w:pPr>
-      <w:bookmarkStart w:id="46" w:name="_Toc428008482"/>
-      <w:bookmarkStart w:id="47" w:name="_Toc428008531"/>
+      <w:bookmarkStart w:id="47" w:name="_Toc428008482"/>
+      <w:bookmarkStart w:id="48" w:name="_Toc428008531"/>
       <w:r>
         <w:rPr>
           <w:sz w:val="28"/>
         </w:rPr>
         <w:t>The Methodology of TDD</w:t>
       </w:r>
-      <w:bookmarkEnd w:id="46"/>
       <w:bookmarkEnd w:id="47"/>
+      <w:bookmarkEnd w:id="48"/>
     </w:p>
     <w:p>
       <w:r>
@@ -10433,7 +10572,7 @@
           <w:color w:val="222222"/>
           <w:shd w:val="clear" w:color="auto" w:fill="FFFFFF"/>
         </w:rPr>
-        <w:t xml:space="preserve">software development </w:t>
+        <w:t>software development process, and is</w:t>
       </w:r>
       <w:r>
         <w:rPr>
@@ -10441,7 +10580,7 @@
           <w:color w:val="222222"/>
           <w:shd w:val="clear" w:color="auto" w:fill="FFFFFF"/>
         </w:rPr>
-        <w:t>process, and is</w:t>
+        <w:t xml:space="preserve"> second said it is a</w:t>
       </w:r>
       <w:r>
         <w:rPr>
@@ -10449,7 +10588,7 @@
           <w:color w:val="222222"/>
           <w:shd w:val="clear" w:color="auto" w:fill="FFFFFF"/>
         </w:rPr>
-        <w:t xml:space="preserve"> second said it is a</w:t>
+        <w:t xml:space="preserve"> programming technique</w:t>
       </w:r>
       <w:r>
         <w:rPr>
@@ -10457,7 +10596,7 @@
           <w:color w:val="222222"/>
           <w:shd w:val="clear" w:color="auto" w:fill="FFFFFF"/>
         </w:rPr>
-        <w:t xml:space="preserve"> programming technique</w:t>
+        <w:t xml:space="preserve"> which in I lean towards to, the reason would be provide later in this section.</w:t>
       </w:r>
       <w:r>
         <w:rPr>
@@ -10465,32 +10604,12 @@
           <w:color w:val="222222"/>
           <w:shd w:val="clear" w:color="auto" w:fill="FFFFFF"/>
         </w:rPr>
-        <w:t xml:space="preserve"> which in I lean towards to, the reason would be provide later in this section.</w:t>
-      </w:r>
-      <w:r>
-        <w:rPr>
-          <w:rFonts w:ascii="Arial" w:hAnsi="Arial" w:cs="Arial"/>
-          <w:color w:val="222222"/>
-          <w:shd w:val="clear" w:color="auto" w:fill="FFFFFF"/>
-        </w:rPr>
         <w:t xml:space="preserve"> </w:t>
       </w:r>
     </w:p>
     <w:p>
       <w:r>
-        <w:t>As we can see from the above image TDD is really short. So since</w:t>
-      </w:r>
-      <w:r>
-        <w:t xml:space="preserve"> </w:t>
-      </w:r>
-      <w:r>
-        <w:t>it’s life</w:t>
-      </w:r>
-      <w:r>
-        <w:t>cycle  is so quick it should not take more than an hour to complete all of the steps</w:t>
-      </w:r>
-      <w:r>
-        <w:t xml:space="preserve"> .</w:t>
+        <w:t>As we can see from the above image TDD is really short. So since it’s lifecycle  is so quick it should not take more than an hour to complete all of the steps .</w:t>
       </w:r>
       <w:r>
         <w:t xml:space="preserve">The born or background of TDD is because to </w:t>
@@ -10522,7 +10641,6 @@
         </w:numPr>
       </w:pPr>
       <w:r>
-        <w:lastRenderedPageBreak/>
         <w:t xml:space="preserve">In other </w:t>
       </w:r>
       <w:r>
@@ -10607,6 +10725,7 @@
         </w:numPr>
       </w:pPr>
       <w:r>
+        <w:lastRenderedPageBreak/>
         <w:t xml:space="preserve">Second it is hard to remember why you </w:t>
       </w:r>
       <w:r>
@@ -10631,15 +10750,7 @@
         </w:numPr>
       </w:pPr>
       <w:r>
-        <w:t xml:space="preserve">So TDD fix the bug </w:t>
-      </w:r>
-      <w:proofErr w:type="spellStart"/>
-      <w:r>
-        <w:t>inmentatly</w:t>
-      </w:r>
-      <w:proofErr w:type="spellEnd"/>
-      <w:r>
-        <w:t xml:space="preserve">. That is much </w:t>
+        <w:t xml:space="preserve">So TDD fix the bug inmentatly. That is much </w:t>
       </w:r>
       <w:r>
         <w:t>quicker</w:t>
@@ -10852,15 +10963,7 @@
         <w:t xml:space="preserve"> break downs things in to small steps </w:t>
       </w:r>
       <w:r>
-        <w:t xml:space="preserve">which only takes </w:t>
-      </w:r>
-      <w:proofErr w:type="spellStart"/>
-      <w:r>
-        <w:t>serval</w:t>
-      </w:r>
-      <w:proofErr w:type="spellEnd"/>
-      <w:r>
-        <w:t xml:space="preserve"> minutes. Since the process is so simple it will be hard to get a wrong </w:t>
+        <w:t xml:space="preserve">which only takes serval minutes. Since the process is so simple it will be hard to get a wrong </w:t>
       </w:r>
     </w:p>
     <w:p>
@@ -10909,10 +11012,7 @@
         <w:t xml:space="preserve"> and include every possible case that can crash and not crash your program. After that you will write the test case</w:t>
       </w:r>
       <w:r>
-        <w:t xml:space="preserve"> by using </w:t>
-      </w:r>
-      <w:r>
-        <w:t>actual program code</w:t>
+        <w:t xml:space="preserve"> by using actual program code</w:t>
       </w:r>
       <w:r>
         <w:t xml:space="preserve">, while you are writing the test case you will need to write functions and each function that you wrote you need to be test this process is called Unit Test which we will provide more details later on.   </w:t>
@@ -10940,14 +11040,7 @@
           <w:rPr>
             <w:rStyle w:val="ad"/>
           </w:rPr>
-          <w:t>https://books.google.com.au/books?id=ZhvUBwAAQBAJ&amp;pg=PA229&amp;lpg=PA229&amp;dq=%22Test-driven+development+is+a+programming+technique+where+tests+are+written+before+the+actua</w:t>
-        </w:r>
-        <w:r>
-          <w:rPr>
-            <w:rStyle w:val="ad"/>
-          </w:rPr>
-          <w:lastRenderedPageBreak/>
-          <w:t>l+program+code%22&amp;source=bl&amp;ots=a0JPBfcmw-&amp;sig=3N_yGQtHm46rfnIpAFOesgf7m7w&amp;hl=en&amp;sa=X&amp;ved=0CB0Q6AEwAGoVChMIrv-Dn8u8xwIVBV6mCh3HKgQM#v=onepage&amp;q=%22Test-driven%20development%20is%20a%20programming%20technique%20where%20tests%20are%20written%20before%20the%20actual%20program%20code%22&amp;f=false</w:t>
+          <w:t>https://books.google.com.au/books?id=ZhvUBwAAQBAJ&amp;pg=PA229&amp;lpg=PA229&amp;dq=%22Test-driven+development+is+a+programming+technique+where+tests+are+written+before+the+actual+program+code%22&amp;source=bl&amp;ots=a0JPBfcmw-&amp;sig=3N_yGQtHm46rfnIpAFOesgf7m7w&amp;hl=en&amp;sa=X&amp;ved=0CB0Q6AEwAGoVChMIrv-Dn8u8xwIVBV6mCh3HKgQM#v=onepage&amp;q=%22Test-driven%20development%20is%20a%20programming%20technique%20where%20tests%20are%20written%20before%20the%20actual%20program%20code%22&amp;f=false</w:t>
         </w:r>
       </w:hyperlink>
     </w:p>
@@ -11046,17 +11139,13 @@
           <w:color w:val="222222"/>
           <w:shd w:val="clear" w:color="auto" w:fill="FFFFFF"/>
         </w:rPr>
+        <w:lastRenderedPageBreak/>
         <w:t xml:space="preserve">Processes: a series of actions or steps taken in order to achieve a particular end </w:t>
       </w:r>
     </w:p>
     <w:p>
       <w:r>
-        <w:t>Which me</w:t>
-      </w:r>
-      <w:bookmarkStart w:id="48" w:name="_GoBack"/>
-      <w:bookmarkEnd w:id="48"/>
-      <w:r>
-        <w:t>ans</w:t>
+        <w:t>Which means</w:t>
       </w:r>
       <w:r>
         <w:t xml:space="preserve"> software development process is</w:t>
@@ -11275,7 +11364,6 @@
           <w:szCs w:val="32"/>
         </w:rPr>
       </w:pPr>
-      <w:proofErr w:type="gramStart"/>
       <w:r>
         <w:rPr>
           <w:rFonts w:asciiTheme="majorHAnsi" w:eastAsiaTheme="majorEastAsia" w:hAnsiTheme="majorHAnsi" w:cstheme="majorBidi"/>
@@ -11283,39 +11371,37 @@
           <w:sz w:val="24"/>
           <w:szCs w:val="32"/>
         </w:rPr>
-        <w:t>Arrange :</w:t>
-      </w:r>
-      <w:proofErr w:type="gramEnd"/>
-      <w:r>
+        <w:t>Arrange : set up object</w:t>
+      </w:r>
+    </w:p>
+    <w:p>
+      <w:pPr>
         <w:rPr>
           <w:rFonts w:asciiTheme="majorHAnsi" w:eastAsiaTheme="majorEastAsia" w:hAnsiTheme="majorHAnsi" w:cstheme="majorBidi"/>
           <w:color w:val="11B1EA" w:themeColor="accent2" w:themeShade="BF"/>
           <w:sz w:val="24"/>
           <w:szCs w:val="32"/>
         </w:rPr>
-        <w:t xml:space="preserve"> set up object</w:t>
-      </w:r>
-    </w:p>
-    <w:p>
-      <w:pPr>
+      </w:pPr>
+      <w:r>
         <w:rPr>
           <w:rFonts w:asciiTheme="majorHAnsi" w:eastAsiaTheme="majorEastAsia" w:hAnsiTheme="majorHAnsi" w:cstheme="majorBidi"/>
           <w:color w:val="11B1EA" w:themeColor="accent2" w:themeShade="BF"/>
           <w:sz w:val="24"/>
           <w:szCs w:val="32"/>
         </w:rPr>
-      </w:pPr>
-      <w:proofErr w:type="gramStart"/>
-      <w:r>
+        <w:t xml:space="preserve">Act : Call methid that return value </w:t>
+      </w:r>
+    </w:p>
+    <w:p>
+      <w:pPr>
         <w:rPr>
           <w:rFonts w:asciiTheme="majorHAnsi" w:eastAsiaTheme="majorEastAsia" w:hAnsiTheme="majorHAnsi" w:cstheme="majorBidi"/>
           <w:color w:val="11B1EA" w:themeColor="accent2" w:themeShade="BF"/>
           <w:sz w:val="24"/>
           <w:szCs w:val="32"/>
         </w:rPr>
-        <w:t>Act :</w:t>
-      </w:r>
-      <w:proofErr w:type="gramEnd"/>
+      </w:pPr>
       <w:r>
         <w:rPr>
           <w:rFonts w:asciiTheme="majorHAnsi" w:eastAsiaTheme="majorEastAsia" w:hAnsiTheme="majorHAnsi" w:cstheme="majorBidi"/>
@@ -11323,19 +11409,18 @@
           <w:sz w:val="24"/>
           <w:szCs w:val="32"/>
         </w:rPr>
-        <w:t xml:space="preserve"> Call </w:t>
-      </w:r>
-      <w:proofErr w:type="spellStart"/>
-      <w:r>
+        <w:t>Assert : Compare against expected value</w:t>
+      </w:r>
+    </w:p>
+    <w:p>
+      <w:pPr>
         <w:rPr>
           <w:rFonts w:asciiTheme="majorHAnsi" w:eastAsiaTheme="majorEastAsia" w:hAnsiTheme="majorHAnsi" w:cstheme="majorBidi"/>
           <w:color w:val="11B1EA" w:themeColor="accent2" w:themeShade="BF"/>
           <w:sz w:val="24"/>
           <w:szCs w:val="32"/>
         </w:rPr>
-        <w:t>methid</w:t>
-      </w:r>
-      <w:proofErr w:type="spellEnd"/>
+      </w:pPr>
       <w:r>
         <w:rPr>
           <w:rFonts w:asciiTheme="majorHAnsi" w:eastAsiaTheme="majorEastAsia" w:hAnsiTheme="majorHAnsi" w:cstheme="majorBidi"/>
@@ -11343,7 +11428,7 @@
           <w:sz w:val="24"/>
           <w:szCs w:val="32"/>
         </w:rPr>
-        <w:t xml:space="preserve"> that return value </w:t>
+        <w:t xml:space="preserve"> </w:t>
       </w:r>
     </w:p>
     <w:p>
@@ -11355,7 +11440,6 @@
           <w:szCs w:val="32"/>
         </w:rPr>
       </w:pPr>
-      <w:proofErr w:type="gramStart"/>
       <w:r>
         <w:rPr>
           <w:rFonts w:asciiTheme="majorHAnsi" w:eastAsiaTheme="majorEastAsia" w:hAnsiTheme="majorHAnsi" w:cstheme="majorBidi"/>
@@ -11363,185 +11447,103 @@
           <w:sz w:val="24"/>
           <w:szCs w:val="32"/>
         </w:rPr>
-        <w:t>Assert :</w:t>
-      </w:r>
-      <w:proofErr w:type="gramEnd"/>
-      <w:r>
+        <w:t xml:space="preserve">State Test </w:t>
+      </w:r>
+    </w:p>
+    <w:p>
+      <w:pPr>
         <w:rPr>
           <w:rFonts w:asciiTheme="majorHAnsi" w:eastAsiaTheme="majorEastAsia" w:hAnsiTheme="majorHAnsi" w:cstheme="majorBidi"/>
           <w:color w:val="11B1EA" w:themeColor="accent2" w:themeShade="BF"/>
           <w:sz w:val="24"/>
           <w:szCs w:val="32"/>
         </w:rPr>
-        <w:t xml:space="preserve"> Compare against expected value</w:t>
-      </w:r>
-    </w:p>
-    <w:p>
-      <w:pPr>
+      </w:pPr>
+      <w:r>
         <w:rPr>
           <w:rFonts w:asciiTheme="majorHAnsi" w:eastAsiaTheme="majorEastAsia" w:hAnsiTheme="majorHAnsi" w:cstheme="majorBidi"/>
           <w:color w:val="11B1EA" w:themeColor="accent2" w:themeShade="BF"/>
           <w:sz w:val="24"/>
           <w:szCs w:val="32"/>
         </w:rPr>
-      </w:pPr>
-      <w:r>
+        <w:t>Arrange : set up object</w:t>
+      </w:r>
+    </w:p>
+    <w:p>
+      <w:pPr>
         <w:rPr>
           <w:rFonts w:asciiTheme="majorHAnsi" w:eastAsiaTheme="majorEastAsia" w:hAnsiTheme="majorHAnsi" w:cstheme="majorBidi"/>
           <w:color w:val="11B1EA" w:themeColor="accent2" w:themeShade="BF"/>
           <w:sz w:val="24"/>
           <w:szCs w:val="32"/>
         </w:rPr>
-        <w:t xml:space="preserve"> </w:t>
-      </w:r>
-    </w:p>
-    <w:p>
-      <w:pPr>
+      </w:pPr>
+      <w:r>
         <w:rPr>
           <w:rFonts w:asciiTheme="majorHAnsi" w:eastAsiaTheme="majorEastAsia" w:hAnsiTheme="majorHAnsi" w:cstheme="majorBidi"/>
           <w:color w:val="11B1EA" w:themeColor="accent2" w:themeShade="BF"/>
           <w:sz w:val="24"/>
           <w:szCs w:val="32"/>
         </w:rPr>
-      </w:pPr>
-      <w:r>
+        <w:t xml:space="preserve">Act : Call method </w:t>
+      </w:r>
+    </w:p>
+    <w:p>
+      <w:pPr>
         <w:rPr>
           <w:rFonts w:asciiTheme="majorHAnsi" w:eastAsiaTheme="majorEastAsia" w:hAnsiTheme="majorHAnsi" w:cstheme="majorBidi"/>
           <w:color w:val="11B1EA" w:themeColor="accent2" w:themeShade="BF"/>
           <w:sz w:val="24"/>
           <w:szCs w:val="32"/>
         </w:rPr>
-        <w:t xml:space="preserve">State Test </w:t>
-      </w:r>
-    </w:p>
-    <w:p>
-      <w:pPr>
+      </w:pPr>
+      <w:r>
         <w:rPr>
           <w:rFonts w:asciiTheme="majorHAnsi" w:eastAsiaTheme="majorEastAsia" w:hAnsiTheme="majorHAnsi" w:cstheme="majorBidi"/>
           <w:color w:val="11B1EA" w:themeColor="accent2" w:themeShade="BF"/>
           <w:sz w:val="24"/>
           <w:szCs w:val="32"/>
         </w:rPr>
-      </w:pPr>
-      <w:proofErr w:type="gramStart"/>
-      <w:r>
+        <w:t>Assert : Query object in some way</w:t>
+      </w:r>
+    </w:p>
+    <w:p>
+      <w:pPr>
         <w:rPr>
           <w:rFonts w:asciiTheme="majorHAnsi" w:eastAsiaTheme="majorEastAsia" w:hAnsiTheme="majorHAnsi" w:cstheme="majorBidi"/>
           <w:color w:val="11B1EA" w:themeColor="accent2" w:themeShade="BF"/>
           <w:sz w:val="24"/>
           <w:szCs w:val="32"/>
         </w:rPr>
-        <w:t>Arrange :</w:t>
-      </w:r>
-      <w:proofErr w:type="gramEnd"/>
-      <w:r>
+      </w:pPr>
+    </w:p>
+    <w:p>
+      <w:pPr>
         <w:rPr>
           <w:rFonts w:asciiTheme="majorHAnsi" w:eastAsiaTheme="majorEastAsia" w:hAnsiTheme="majorHAnsi" w:cstheme="majorBidi"/>
           <w:color w:val="11B1EA" w:themeColor="accent2" w:themeShade="BF"/>
           <w:sz w:val="24"/>
           <w:szCs w:val="32"/>
         </w:rPr>
-        <w:t xml:space="preserve"> set up object</w:t>
-      </w:r>
-    </w:p>
-    <w:p>
-      <w:pPr>
+      </w:pPr>
+      <w:r>
         <w:rPr>
           <w:rFonts w:asciiTheme="majorHAnsi" w:eastAsiaTheme="majorEastAsia" w:hAnsiTheme="majorHAnsi" w:cstheme="majorBidi"/>
           <w:color w:val="11B1EA" w:themeColor="accent2" w:themeShade="BF"/>
           <w:sz w:val="24"/>
           <w:szCs w:val="32"/>
         </w:rPr>
-      </w:pPr>
-      <w:proofErr w:type="gramStart"/>
-      <w:r>
+        <w:t>Interaction Test</w:t>
+      </w:r>
+    </w:p>
+    <w:p>
+      <w:pPr>
         <w:rPr>
           <w:rFonts w:asciiTheme="majorHAnsi" w:eastAsiaTheme="majorEastAsia" w:hAnsiTheme="majorHAnsi" w:cstheme="majorBidi"/>
           <w:color w:val="11B1EA" w:themeColor="accent2" w:themeShade="BF"/>
           <w:sz w:val="24"/>
           <w:szCs w:val="32"/>
         </w:rPr>
-        <w:t>Act :</w:t>
-      </w:r>
-      <w:proofErr w:type="gramEnd"/>
-      <w:r>
-        <w:rPr>
-          <w:rFonts w:asciiTheme="majorHAnsi" w:eastAsiaTheme="majorEastAsia" w:hAnsiTheme="majorHAnsi" w:cstheme="majorBidi"/>
-          <w:color w:val="11B1EA" w:themeColor="accent2" w:themeShade="BF"/>
-          <w:sz w:val="24"/>
-          <w:szCs w:val="32"/>
-        </w:rPr>
-        <w:t xml:space="preserve"> Call method </w:t>
-      </w:r>
-    </w:p>
-    <w:p>
-      <w:pPr>
-        <w:rPr>
-          <w:rFonts w:asciiTheme="majorHAnsi" w:eastAsiaTheme="majorEastAsia" w:hAnsiTheme="majorHAnsi" w:cstheme="majorBidi"/>
-          <w:color w:val="11B1EA" w:themeColor="accent2" w:themeShade="BF"/>
-          <w:sz w:val="24"/>
-          <w:szCs w:val="32"/>
-        </w:rPr>
-      </w:pPr>
-      <w:proofErr w:type="gramStart"/>
-      <w:r>
-        <w:rPr>
-          <w:rFonts w:asciiTheme="majorHAnsi" w:eastAsiaTheme="majorEastAsia" w:hAnsiTheme="majorHAnsi" w:cstheme="majorBidi"/>
-          <w:color w:val="11B1EA" w:themeColor="accent2" w:themeShade="BF"/>
-          <w:sz w:val="24"/>
-          <w:szCs w:val="32"/>
-        </w:rPr>
-        <w:t>Assert :</w:t>
-      </w:r>
-      <w:proofErr w:type="gramEnd"/>
-      <w:r>
-        <w:rPr>
-          <w:rFonts w:asciiTheme="majorHAnsi" w:eastAsiaTheme="majorEastAsia" w:hAnsiTheme="majorHAnsi" w:cstheme="majorBidi"/>
-          <w:color w:val="11B1EA" w:themeColor="accent2" w:themeShade="BF"/>
-          <w:sz w:val="24"/>
-          <w:szCs w:val="32"/>
-        </w:rPr>
-        <w:t xml:space="preserve"> Query object in some way</w:t>
-      </w:r>
-    </w:p>
-    <w:p>
-      <w:pPr>
-        <w:rPr>
-          <w:rFonts w:asciiTheme="majorHAnsi" w:eastAsiaTheme="majorEastAsia" w:hAnsiTheme="majorHAnsi" w:cstheme="majorBidi"/>
-          <w:color w:val="11B1EA" w:themeColor="accent2" w:themeShade="BF"/>
-          <w:sz w:val="24"/>
-          <w:szCs w:val="32"/>
-        </w:rPr>
-      </w:pPr>
-    </w:p>
-    <w:p>
-      <w:pPr>
-        <w:rPr>
-          <w:rFonts w:asciiTheme="majorHAnsi" w:eastAsiaTheme="majorEastAsia" w:hAnsiTheme="majorHAnsi" w:cstheme="majorBidi"/>
-          <w:color w:val="11B1EA" w:themeColor="accent2" w:themeShade="BF"/>
-          <w:sz w:val="24"/>
-          <w:szCs w:val="32"/>
-        </w:rPr>
-      </w:pPr>
-      <w:r>
-        <w:rPr>
-          <w:rFonts w:asciiTheme="majorHAnsi" w:eastAsiaTheme="majorEastAsia" w:hAnsiTheme="majorHAnsi" w:cstheme="majorBidi"/>
-          <w:color w:val="11B1EA" w:themeColor="accent2" w:themeShade="BF"/>
-          <w:sz w:val="24"/>
-          <w:szCs w:val="32"/>
-        </w:rPr>
-        <w:lastRenderedPageBreak/>
-        <w:t>Interaction Test</w:t>
-      </w:r>
-    </w:p>
-    <w:p>
-      <w:pPr>
-        <w:rPr>
-          <w:rFonts w:asciiTheme="majorHAnsi" w:eastAsiaTheme="majorEastAsia" w:hAnsiTheme="majorHAnsi" w:cstheme="majorBidi"/>
-          <w:color w:val="11B1EA" w:themeColor="accent2" w:themeShade="BF"/>
-          <w:sz w:val="24"/>
-          <w:szCs w:val="32"/>
-        </w:rPr>
       </w:pPr>
     </w:p>
     <w:p>
@@ -11557,6 +11559,7 @@
         <w:rPr>
           <w:sz w:val="28"/>
         </w:rPr>
+        <w:lastRenderedPageBreak/>
         <w:t>The Strengths of TDD</w:t>
       </w:r>
       <w:bookmarkEnd w:id="49"/>
@@ -11903,13 +11906,8 @@
         <w:t xml:space="preserve">The </w:t>
       </w:r>
       <w:r>
-        <w:t xml:space="preserve">Extreme </w:t>
-      </w:r>
-      <w:proofErr w:type="gramStart"/>
-      <w:r>
-        <w:t>Programming(</w:t>
-      </w:r>
-      <w:proofErr w:type="gramEnd"/>
+        <w:t>Extreme Programming(</w:t>
+      </w:r>
       <w:r>
         <w:t>XP</w:t>
       </w:r>
@@ -11921,22 +11919,12 @@
       </w:r>
     </w:p>
     <w:p>
-      <w:proofErr w:type="spellStart"/>
-      <w:r>
-        <w:t>Productionizing</w:t>
-      </w:r>
-      <w:proofErr w:type="spellEnd"/>
-      <w:r>
-        <w:t xml:space="preserve"> </w:t>
-      </w:r>
-      <w:proofErr w:type="gramStart"/>
-      <w:r>
-        <w:t xml:space="preserve">phase </w:t>
+      <w:r>
+        <w:t xml:space="preserve">Productionizing phase </w:t>
       </w:r>
       <w:r>
         <w:t>,</w:t>
       </w:r>
-      <w:proofErr w:type="gramEnd"/>
       <w:r>
         <w:t xml:space="preserve"> Maintenance Phase</w:t>
       </w:r>
@@ -12005,19 +11993,19 @@
     </w:p>
     <w:p>
       <w:r>
+        <w:t>Notice that</w:t>
+      </w:r>
+      <w:r>
+        <w:t xml:space="preserve"> technology that they use will be tested and the architecture possibilities for the system are explored by building a prototype of the system. </w:t>
+      </w:r>
+    </w:p>
+    <w:p/>
+    <w:p>
+      <w:pPr>
+        <w:pStyle w:val="4"/>
+      </w:pPr>
+      <w:r>
         <w:lastRenderedPageBreak/>
-        <w:t>Notice that</w:t>
-      </w:r>
-      <w:r>
-        <w:t xml:space="preserve"> technology that they use will be tested and the architecture possibilities for the system are explored by building a prototype of the system. </w:t>
-      </w:r>
-    </w:p>
-    <w:p/>
-    <w:p>
-      <w:pPr>
-        <w:pStyle w:val="4"/>
-      </w:pPr>
-      <w:r>
         <w:t xml:space="preserve">Planning Phase </w:t>
       </w:r>
     </w:p>
@@ -12200,13 +12188,8 @@
       <w:pPr>
         <w:pStyle w:val="4"/>
       </w:pPr>
-      <w:proofErr w:type="spellStart"/>
-      <w:r>
-        <w:t>Productionizing</w:t>
-      </w:r>
-      <w:proofErr w:type="spellEnd"/>
-      <w:r>
-        <w:t xml:space="preserve"> phase </w:t>
+      <w:r>
+        <w:t xml:space="preserve">Productionizing phase </w:t>
       </w:r>
     </w:p>
     <w:p>
@@ -12314,28 +12297,77 @@
         <w:rPr>
           <w:color w:val="000000" w:themeColor="text1"/>
         </w:rPr>
-        <w:t xml:space="preserve">during, </w:t>
-      </w:r>
-      <w:proofErr w:type="spellStart"/>
+        <w:t>during, eg</w:t>
+      </w:r>
       <w:r>
         <w:rPr>
           <w:color w:val="000000" w:themeColor="text1"/>
         </w:rPr>
-        <w:t>eg</w:t>
-      </w:r>
-      <w:proofErr w:type="spellEnd"/>
-      <w:r>
+        <w:t xml:space="preserve"> the maintenance phase.</w:t>
+      </w:r>
+    </w:p>
+    <w:p>
+      <w:pPr>
         <w:rPr>
           <w:color w:val="000000" w:themeColor="text1"/>
         </w:rPr>
-        <w:t xml:space="preserve"> the maintenance phase.</w:t>
-      </w:r>
-    </w:p>
-    <w:p>
-      <w:pPr>
+      </w:pPr>
+    </w:p>
+    <w:p>
+      <w:pPr>
+        <w:pStyle w:val="4"/>
+      </w:pPr>
+      <w:r>
+        <w:t xml:space="preserve">Maintenance phase </w:t>
+      </w:r>
+    </w:p>
+    <w:p>
+      <w:r>
+        <w:rPr>
+          <w:b/>
+        </w:rPr>
+        <w:t>Goal of this phase:</w:t>
+      </w:r>
+      <w:r>
+        <w:t xml:space="preserve"> </w:t>
+      </w:r>
+      <w:r>
         <w:rPr>
           <w:color w:val="000000" w:themeColor="text1"/>
         </w:rPr>
+        <w:t>keep the system in the production running while also producing new iterations.</w:t>
+      </w:r>
+    </w:p>
+    <w:p>
+      <w:pPr>
+        <w:rPr>
+          <w:color w:val="000000" w:themeColor="text1"/>
+        </w:rPr>
+      </w:pPr>
+      <w:r>
+        <w:rPr>
+          <w:color w:val="000000" w:themeColor="text1"/>
+        </w:rPr>
+        <w:t xml:space="preserve">In order to do </w:t>
+      </w:r>
+      <w:r>
+        <w:rPr>
+          <w:color w:val="000000" w:themeColor="text1"/>
+        </w:rPr>
+        <w:t>this,</w:t>
+      </w:r>
+      <w:r>
+        <w:rPr>
+          <w:color w:val="000000" w:themeColor="text1"/>
+        </w:rPr>
+        <w:t xml:space="preserve"> it requires an effort also for customer support tasks. Thus, the development speed may slow down after the system is in production. This phase may also require incorporating new people into the team and changing the team structure.</w:t>
+      </w:r>
+    </w:p>
+    <w:p>
+      <w:pPr>
+        <w:rPr>
+          <w:color w:val="000000" w:themeColor="text1"/>
+        </w:rPr>
       </w:pPr>
     </w:p>
     <w:p>
@@ -12343,94 +12375,36 @@
         <w:pStyle w:val="4"/>
       </w:pPr>
       <w:r>
-        <w:t xml:space="preserve">Maintenance phase </w:t>
-      </w:r>
-    </w:p>
-    <w:p>
-      <w:r>
-        <w:rPr>
-          <w:b/>
-        </w:rPr>
-        <w:t>Goal of this phase:</w:t>
+        <w:t xml:space="preserve">Death phase </w:t>
+      </w:r>
+    </w:p>
+    <w:p>
+      <w:r>
+        <w:t xml:space="preserve">Goal of this </w:t>
+      </w:r>
+      <w:r>
+        <w:t>phase:</w:t>
       </w:r>
       <w:r>
         <w:t xml:space="preserve"> </w:t>
       </w:r>
       <w:r>
+        <w:t>S</w:t>
+      </w:r>
+      <w:r>
+        <w:t>top giving updates and new features in the software</w:t>
+      </w:r>
+    </w:p>
+    <w:p>
+      <w:pPr>
         <w:rPr>
           <w:color w:val="000000" w:themeColor="text1"/>
         </w:rPr>
-        <w:t>keep the system in the production running while also producing new iterations.</w:t>
-      </w:r>
-    </w:p>
-    <w:p>
-      <w:pPr>
+      </w:pPr>
+      <w:r>
         <w:rPr>
           <w:color w:val="000000" w:themeColor="text1"/>
         </w:rPr>
-      </w:pPr>
-      <w:r>
-        <w:rPr>
-          <w:color w:val="000000" w:themeColor="text1"/>
-        </w:rPr>
-        <w:t xml:space="preserve">In order to do </w:t>
-      </w:r>
-      <w:r>
-        <w:rPr>
-          <w:color w:val="000000" w:themeColor="text1"/>
-        </w:rPr>
-        <w:t>this,</w:t>
-      </w:r>
-      <w:r>
-        <w:rPr>
-          <w:color w:val="000000" w:themeColor="text1"/>
-        </w:rPr>
-        <w:t xml:space="preserve"> it requires an effort also for customer support tasks. Thus, the development speed may slow down after the system is in production. This phase may also require incorporating new people into the team and changing the team structure.</w:t>
-      </w:r>
-    </w:p>
-    <w:p>
-      <w:pPr>
-        <w:rPr>
-          <w:color w:val="000000" w:themeColor="text1"/>
-        </w:rPr>
-      </w:pPr>
-    </w:p>
-    <w:p>
-      <w:pPr>
-        <w:pStyle w:val="4"/>
-      </w:pPr>
-      <w:r>
-        <w:t xml:space="preserve">Death phase </w:t>
-      </w:r>
-    </w:p>
-    <w:p>
-      <w:r>
-        <w:t xml:space="preserve">Goal of this </w:t>
-      </w:r>
-      <w:r>
-        <w:t>phase:</w:t>
-      </w:r>
-      <w:r>
-        <w:t xml:space="preserve"> </w:t>
-      </w:r>
-      <w:r>
-        <w:t>S</w:t>
-      </w:r>
-      <w:r>
-        <w:t>top giving updates and new features in the software</w:t>
-      </w:r>
-    </w:p>
-    <w:p>
-      <w:pPr>
-        <w:rPr>
-          <w:color w:val="000000" w:themeColor="text1"/>
-        </w:rPr>
-      </w:pPr>
-      <w:r>
-        <w:rPr>
-          <w:color w:val="000000" w:themeColor="text1"/>
-        </w:rPr>
-        <w:lastRenderedPageBreak/>
         <w:t>This phase</w:t>
       </w:r>
       <w:r>
@@ -12459,6 +12433,7 @@
         <w:rPr>
           <w:sz w:val="24"/>
         </w:rPr>
+        <w:lastRenderedPageBreak/>
         <w:t>Extreme Programming Activities</w:t>
       </w:r>
       <w:bookmarkEnd w:id="77"/>
@@ -12474,7 +12449,25 @@
     </w:p>
     <w:p>
       <w:r>
-        <w:t xml:space="preserve">This in the most important phase in Extreme Programming life cycle. XP programming gives priority to actual coding over all other such as documentation to ensure that the customer receives something substantial in value at the end of the day. </w:t>
+        <w:t>This in the most important phase in Extreme Programming life cycle. XP programming</w:t>
+      </w:r>
+      <w:r>
+        <w:t xml:space="preserve"> focus on actual</w:t>
+      </w:r>
+      <w:r>
+        <w:t xml:space="preserve"> coding </w:t>
+      </w:r>
+      <w:r>
+        <w:t>than anything else</w:t>
+      </w:r>
+      <w:r>
+        <w:t xml:space="preserve"> such as </w:t>
+      </w:r>
+      <w:r>
+        <w:t>documentation, so that it can</w:t>
+      </w:r>
+      <w:r>
+        <w:t xml:space="preserve"> ensure that the customer receives something substantial in value at the end of the day. </w:t>
       </w:r>
     </w:p>
     <w:p>
@@ -12487,15 +12480,7 @@
     </w:p>
     <w:p>
       <w:r>
-        <w:t xml:space="preserve">Developing the code based on agreed metaphors and </w:t>
-      </w:r>
-      <w:proofErr w:type="gramStart"/>
-      <w:r>
-        <w:t>standards ,</w:t>
-      </w:r>
-      <w:proofErr w:type="gramEnd"/>
-      <w:r>
-        <w:t xml:space="preserve"> and adopting a policy of collective code ownerships. Pair programming </w:t>
+        <w:t xml:space="preserve">Developing the code based on agreed metaphors and standards , and adopting a policy of collective code ownerships. Pair programming </w:t>
       </w:r>
       <w:r>
         <w:t>which means</w:t>
@@ -12507,15 +12492,7 @@
         <w:t>ngle machine, aimed at producing higher quality code at the same or lest cost.</w:t>
       </w:r>
       <w:r>
-        <w:t xml:space="preserve"> Strict adherence to 40-hour workweeks with no overtime. This ensures the developers work in the peak of their mental and physical faculties. Frequent integration of the code to the dedicated repository, with only one pair </w:t>
-      </w:r>
-      <w:proofErr w:type="spellStart"/>
-      <w:r>
-        <w:t>intergraing</w:t>
-      </w:r>
-      <w:proofErr w:type="spellEnd"/>
-      <w:r>
-        <w:t xml:space="preserve"> at a time to prevent conflicts, and optimization at the end.</w:t>
+        <w:t xml:space="preserve"> Strict adherence to 40-hour workweeks with no overtime. This ensures the developers work in the peak of their mental and physical faculties. Frequent integration of the code to the dedicated repository, with only one pair intergraing at a time to prevent conflicts, and optimization at the end.</w:t>
       </w:r>
       <w:r>
         <w:t xml:space="preserve"> </w:t>
@@ -12531,15 +12508,7 @@
     </w:p>
     <w:p>
       <w:r>
-        <w:t xml:space="preserve">This actives integrates testing with the development phase rather than at the end of the development phase. All codes have unit tests to eliminate bugs, and the code passes all such unit tests before release. Another key test is customer acceptance test, based on the customer specifications. Acceptance test run at the completion of the </w:t>
-      </w:r>
-      <w:proofErr w:type="gramStart"/>
-      <w:r>
-        <w:t>coding ,</w:t>
-      </w:r>
-      <w:proofErr w:type="gramEnd"/>
-      <w:r>
-        <w:t xml:space="preserve"> and the developers provide the customer with the result of the acceptance tests along with demonstrations.</w:t>
+        <w:t>This actives integrates testing with the development phase rather than at the end of the development phase. All codes have unit tests to eliminate bugs, and the code passes all such unit tests before release. Another key test is customer acceptance test, based on the customer specifications. Acceptance test run at the completion of the coding , and the developers provide the customer with the result of the acceptance tests along with demonstrations.</w:t>
       </w:r>
     </w:p>
     <w:p>
@@ -12552,15 +12521,7 @@
     </w:p>
     <w:p>
       <w:r>
-        <w:t xml:space="preserve">The basis of extreme programming is a continuous mechanism of customer involvement through feedback during the development phase. Apart from the customer the development also </w:t>
-      </w:r>
-      <w:proofErr w:type="spellStart"/>
-      <w:r>
-        <w:t>recives</w:t>
-      </w:r>
-      <w:proofErr w:type="spellEnd"/>
-      <w:r>
-        <w:t xml:space="preserve"> feedback from the project manager. The basis of feedback is the customer acceptance tests. Each feedback of the customer that specifies revised requirement becomes the basis of a new design, and the process of the customer that specifies revised requirement becomes the basis of a new design, and the process of design-coding-tests-listening repeats itself. If the customer remains satisfied with the test result the integration ends there, and the design for the new iteration starts, which again follows the design-coding-testing-listening cycle.</w:t>
+        <w:t>The basis of extreme programming is a continuous mechanism of customer involvement through feedback during the development phase. Apart from the customer the development also recives feedback from the project manager. The basis of feedback is the customer acceptance tests. Each feedback of the customer that specifies revised requirement becomes the basis of a new design, and the process of the customer that specifies revised requirement becomes the basis of a new design, and the process of design-coding-tests-listening repeats itself. If the customer remains satisfied with the test result the integration ends there, and the design for the new iteration starts, which again follows the design-coding-testing-listening cycle.</w:t>
       </w:r>
     </w:p>
     <w:p>
@@ -12579,7 +12540,19 @@
         <w:t xml:space="preserve">designing. </w:t>
       </w:r>
       <w:r>
-        <w:t xml:space="preserve">The guiding principles of this stage are: Thrust on simplicity by expressing a thing only once and not adding functionality in anticipation. Using systems metaphor or standards on names, class names and methods, and agreeing on uniform styles and formats to ensure compatibility among the work of different team </w:t>
+        <w:t xml:space="preserve">The guiding principles of </w:t>
+      </w:r>
+      <w:r>
+        <w:t>XP</w:t>
+      </w:r>
+      <w:r>
+        <w:t xml:space="preserve"> stage</w:t>
+      </w:r>
+      <w:r>
+        <w:t>s</w:t>
+      </w:r>
+      <w:r>
+        <w:t xml:space="preserve"> are: Thrust on simplicity by expressing a thing only once and not adding functionality in anticipation. Using systems metaphor or standards on names, class names and methods, and agreeing on uniform styles and formats to ensure compatibility among the work of different team </w:t>
       </w:r>
       <w:r>
         <w:t>members</w:t>
@@ -12677,7 +12650,6 @@
         </w:numPr>
       </w:pPr>
       <w:r>
-        <w:lastRenderedPageBreak/>
         <w:t>Stress on good communication between all stakeholders—customers , team members and project managers</w:t>
       </w:r>
     </w:p>
@@ -12707,6 +12679,7 @@
     </w:p>
     <w:p>
       <w:r>
+        <w:lastRenderedPageBreak/>
         <w:t xml:space="preserve">Simplicity </w:t>
       </w:r>
     </w:p>
@@ -13007,19 +12980,11 @@
       </w:pPr>
       <w:bookmarkStart w:id="95" w:name="_Toc428008506"/>
       <w:bookmarkStart w:id="96" w:name="_Toc428008555"/>
-      <w:proofErr w:type="spellStart"/>
       <w:r>
         <w:rPr>
           <w:sz w:val="24"/>
         </w:rPr>
-        <w:t>Organisational</w:t>
-      </w:r>
-      <w:proofErr w:type="spellEnd"/>
-      <w:r>
-        <w:rPr>
-          <w:sz w:val="24"/>
-        </w:rPr>
-        <w:t xml:space="preserve"> Size</w:t>
+        <w:t>Organisational Size</w:t>
       </w:r>
       <w:bookmarkEnd w:id="95"/>
       <w:bookmarkEnd w:id="96"/>
@@ -13033,19 +12998,11 @@
       </w:pPr>
       <w:bookmarkStart w:id="97" w:name="_Toc428008507"/>
       <w:bookmarkStart w:id="98" w:name="_Toc428008556"/>
-      <w:proofErr w:type="spellStart"/>
       <w:r>
         <w:rPr>
           <w:sz w:val="24"/>
         </w:rPr>
-        <w:t>Organisational</w:t>
-      </w:r>
-      <w:proofErr w:type="spellEnd"/>
-      <w:r>
-        <w:rPr>
-          <w:sz w:val="24"/>
-        </w:rPr>
-        <w:t xml:space="preserve"> Readiness</w:t>
+        <w:t>Organisational Readiness</w:t>
       </w:r>
       <w:bookmarkEnd w:id="97"/>
       <w:bookmarkEnd w:id="98"/>
@@ -13080,6 +13037,11 @@
         <w:t xml:space="preserve">RATM </w:t>
       </w:r>
     </w:p>
+    <w:p>
+      <w:r>
+        <w:t>CyberSpeed</w:t>
+      </w:r>
+    </w:p>
     <w:p/>
     <w:p>
       <w:pPr>
@@ -13103,10 +13065,35 @@
         <w:pStyle w:val="2"/>
       </w:pPr>
       <w:r>
-        <w:t>KITMAN SCRUM’S</w:t>
+        <w:t xml:space="preserve">Scrum is the fexaible which make the time and burget hard to manage, waterfall is based on the condition that requirement must be well defined, but in game industry it is nearly not possible to do. My system is highly focus on time management. In my system I will make sure only the first time the burget and time will be out of scope but the other projects will stick to the time and burget. </w:t>
+      </w:r>
+      <w:r>
+        <w:t xml:space="preserve">And this require high energy people </w:t>
+      </w:r>
+    </w:p>
+    <w:p>
+      <w:pPr>
+        <w:pStyle w:val="2"/>
+      </w:pPr>
+      <w:r>
+        <w:t xml:space="preserve">KITMAN </w:t>
+      </w:r>
+      <w:r>
+        <w:t xml:space="preserve">GAME </w:t>
+      </w:r>
+      <w:r>
+        <w:t>SCRUM’S</w:t>
       </w:r>
     </w:p>
     <w:p/>
+    <w:p/>
+    <w:p>
+      <w:r>
+        <w:t>For example: the game is get a job in game industry.</w:t>
+      </w:r>
+    </w:p>
+    <w:p/>
+    <w:p/>
     <w:p>
       <w:pPr>
         <w:pStyle w:val="3"/>
@@ -13130,8 +13117,69 @@
         <w:t xml:space="preserve"> Phase</w:t>
       </w:r>
     </w:p>
+    <w:p>
+      <w:r>
+        <w:t xml:space="preserve">Decide the company/company that you wanted to go in? </w:t>
+      </w:r>
+    </w:p>
+    <w:p>
+      <w:r>
+        <w:t>What platform it is will the company/customer use?</w:t>
+      </w:r>
+    </w:p>
+    <w:p>
+      <w:r>
+        <w:t xml:space="preserve">What are the similar </w:t>
+      </w:r>
+      <w:r>
+        <w:t>software’s?</w:t>
+      </w:r>
+      <w:r>
+        <w:t xml:space="preserve"> </w:t>
+      </w:r>
+    </w:p>
+    <w:p>
+      <w:r>
+        <w:t xml:space="preserve">How did they decide that GUI, how do they do that </w:t>
+      </w:r>
+    </w:p>
+    <w:p>
+      <w:r>
+        <w:t>Is</w:t>
+      </w:r>
+      <w:r>
+        <w:t xml:space="preserve"> there any resouses show how they did </w:t>
+      </w:r>
+      <w:r>
+        <w:t>it.</w:t>
+      </w:r>
+    </w:p>
     <w:p/>
     <w:p>
+      <w:r>
+        <w:t>Also they plan what can do in two week and finish prototype</w:t>
+      </w:r>
+      <w:r>
+        <w:t xml:space="preserve"> not 1 month. These include the model texture and ……</w:t>
+      </w:r>
+    </w:p>
+    <w:p>
+      <w:r>
+        <w:t xml:space="preserve">Take all the control </w:t>
+      </w:r>
+      <w:r>
+        <w:t>at the first time. Since you don’t know that person really well.</w:t>
+      </w:r>
+    </w:p>
+    <w:p>
+      <w:r>
+        <w:t xml:space="preserve"> </w:t>
+      </w:r>
+      <w:r>
+        <w:t xml:space="preserve">Stand out </w:t>
+      </w:r>
+    </w:p>
+    <w:p>
       <w:pPr>
         <w:pStyle w:val="5"/>
       </w:pPr>
@@ -13139,14 +13187,59 @@
         <w:t>Concept Development</w:t>
       </w:r>
     </w:p>
+    <w:p/>
     <w:p>
       <w:pPr>
         <w:pStyle w:val="5"/>
       </w:pPr>
       <w:r>
+        <w:lastRenderedPageBreak/>
         <w:t>Planning Documents</w:t>
       </w:r>
     </w:p>
+    <w:p>
+      <w:r>
+        <w:t xml:space="preserve">There are some basic documentations that they are required to finish before the game start, it is important to have it is because it make sure everyone the same track </w:t>
+      </w:r>
+    </w:p>
+    <w:p>
+      <w:r>
+        <w:t xml:space="preserve">No one allows to do anything on the </w:t>
+      </w:r>
+      <w:r>
+        <w:t>milestone,</w:t>
+      </w:r>
+      <w:r>
+        <w:t xml:space="preserve"> that they will do revision of everything.</w:t>
+      </w:r>
+    </w:p>
+    <w:p>
+      <w:r>
+        <w:t xml:space="preserve">Decide the goal of your game: </w:t>
+      </w:r>
+    </w:p>
+    <w:p/>
+    <w:p>
+      <w:r>
+        <w:t xml:space="preserve">List all the task for the first sprint including the estimate time. </w:t>
+      </w:r>
+      <w:r>
+        <w:t xml:space="preserve">So if need more time to do that task it will not allow, and you would need to </w:t>
+      </w:r>
+      <w:r>
+        <w:t>explain</w:t>
+      </w:r>
+      <w:r>
+        <w:t xml:space="preserve"> why </w:t>
+      </w:r>
+      <w:r>
+        <w:t>you can’t</w:t>
+      </w:r>
+      <w:r>
+        <w:t xml:space="preserve"> do it in time </w:t>
+      </w:r>
+    </w:p>
+    <w:p/>
     <w:p>
       <w:pPr>
         <w:pStyle w:val="5"/>
@@ -13173,6 +13266,68 @@
     </w:p>
     <w:p/>
     <w:p>
+      <w:r>
+        <w:t xml:space="preserve">While development each task must include a time , and the time must be finish in time, if they cannot finish in time, question will be ask to make sure </w:t>
+      </w:r>
+    </w:p>
+    <w:p>
+      <w:r>
+        <w:t>The able to find out why there are some types of question would need to ask</w:t>
+      </w:r>
+      <w:r>
+        <w:t xml:space="preserve"> to next time will not happen again</w:t>
+      </w:r>
+    </w:p>
+    <w:p>
+      <w:r>
+        <w:t xml:space="preserve">Designer </w:t>
+      </w:r>
+    </w:p>
+    <w:p/>
+    <w:p>
+      <w:r>
+        <w:t xml:space="preserve">Artist </w:t>
+      </w:r>
+    </w:p>
+    <w:p/>
+    <w:p>
+      <w:r>
+        <w:t xml:space="preserve">Programmer </w:t>
+      </w:r>
+    </w:p>
+    <w:p/>
+    <w:p>
+      <w:r>
+        <w:t xml:space="preserve">Is the requirements not clear in your head? </w:t>
+      </w:r>
+    </w:p>
+    <w:p>
+      <w:r>
+        <w:t xml:space="preserve">Follow a story when starting from </w:t>
+      </w:r>
+    </w:p>
+    <w:p>
+      <w:r>
+        <w:t xml:space="preserve">When press “W” ??? will happen </w:t>
+      </w:r>
+    </w:p>
+    <w:p>
+      <w:r>
+        <w:t>And then if crash into the car ??? will happen</w:t>
+      </w:r>
+    </w:p>
+    <w:p>
+      <w:r>
+        <w:t xml:space="preserve">And then if the car position is more than ??? create a road </w:t>
+      </w:r>
+    </w:p>
+    <w:p>
+      <w:r>
+        <w:t xml:space="preserve">When press “D” and hit into car other car ??? will happen </w:t>
+      </w:r>
+    </w:p>
+    <w:p/>
+    <w:p>
       <w:pPr>
         <w:pStyle w:val="4"/>
       </w:pPr>
@@ -13196,6 +13351,7 @@
         <w:pStyle w:val="2"/>
       </w:pPr>
       <w:r>
+        <w:lastRenderedPageBreak/>
         <w:t>Conclusions</w:t>
       </w:r>
     </w:p>
@@ -13308,7 +13464,7 @@
         <w:b/>
         <w:noProof/>
       </w:rPr>
-      <w:t>23</w:t>
+      <w:t>24</w:t>
     </w:r>
     <w:r>
       <w:rPr>
@@ -13342,7 +13498,7 @@
         <w:b/>
         <w:noProof/>
       </w:rPr>
-      <w:t>24</w:t>
+      <w:t>27</w:t>
     </w:r>
     <w:r>
       <w:rPr>
@@ -13394,23 +13550,7 @@
       <w:pStyle w:val="a7"/>
     </w:pPr>
     <w:r>
-      <w:t xml:space="preserve">Student: </w:t>
-    </w:r>
-    <w:proofErr w:type="spellStart"/>
-    <w:r>
-      <w:t>xxxx</w:t>
-    </w:r>
-    <w:proofErr w:type="spellEnd"/>
-    <w:r>
-      <w:t xml:space="preserve"> </w:t>
-    </w:r>
-    <w:proofErr w:type="spellStart"/>
-    <w:r>
-      <w:t>yyyyy</w:t>
-    </w:r>
-    <w:proofErr w:type="spellEnd"/>
-    <w:r>
-      <w:t xml:space="preserve"> CIT9999</w:t>
+      <w:t>Student: xxxx yyyyy CIT9999</w:t>
     </w:r>
     <w:r>
       <w:tab/>
@@ -13684,9 +13824,9 @@
     </w:lvl>
   </w:abstractNum>
   <w:abstractNum w:abstractNumId="2">
-    <w:nsid w:val="3B6F3FE7"/>
+    <w:nsid w:val="27CF6275"/>
     <w:multiLevelType w:val="hybridMultilevel"/>
-    <w:tmpl w:val="5E58CF0E"/>
+    <w:tmpl w:val="C38C5BF8"/>
     <w:lvl w:ilvl="0" w:tplc="04090001">
       <w:start w:val="1"/>
       <w:numFmt w:val="bullet"/>
@@ -13797,9 +13937,9 @@
     </w:lvl>
   </w:abstractNum>
   <w:abstractNum w:abstractNumId="3">
-    <w:nsid w:val="451E46DC"/>
+    <w:nsid w:val="3B6F3FE7"/>
     <w:multiLevelType w:val="hybridMultilevel"/>
-    <w:tmpl w:val="4F165316"/>
+    <w:tmpl w:val="5E58CF0E"/>
     <w:lvl w:ilvl="0" w:tplc="04090001">
       <w:start w:val="1"/>
       <w:numFmt w:val="bullet"/>
@@ -13910,9 +14050,9 @@
     </w:lvl>
   </w:abstractNum>
   <w:abstractNum w:abstractNumId="4">
-    <w:nsid w:val="4C2D2E3F"/>
+    <w:nsid w:val="451E46DC"/>
     <w:multiLevelType w:val="hybridMultilevel"/>
-    <w:tmpl w:val="C65650D4"/>
+    <w:tmpl w:val="4F165316"/>
     <w:lvl w:ilvl="0" w:tplc="04090001">
       <w:start w:val="1"/>
       <w:numFmt w:val="bullet"/>
@@ -14023,6 +14163,119 @@
     </w:lvl>
   </w:abstractNum>
   <w:abstractNum w:abstractNumId="5">
+    <w:nsid w:val="4C2D2E3F"/>
+    <w:multiLevelType w:val="hybridMultilevel"/>
+    <w:tmpl w:val="C65650D4"/>
+    <w:lvl w:ilvl="0" w:tplc="04090001">
+      <w:start w:val="1"/>
+      <w:numFmt w:val="bullet"/>
+      <w:lvlText w:val=""/>
+      <w:lvlJc w:val="left"/>
+      <w:pPr>
+        <w:ind w:left="720" w:hanging="360"/>
+      </w:pPr>
+      <w:rPr>
+        <w:rFonts w:ascii="Symbol" w:hAnsi="Symbol" w:hint="default"/>
+      </w:rPr>
+    </w:lvl>
+    <w:lvl w:ilvl="1" w:tplc="04090003" w:tentative="1">
+      <w:start w:val="1"/>
+      <w:numFmt w:val="bullet"/>
+      <w:lvlText w:val="o"/>
+      <w:lvlJc w:val="left"/>
+      <w:pPr>
+        <w:ind w:left="1440" w:hanging="360"/>
+      </w:pPr>
+      <w:rPr>
+        <w:rFonts w:ascii="Courier New" w:hAnsi="Courier New" w:cs="Courier New" w:hint="default"/>
+      </w:rPr>
+    </w:lvl>
+    <w:lvl w:ilvl="2" w:tplc="04090005" w:tentative="1">
+      <w:start w:val="1"/>
+      <w:numFmt w:val="bullet"/>
+      <w:lvlText w:val=""/>
+      <w:lvlJc w:val="left"/>
+      <w:pPr>
+        <w:ind w:left="2160" w:hanging="360"/>
+      </w:pPr>
+      <w:rPr>
+        <w:rFonts w:ascii="Wingdings" w:hAnsi="Wingdings" w:hint="default"/>
+      </w:rPr>
+    </w:lvl>
+    <w:lvl w:ilvl="3" w:tplc="04090001" w:tentative="1">
+      <w:start w:val="1"/>
+      <w:numFmt w:val="bullet"/>
+      <w:lvlText w:val=""/>
+      <w:lvlJc w:val="left"/>
+      <w:pPr>
+        <w:ind w:left="2880" w:hanging="360"/>
+      </w:pPr>
+      <w:rPr>
+        <w:rFonts w:ascii="Symbol" w:hAnsi="Symbol" w:hint="default"/>
+      </w:rPr>
+    </w:lvl>
+    <w:lvl w:ilvl="4" w:tplc="04090003" w:tentative="1">
+      <w:start w:val="1"/>
+      <w:numFmt w:val="bullet"/>
+      <w:lvlText w:val="o"/>
+      <w:lvlJc w:val="left"/>
+      <w:pPr>
+        <w:ind w:left="3600" w:hanging="360"/>
+      </w:pPr>
+      <w:rPr>
+        <w:rFonts w:ascii="Courier New" w:hAnsi="Courier New" w:cs="Courier New" w:hint="default"/>
+      </w:rPr>
+    </w:lvl>
+    <w:lvl w:ilvl="5" w:tplc="04090005" w:tentative="1">
+      <w:start w:val="1"/>
+      <w:numFmt w:val="bullet"/>
+      <w:lvlText w:val=""/>
+      <w:lvlJc w:val="left"/>
+      <w:pPr>
+        <w:ind w:left="4320" w:hanging="360"/>
+      </w:pPr>
+      <w:rPr>
+        <w:rFonts w:ascii="Wingdings" w:hAnsi="Wingdings" w:hint="default"/>
+      </w:rPr>
+    </w:lvl>
+    <w:lvl w:ilvl="6" w:tplc="04090001" w:tentative="1">
+      <w:start w:val="1"/>
+      <w:numFmt w:val="bullet"/>
+      <w:lvlText w:val=""/>
+      <w:lvlJc w:val="left"/>
+      <w:pPr>
+        <w:ind w:left="5040" w:hanging="360"/>
+      </w:pPr>
+      <w:rPr>
+        <w:rFonts w:ascii="Symbol" w:hAnsi="Symbol" w:hint="default"/>
+      </w:rPr>
+    </w:lvl>
+    <w:lvl w:ilvl="7" w:tplc="04090003" w:tentative="1">
+      <w:start w:val="1"/>
+      <w:numFmt w:val="bullet"/>
+      <w:lvlText w:val="o"/>
+      <w:lvlJc w:val="left"/>
+      <w:pPr>
+        <w:ind w:left="5760" w:hanging="360"/>
+      </w:pPr>
+      <w:rPr>
+        <w:rFonts w:ascii="Courier New" w:hAnsi="Courier New" w:cs="Courier New" w:hint="default"/>
+      </w:rPr>
+    </w:lvl>
+    <w:lvl w:ilvl="8" w:tplc="04090005" w:tentative="1">
+      <w:start w:val="1"/>
+      <w:numFmt w:val="bullet"/>
+      <w:lvlText w:val=""/>
+      <w:lvlJc w:val="left"/>
+      <w:pPr>
+        <w:ind w:left="6480" w:hanging="360"/>
+      </w:pPr>
+      <w:rPr>
+        <w:rFonts w:ascii="Wingdings" w:hAnsi="Wingdings" w:hint="default"/>
+      </w:rPr>
+    </w:lvl>
+  </w:abstractNum>
+  <w:abstractNum w:abstractNumId="6">
     <w:nsid w:val="5216510B"/>
     <w:multiLevelType w:val="multilevel"/>
     <w:tmpl w:val="D7C42B36"/>
@@ -14171,7 +14424,7 @@
       </w:rPr>
     </w:lvl>
   </w:abstractNum>
-  <w:abstractNum w:abstractNumId="6">
+  <w:abstractNum w:abstractNumId="7">
     <w:nsid w:val="535E7871"/>
     <w:multiLevelType w:val="hybridMultilevel"/>
     <w:tmpl w:val="A1E45226"/>
@@ -14284,7 +14537,156 @@
       </w:pPr>
     </w:lvl>
   </w:abstractNum>
-  <w:abstractNum w:abstractNumId="7">
+  <w:abstractNum w:abstractNumId="8">
+    <w:nsid w:val="5728637F"/>
+    <w:multiLevelType w:val="multilevel"/>
+    <w:tmpl w:val="781667A4"/>
+    <w:lvl w:ilvl="0">
+      <w:start w:val="1"/>
+      <w:numFmt w:val="bullet"/>
+      <w:lvlText w:val=""/>
+      <w:lvlJc w:val="left"/>
+      <w:pPr>
+        <w:tabs>
+          <w:tab w:val="num" w:pos="720"/>
+        </w:tabs>
+        <w:ind w:left="720" w:hanging="360"/>
+      </w:pPr>
+      <w:rPr>
+        <w:rFonts w:ascii="Symbol" w:hAnsi="Symbol" w:hint="default"/>
+        <w:sz w:val="20"/>
+      </w:rPr>
+    </w:lvl>
+    <w:lvl w:ilvl="1" w:tentative="1">
+      <w:start w:val="1"/>
+      <w:numFmt w:val="bullet"/>
+      <w:lvlText w:val="o"/>
+      <w:lvlJc w:val="left"/>
+      <w:pPr>
+        <w:tabs>
+          <w:tab w:val="num" w:pos="1440"/>
+        </w:tabs>
+        <w:ind w:left="1440" w:hanging="360"/>
+      </w:pPr>
+      <w:rPr>
+        <w:rFonts w:ascii="Courier New" w:hAnsi="Courier New" w:hint="default"/>
+        <w:sz w:val="20"/>
+      </w:rPr>
+    </w:lvl>
+    <w:lvl w:ilvl="2" w:tentative="1">
+      <w:start w:val="1"/>
+      <w:numFmt w:val="bullet"/>
+      <w:lvlText w:val=""/>
+      <w:lvlJc w:val="left"/>
+      <w:pPr>
+        <w:tabs>
+          <w:tab w:val="num" w:pos="2160"/>
+        </w:tabs>
+        <w:ind w:left="2160" w:hanging="360"/>
+      </w:pPr>
+      <w:rPr>
+        <w:rFonts w:ascii="Wingdings" w:hAnsi="Wingdings" w:hint="default"/>
+        <w:sz w:val="20"/>
+      </w:rPr>
+    </w:lvl>
+    <w:lvl w:ilvl="3" w:tentative="1">
+      <w:start w:val="1"/>
+      <w:numFmt w:val="bullet"/>
+      <w:lvlText w:val=""/>
+      <w:lvlJc w:val="left"/>
+      <w:pPr>
+        <w:tabs>
+          <w:tab w:val="num" w:pos="2880"/>
+        </w:tabs>
+        <w:ind w:left="2880" w:hanging="360"/>
+      </w:pPr>
+      <w:rPr>
+        <w:rFonts w:ascii="Wingdings" w:hAnsi="Wingdings" w:hint="default"/>
+        <w:sz w:val="20"/>
+      </w:rPr>
+    </w:lvl>
+    <w:lvl w:ilvl="4" w:tentative="1">
+      <w:start w:val="1"/>
+      <w:numFmt w:val="bullet"/>
+      <w:lvlText w:val=""/>
+      <w:lvlJc w:val="left"/>
+      <w:pPr>
+        <w:tabs>
+          <w:tab w:val="num" w:pos="3600"/>
+        </w:tabs>
+        <w:ind w:left="3600" w:hanging="360"/>
+      </w:pPr>
+      <w:rPr>
+        <w:rFonts w:ascii="Wingdings" w:hAnsi="Wingdings" w:hint="default"/>
+        <w:sz w:val="20"/>
+      </w:rPr>
+    </w:lvl>
+    <w:lvl w:ilvl="5" w:tentative="1">
+      <w:start w:val="1"/>
+      <w:numFmt w:val="bullet"/>
+      <w:lvlText w:val=""/>
+      <w:lvlJc w:val="left"/>
+      <w:pPr>
+        <w:tabs>
+          <w:tab w:val="num" w:pos="4320"/>
+        </w:tabs>
+        <w:ind w:left="4320" w:hanging="360"/>
+      </w:pPr>
+      <w:rPr>
+        <w:rFonts w:ascii="Wingdings" w:hAnsi="Wingdings" w:hint="default"/>
+        <w:sz w:val="20"/>
+      </w:rPr>
+    </w:lvl>
+    <w:lvl w:ilvl="6" w:tentative="1">
+      <w:start w:val="1"/>
+      <w:numFmt w:val="bullet"/>
+      <w:lvlText w:val=""/>
+      <w:lvlJc w:val="left"/>
+      <w:pPr>
+        <w:tabs>
+          <w:tab w:val="num" w:pos="5040"/>
+        </w:tabs>
+        <w:ind w:left="5040" w:hanging="360"/>
+      </w:pPr>
+      <w:rPr>
+        <w:rFonts w:ascii="Wingdings" w:hAnsi="Wingdings" w:hint="default"/>
+        <w:sz w:val="20"/>
+      </w:rPr>
+    </w:lvl>
+    <w:lvl w:ilvl="7" w:tentative="1">
+      <w:start w:val="1"/>
+      <w:numFmt w:val="bullet"/>
+      <w:lvlText w:val=""/>
+      <w:lvlJc w:val="left"/>
+      <w:pPr>
+        <w:tabs>
+          <w:tab w:val="num" w:pos="5760"/>
+        </w:tabs>
+        <w:ind w:left="5760" w:hanging="360"/>
+      </w:pPr>
+      <w:rPr>
+        <w:rFonts w:ascii="Wingdings" w:hAnsi="Wingdings" w:hint="default"/>
+        <w:sz w:val="20"/>
+      </w:rPr>
+    </w:lvl>
+    <w:lvl w:ilvl="8" w:tentative="1">
+      <w:start w:val="1"/>
+      <w:numFmt w:val="bullet"/>
+      <w:lvlText w:val=""/>
+      <w:lvlJc w:val="left"/>
+      <w:pPr>
+        <w:tabs>
+          <w:tab w:val="num" w:pos="6480"/>
+        </w:tabs>
+        <w:ind w:left="6480" w:hanging="360"/>
+      </w:pPr>
+      <w:rPr>
+        <w:rFonts w:ascii="Wingdings" w:hAnsi="Wingdings" w:hint="default"/>
+        <w:sz w:val="20"/>
+      </w:rPr>
+    </w:lvl>
+  </w:abstractNum>
+  <w:abstractNum w:abstractNumId="9">
     <w:nsid w:val="57407E4C"/>
     <w:multiLevelType w:val="hybridMultilevel"/>
     <w:tmpl w:val="084CC2B2"/>
@@ -14370,7 +14772,7 @@
       </w:pPr>
     </w:lvl>
   </w:abstractNum>
-  <w:abstractNum w:abstractNumId="8">
+  <w:abstractNum w:abstractNumId="10">
     <w:nsid w:val="63F619F1"/>
     <w:multiLevelType w:val="hybridMultilevel"/>
     <w:tmpl w:val="ED707412"/>
@@ -14483,7 +14885,7 @@
       </w:rPr>
     </w:lvl>
   </w:abstractNum>
-  <w:abstractNum w:abstractNumId="9">
+  <w:abstractNum w:abstractNumId="11">
     <w:nsid w:val="660E6158"/>
     <w:multiLevelType w:val="hybridMultilevel"/>
     <w:tmpl w:val="64E8A2EE"/>
@@ -14596,7 +14998,7 @@
       </w:rPr>
     </w:lvl>
   </w:abstractNum>
-  <w:abstractNum w:abstractNumId="10">
+  <w:abstractNum w:abstractNumId="12">
     <w:nsid w:val="6B4E5347"/>
     <w:multiLevelType w:val="hybridMultilevel"/>
     <w:tmpl w:val="0ECAC22A"/>
@@ -14710,10 +15112,10 @@
     </w:lvl>
   </w:abstractNum>
   <w:num w:numId="1">
-    <w:abstractNumId w:val="7"/>
+    <w:abstractNumId w:val="9"/>
   </w:num>
   <w:num w:numId="2">
-    <w:abstractNumId w:val="6"/>
+    <w:abstractNumId w:val="7"/>
     <w:lvlOverride w:ilvl="0"/>
     <w:lvlOverride w:ilvl="1">
       <w:startOverride w:val="1"/>
@@ -14741,19 +15143,19 @@
     </w:lvlOverride>
   </w:num>
   <w:num w:numId="3">
+    <w:abstractNumId w:val="12"/>
+  </w:num>
+  <w:num w:numId="4">
+    <w:abstractNumId w:val="3"/>
+  </w:num>
+  <w:num w:numId="5">
     <w:abstractNumId w:val="10"/>
   </w:num>
-  <w:num w:numId="4">
-    <w:abstractNumId w:val="2"/>
-  </w:num>
-  <w:num w:numId="5">
-    <w:abstractNumId w:val="8"/>
-  </w:num>
   <w:num w:numId="6">
-    <w:abstractNumId w:val="9"/>
+    <w:abstractNumId w:val="11"/>
   </w:num>
   <w:num w:numId="7">
-    <w:abstractNumId w:val="5"/>
+    <w:abstractNumId w:val="6"/>
   </w:num>
   <w:num w:numId="8">
     <w:abstractNumId w:val="1"/>
@@ -14762,10 +15164,16 @@
     <w:abstractNumId w:val="0"/>
   </w:num>
   <w:num w:numId="10">
+    <w:abstractNumId w:val="5"/>
+  </w:num>
+  <w:num w:numId="11">
     <w:abstractNumId w:val="4"/>
   </w:num>
-  <w:num w:numId="11">
-    <w:abstractNumId w:val="3"/>
+  <w:num w:numId="12">
+    <w:abstractNumId w:val="2"/>
+  </w:num>
+  <w:num w:numId="13">
+    <w:abstractNumId w:val="8"/>
   </w:num>
 </w:numbering>
 </file>
@@ -16282,7 +16690,7 @@
 </file>
 
 <file path=customXml/itemProps1.xml><?xml version="1.0" encoding="utf-8"?>
-<ds:datastoreItem xmlns:ds="http://schemas.openxmlformats.org/officeDocument/2006/customXml" ds:itemID="{A9288D0B-3F58-4611-A016-5195C8E6DC3E}">
+<ds:datastoreItem xmlns:ds="http://schemas.openxmlformats.org/officeDocument/2006/customXml" ds:itemID="{85401BDF-1A63-42D9-A9F1-A7C01BCDF507}">
   <ds:schemaRefs>
     <ds:schemaRef ds:uri="http://schemas.openxmlformats.org/officeDocument/2006/bibliography"/>
   </ds:schemaRefs>

</xml_diff>